<commit_message>
Added a new drop PADification .bat file (create_db.bat still has deletion functionality). updated the Table-Drop.sql to Drop-PADification-DB.sql
</commit_message>
<xml_diff>
--- a/Docs/Database/Review for the PADification database.docx
+++ b/Docs/Database/Review for the PADification database.docx
@@ -102,21 +102,19 @@
       <w:r>
         <w:t>Author: Elie Godbout</w:t>
       </w:r>
-      <w:bookmarkStart w:id="0" w:name="_GoBack"/>
+    </w:p>
+    <w:p>
+      <w:pPr>
+        <w:pStyle w:val="Heading2"/>
+      </w:pPr>
+      <w:bookmarkStart w:id="0" w:name="_Toc487023738"/>
+      <w:r>
+        <w:t xml:space="preserve">Database Creation / </w:t>
+      </w:r>
+      <w:r>
+        <w:t>Population</w:t>
+      </w:r>
       <w:bookmarkEnd w:id="0"/>
-    </w:p>
-    <w:p>
-      <w:pPr>
-        <w:pStyle w:val="Heading2"/>
-      </w:pPr>
-      <w:bookmarkStart w:id="1" w:name="_Toc487023738"/>
-      <w:r>
-        <w:t xml:space="preserve">Database Creation / </w:t>
-      </w:r>
-      <w:r>
-        <w:t>Population</w:t>
-      </w:r>
-      <w:bookmarkEnd w:id="1"/>
     </w:p>
     <w:p>
       <w:pPr>
@@ -797,11 +795,11 @@
       <w:pPr>
         <w:pStyle w:val="Heading1"/>
       </w:pPr>
-      <w:bookmarkStart w:id="2" w:name="_Toc487023739"/>
+      <w:bookmarkStart w:id="1" w:name="_Toc487023739"/>
       <w:r>
         <w:t>PADification Database</w:t>
       </w:r>
-      <w:bookmarkEnd w:id="2"/>
+      <w:bookmarkEnd w:id="1"/>
     </w:p>
     <w:p>
       <w:pPr>
@@ -2541,14 +2539,14 @@
       <w:pPr>
         <w:pStyle w:val="Heading1"/>
       </w:pPr>
-      <w:bookmarkStart w:id="3" w:name="_Toc487023740"/>
+      <w:bookmarkStart w:id="2" w:name="_Toc487023740"/>
       <w:r>
         <w:t xml:space="preserve">Entity </w:t>
       </w:r>
       <w:r>
         <w:t>Relationships</w:t>
       </w:r>
-      <w:bookmarkEnd w:id="3"/>
+      <w:bookmarkEnd w:id="2"/>
     </w:p>
     <w:p>
       <w:pPr>
@@ -7557,7 +7555,7 @@
       <w:pPr>
         <w:pStyle w:val="Heading1"/>
       </w:pPr>
-      <w:bookmarkStart w:id="4" w:name="_Toc487023741"/>
+      <w:bookmarkStart w:id="3" w:name="_Toc487023741"/>
       <w:r>
         <w:t xml:space="preserve">Field </w:t>
       </w:r>
@@ -7567,7 +7565,7 @@
       <w:r>
         <w:t>properties</w:t>
       </w:r>
-      <w:bookmarkEnd w:id="4"/>
+      <w:bookmarkEnd w:id="3"/>
     </w:p>
     <w:p>
       <w:r>
@@ -7677,13 +7675,13 @@
           <w:sz w:val="18"/>
         </w:rPr>
         <w:drawing>
-          <wp:anchor distT="0" distB="0" distL="114300" distR="114300" simplePos="0" relativeHeight="251726848" behindDoc="0" locked="0" layoutInCell="1" allowOverlap="1">
-            <wp:simplePos x="0" y="0"/>
+          <wp:anchor distT="0" distB="0" distL="114300" distR="114300" simplePos="0" relativeHeight="251732992" behindDoc="0" locked="0" layoutInCell="1" allowOverlap="1">
+            <wp:simplePos x="480060" y="1676400"/>
             <wp:positionH relativeFrom="margin">
               <wp:align>left</wp:align>
             </wp:positionH>
-            <wp:positionV relativeFrom="page">
-              <wp:posOffset>2297983</wp:posOffset>
+            <wp:positionV relativeFrom="paragraph">
+              <wp:align>center</wp:align>
             </wp:positionV>
             <wp:extent cx="4319905" cy="739140"/>
             <wp:effectExtent l="19050" t="19050" r="23495" b="22860"/>
@@ -7736,9 +7734,6 @@
                 </pic:pic>
               </a:graphicData>
             </a:graphic>
-            <wp14:sizeRelV relativeFrom="margin">
-              <wp14:pctHeight>0</wp14:pctHeight>
-            </wp14:sizeRelV>
           </wp:anchor>
         </w:drawing>
       </w:r>
@@ -7896,6 +7891,8 @@
       <w:r>
         <w:t>Default: 0</w:t>
       </w:r>
+      <w:bookmarkStart w:id="4" w:name="_GoBack"/>
+      <w:bookmarkEnd w:id="4"/>
     </w:p>
     <w:p>
       <w:r>
@@ -9431,7 +9428,7 @@
 </file>
 
 <file path=customXml/itemProps1.xml><?xml version="1.0" encoding="utf-8"?>
-<ds:datastoreItem xmlns:ds="http://schemas.openxmlformats.org/officeDocument/2006/customXml" ds:itemID="{20A17D31-889E-4F90-9FD3-27AF3423B624}">
+<ds:datastoreItem xmlns:ds="http://schemas.openxmlformats.org/officeDocument/2006/customXml" ds:itemID="{DCB87BF3-A1D8-4638-9ECD-C9D72811803C}">
   <ds:schemaRefs>
     <ds:schemaRef ds:uri="http://schemas.openxmlformats.org/officeDocument/2006/bibliography"/>
   </ds:schemaRefs>

</xml_diff>

<commit_message>
July 7th 2017 - Improved the formating isues found in the database review document
</commit_message>
<xml_diff>
--- a/Docs/Database/Review for the PADification database.docx
+++ b/Docs/Database/Review for the PADification database.docx
@@ -3181,41 +3181,6 @@
           <w:b/>
         </w:rPr>
       </w:pPr>
-    </w:p>
-    <w:p>
-      <w:pPr>
-        <w:rPr>
-          <w:b/>
-        </w:rPr>
-      </w:pPr>
-    </w:p>
-    <w:p>
-      <w:pPr>
-        <w:rPr>
-          <w:b/>
-        </w:rPr>
-      </w:pPr>
-    </w:p>
-    <w:p>
-      <w:pPr>
-        <w:rPr>
-          <w:b/>
-        </w:rPr>
-      </w:pPr>
-    </w:p>
-    <w:p>
-      <w:pPr>
-        <w:rPr>
-          <w:b/>
-        </w:rPr>
-      </w:pPr>
-    </w:p>
-    <w:p>
-      <w:pPr>
-        <w:rPr>
-          <w:b/>
-        </w:rPr>
-      </w:pPr>
       <w:r>
         <w:rPr>
           <w:b/>
@@ -3788,6 +3753,69 @@
         </w:rPr>
         <w:t>Refer to the PADification SRS 5.2.1.3.11 Evolutions.</w:t>
       </w:r>
+    </w:p>
+    <w:p>
+      <w:pPr>
+        <w:rPr>
+          <w:highlight w:val="yellow"/>
+        </w:rPr>
+      </w:pPr>
+    </w:p>
+    <w:p>
+      <w:pPr>
+        <w:rPr>
+          <w:highlight w:val="yellow"/>
+        </w:rPr>
+      </w:pPr>
+    </w:p>
+    <w:p>
+      <w:pPr>
+        <w:rPr>
+          <w:highlight w:val="yellow"/>
+        </w:rPr>
+      </w:pPr>
+    </w:p>
+    <w:p>
+      <w:pPr>
+        <w:rPr>
+          <w:highlight w:val="yellow"/>
+        </w:rPr>
+      </w:pPr>
+    </w:p>
+    <w:p>
+      <w:pPr>
+        <w:rPr>
+          <w:highlight w:val="yellow"/>
+        </w:rPr>
+      </w:pPr>
+    </w:p>
+    <w:p>
+      <w:pPr>
+        <w:rPr>
+          <w:highlight w:val="yellow"/>
+        </w:rPr>
+      </w:pPr>
+    </w:p>
+    <w:p>
+      <w:pPr>
+        <w:rPr>
+          <w:highlight w:val="yellow"/>
+        </w:rPr>
+      </w:pPr>
+    </w:p>
+    <w:p>
+      <w:pPr>
+        <w:rPr>
+          <w:highlight w:val="yellow"/>
+        </w:rPr>
+      </w:pPr>
+    </w:p>
+    <w:p>
+      <w:pPr>
+        <w:rPr>
+          <w:highlight w:val="yellow"/>
+        </w:rPr>
+      </w:pPr>
     </w:p>
     <w:p>
       <w:pPr>
@@ -4210,6 +4238,11 @@
     </w:p>
     <w:p>
       <w:pPr>
+        <w:ind w:left="1800"/>
+      </w:pPr>
+    </w:p>
+    <w:p>
+      <w:pPr>
         <w:rPr>
           <w:b/>
         </w:rPr>
@@ -4766,55 +4799,6 @@
       <w:r>
         <w:t>as long as they have the slots available.</w:t>
       </w:r>
-    </w:p>
-    <w:p>
-      <w:pPr>
-        <w:rPr>
-          <w:b/>
-        </w:rPr>
-      </w:pPr>
-    </w:p>
-    <w:p>
-      <w:pPr>
-        <w:rPr>
-          <w:b/>
-        </w:rPr>
-      </w:pPr>
-    </w:p>
-    <w:p>
-      <w:pPr>
-        <w:rPr>
-          <w:b/>
-        </w:rPr>
-      </w:pPr>
-    </w:p>
-    <w:p>
-      <w:pPr>
-        <w:rPr>
-          <w:b/>
-        </w:rPr>
-      </w:pPr>
-    </w:p>
-    <w:p>
-      <w:pPr>
-        <w:rPr>
-          <w:b/>
-        </w:rPr>
-      </w:pPr>
-    </w:p>
-    <w:p>
-      <w:pPr>
-        <w:rPr>
-          <w:b/>
-        </w:rPr>
-      </w:pPr>
-    </w:p>
-    <w:p>
-      <w:pPr>
-        <w:rPr>
-          <w:b/>
-        </w:rPr>
-      </w:pPr>
     </w:p>
     <w:p>
       <w:pPr>
@@ -6367,6 +6351,8 @@
           </wp:inline>
         </w:drawing>
       </w:r>
+      <w:bookmarkStart w:id="3" w:name="_GoBack"/>
+      <w:bookmarkEnd w:id="3"/>
       <w:r>
         <w:rPr>
           <w:noProof/>
@@ -7552,10 +7538,15 @@
       </w:r>
     </w:p>
     <w:p>
+      <w:r>
+        <w:br w:type="page"/>
+      </w:r>
+    </w:p>
+    <w:p>
       <w:pPr>
         <w:pStyle w:val="Heading1"/>
       </w:pPr>
-      <w:bookmarkStart w:id="3" w:name="_Toc487023741"/>
+      <w:bookmarkStart w:id="4" w:name="_Toc487023741"/>
       <w:r>
         <w:t xml:space="preserve">Field </w:t>
       </w:r>
@@ -7565,7 +7556,7 @@
       <w:r>
         <w:t>properties</w:t>
       </w:r>
-      <w:bookmarkEnd w:id="3"/>
+      <w:bookmarkEnd w:id="4"/>
     </w:p>
     <w:p>
       <w:r>
@@ -7891,8 +7882,6 @@
       <w:r>
         <w:t>Default: 0</w:t>
       </w:r>
-      <w:bookmarkStart w:id="4" w:name="_GoBack"/>
-      <w:bookmarkEnd w:id="4"/>
     </w:p>
     <w:p>
       <w:r>
@@ -9428,7 +9417,7 @@
 </file>
 
 <file path=customXml/itemProps1.xml><?xml version="1.0" encoding="utf-8"?>
-<ds:datastoreItem xmlns:ds="http://schemas.openxmlformats.org/officeDocument/2006/customXml" ds:itemID="{DCB87BF3-A1D8-4638-9ECD-C9D72811803C}">
+<ds:datastoreItem xmlns:ds="http://schemas.openxmlformats.org/officeDocument/2006/customXml" ds:itemID="{12711AC4-E4D1-4BA1-9840-93B6ED95F744}">
   <ds:schemaRefs>
     <ds:schemaRef ds:uri="http://schemas.openxmlformats.org/officeDocument/2006/bibliography"/>
   </ds:schemaRefs>

</xml_diff>

<commit_message>
July 7th 2017 - Fixed even more issues with formating in database review document
</commit_message>
<xml_diff>
--- a/Docs/Database/Review for the PADification database.docx
+++ b/Docs/Database/Review for the PADification database.docx
@@ -790,7 +790,6 @@
         <w:t>of the PADification database, admins or developers can access the .sql files for creating and populating the database and perform queries using MSQL server management studio.</w:t>
       </w:r>
     </w:p>
-    <w:p/>
     <w:p>
       <w:pPr>
         <w:pStyle w:val="Heading1"/>
@@ -2534,7 +2533,11 @@
         </w:drawing>
       </w:r>
     </w:p>
-    <w:p/>
+    <w:p>
+      <w:r>
+        <w:br w:type="page"/>
+      </w:r>
+    </w:p>
     <w:p>
       <w:pPr>
         <w:pStyle w:val="Heading1"/>
@@ -3146,6 +3149,43 @@
       <w:r>
         <w:t>; AwokenSkillOne, AwokenSkillTwo &amp; AwokenSkillThree.</w:t>
       </w:r>
+    </w:p>
+    <w:p>
+      <w:pPr>
+        <w:rPr>
+          <w:b/>
+        </w:rPr>
+      </w:pPr>
+    </w:p>
+    <w:p>
+      <w:pPr>
+        <w:rPr>
+          <w:b/>
+        </w:rPr>
+      </w:pPr>
+    </w:p>
+    <w:p>
+      <w:pPr>
+        <w:rPr>
+          <w:b/>
+        </w:rPr>
+      </w:pPr>
+    </w:p>
+    <w:p>
+      <w:pPr>
+        <w:rPr>
+          <w:b/>
+        </w:rPr>
+      </w:pPr>
+      <w:bookmarkStart w:id="3" w:name="_GoBack"/>
+      <w:bookmarkEnd w:id="3"/>
+    </w:p>
+    <w:p>
+      <w:pPr>
+        <w:rPr>
+          <w:b/>
+        </w:rPr>
+      </w:pPr>
     </w:p>
     <w:p>
       <w:pPr>
@@ -6351,8 +6391,6 @@
           </wp:inline>
         </w:drawing>
       </w:r>
-      <w:bookmarkStart w:id="3" w:name="_GoBack"/>
-      <w:bookmarkEnd w:id="3"/>
       <w:r>
         <w:rPr>
           <w:noProof/>
@@ -9417,7 +9455,7 @@
 </file>
 
 <file path=customXml/itemProps1.xml><?xml version="1.0" encoding="utf-8"?>
-<ds:datastoreItem xmlns:ds="http://schemas.openxmlformats.org/officeDocument/2006/customXml" ds:itemID="{12711AC4-E4D1-4BA1-9840-93B6ED95F744}">
+<ds:datastoreItem xmlns:ds="http://schemas.openxmlformats.org/officeDocument/2006/customXml" ds:itemID="{1E3856C7-6D8A-4413-BE6E-E0E18184BC2A}">
   <ds:schemaRefs>
     <ds:schemaRef ds:uri="http://schemas.openxmlformats.org/officeDocument/2006/bibliography"/>
   </ds:schemaRefs>

</xml_diff>

<commit_message>
July 7th 2017 - Added new Testing folder and added testing focus document within it.
</commit_message>
<xml_diff>
--- a/Docs/Database/Review for the PADification database.docx
+++ b/Docs/Database/Review for the PADification database.docx
@@ -83,7 +83,7 @@
         <w:t>PADif</w:t>
       </w:r>
       <w:r>
-        <w:t>ication database v.0.02</w:t>
+        <w:t>ication database v.0.1</w:t>
       </w:r>
       <w:r>
         <w:t xml:space="preserve"> (according to </w:t>
@@ -115,6 +115,19 @@
         <w:t>Population</w:t>
       </w:r>
       <w:bookmarkEnd w:id="0"/>
+    </w:p>
+    <w:p>
+      <w:pPr>
+        <w:rPr>
+          <w:b/>
+        </w:rPr>
+      </w:pPr>
+      <w:r>
+        <w:rPr>
+          <w:b/>
+        </w:rPr>
+        <w:t>Prerequisites</w:t>
+      </w:r>
     </w:p>
     <w:p>
       <w:pPr>
@@ -125,24 +138,56 @@
         </w:numPr>
       </w:pPr>
       <w:r>
-        <w:rPr>
-          <w:b/>
-        </w:rPr>
-        <w:t>IMPORTANT NOTICE</w:t>
-      </w:r>
-      <w:r>
-        <w:t xml:space="preserve">: </w:t>
-      </w:r>
-      <w:r>
-        <w:rPr>
-          <w:rStyle w:val="apple-converted-space"/>
+        <w:t>Create_db</w:t>
+      </w:r>
+      <w:r>
+        <w:t>.</w:t>
+      </w:r>
+      <w:r>
+        <w:t>bat file</w:t>
+      </w:r>
+    </w:p>
+    <w:p>
+      <w:pPr>
+        <w:pStyle w:val="ListParagraph"/>
+        <w:numPr>
+          <w:ilvl w:val="1"/>
+          <w:numId w:val="2"/>
+        </w:numPr>
+      </w:pPr>
+      <w:r>
+        <w:t>.sql files</w:t>
+      </w:r>
+      <w:r>
+        <w:t xml:space="preserve"> (all in the same repository)</w:t>
+      </w:r>
+    </w:p>
+    <w:p>
+      <w:pPr>
+        <w:pStyle w:val="ListParagraph"/>
+        <w:numPr>
+          <w:ilvl w:val="2"/>
+          <w:numId w:val="2"/>
+        </w:numPr>
+      </w:pPr>
+      <w:r>
+        <w:rPr>
           <w:rFonts w:ascii="Verdana" w:hAnsi="Verdana"/>
           <w:color w:val="000000"/>
           <w:sz w:val="18"/>
           <w:szCs w:val="18"/>
         </w:rPr>
-        <w:t> </w:t>
-      </w:r>
+        <w:t>Generate-PADification-DB.sql</w:t>
+      </w:r>
+    </w:p>
+    <w:p>
+      <w:pPr>
+        <w:pStyle w:val="ListParagraph"/>
+        <w:numPr>
+          <w:ilvl w:val="2"/>
+          <w:numId w:val="2"/>
+        </w:numPr>
+      </w:pPr>
       <w:r>
         <w:rPr>
           <w:rFonts w:ascii="Verdana" w:hAnsi="Verdana"/>
@@ -150,59 +195,7 @@
           <w:sz w:val="18"/>
           <w:szCs w:val="18"/>
         </w:rPr>
-        <w:t>The .sql scripts contain deletion functionality within them. Executing "create_db.bat" will destroy all contents associated to the PADification database before creating the database.</w:t>
-      </w:r>
-    </w:p>
-    <w:p>
-      <w:pPr>
-        <w:rPr>
-          <w:b/>
-        </w:rPr>
-      </w:pPr>
-      <w:r>
-        <w:rPr>
-          <w:b/>
-        </w:rPr>
-        <w:t>Prerequisites</w:t>
-      </w:r>
-    </w:p>
-    <w:p>
-      <w:pPr>
-        <w:pStyle w:val="ListParagraph"/>
-        <w:numPr>
-          <w:ilvl w:val="0"/>
-          <w:numId w:val="2"/>
-        </w:numPr>
-      </w:pPr>
-      <w:r>
-        <w:t>.</w:t>
-      </w:r>
-      <w:r>
-        <w:t>bat file</w:t>
-      </w:r>
-      <w:r>
-        <w:t xml:space="preserve"> (</w:t>
-      </w:r>
-      <w:r>
-        <w:t>create_db.bat</w:t>
-      </w:r>
-      <w:r>
-        <w:t>)</w:t>
-      </w:r>
-    </w:p>
-    <w:p>
-      <w:pPr>
-        <w:pStyle w:val="ListParagraph"/>
-        <w:numPr>
-          <w:ilvl w:val="1"/>
-          <w:numId w:val="2"/>
-        </w:numPr>
-      </w:pPr>
-      <w:r>
-        <w:t>.sql files</w:t>
-      </w:r>
-      <w:r>
-        <w:t xml:space="preserve"> (all in the same repository)</w:t>
+        <w:t>Table-Create.sql</w:t>
       </w:r>
     </w:p>
     <w:p>
@@ -220,7 +213,7 @@
           <w:sz w:val="18"/>
           <w:szCs w:val="18"/>
         </w:rPr>
-        <w:t>Generate-PADification-DB.sql</w:t>
+        <w:t>LatentSkill-Inserts.sql</w:t>
       </w:r>
     </w:p>
     <w:p>
@@ -238,7 +231,7 @@
           <w:sz w:val="18"/>
           <w:szCs w:val="18"/>
         </w:rPr>
-        <w:t>Table-Create.sql</w:t>
+        <w:t>AttributeAndType-Inserts.sql</w:t>
       </w:r>
     </w:p>
     <w:p>
@@ -256,7 +249,7 @@
           <w:sz w:val="18"/>
           <w:szCs w:val="18"/>
         </w:rPr>
-        <w:t>LatentSkill-Inserts.sql</w:t>
+        <w:t>ActiveSkill-Inserts.sql</w:t>
       </w:r>
     </w:p>
     <w:p>
@@ -274,7 +267,7 @@
           <w:sz w:val="18"/>
           <w:szCs w:val="18"/>
         </w:rPr>
-        <w:t>AttributeAndType-Inserts.sql</w:t>
+        <w:t>LeaderSkill-Inserts.sql</w:t>
       </w:r>
     </w:p>
     <w:p>
@@ -292,7 +285,7 @@
           <w:sz w:val="18"/>
           <w:szCs w:val="18"/>
         </w:rPr>
-        <w:t>ActiveSkill-Inserts.sql</w:t>
+        <w:t>AwokenSkill-Inserts.sql</w:t>
       </w:r>
     </w:p>
     <w:p>
@@ -310,7 +303,7 @@
           <w:sz w:val="18"/>
           <w:szCs w:val="18"/>
         </w:rPr>
-        <w:t>LeaderSkill-Inserts.sql</w:t>
+        <w:t>AwokenSkillList-Inserts.sql</w:t>
       </w:r>
     </w:p>
     <w:p>
@@ -328,7 +321,7 @@
           <w:sz w:val="18"/>
           <w:szCs w:val="18"/>
         </w:rPr>
-        <w:t>AwokenSkill-Inserts.sql</w:t>
+        <w:t>MonsterClass-Inserts.sql</w:t>
       </w:r>
     </w:p>
     <w:p>
@@ -346,7 +339,7 @@
           <w:sz w:val="18"/>
           <w:szCs w:val="18"/>
         </w:rPr>
-        <w:t>AwokenSkillList-Inserts.sql</w:t>
+        <w:t>EvolutionTree-Inserts.sql</w:t>
       </w:r>
     </w:p>
     <w:p>
@@ -356,24 +349,12 @@
           <w:ilvl w:val="2"/>
           <w:numId w:val="2"/>
         </w:numPr>
-      </w:pPr>
-      <w:r>
         <w:rPr>
           <w:rFonts w:ascii="Verdana" w:hAnsi="Verdana"/>
           <w:color w:val="000000"/>
           <w:sz w:val="18"/>
           <w:szCs w:val="18"/>
         </w:rPr>
-        <w:t>MonsterClass-Inserts.sql</w:t>
-      </w:r>
-    </w:p>
-    <w:p>
-      <w:pPr>
-        <w:pStyle w:val="ListParagraph"/>
-        <w:numPr>
-          <w:ilvl w:val="2"/>
-          <w:numId w:val="2"/>
-        </w:numPr>
       </w:pPr>
       <w:r>
         <w:rPr>
@@ -382,17 +363,8 @@
           <w:sz w:val="18"/>
           <w:szCs w:val="18"/>
         </w:rPr>
-        <w:t>EvolutionTree-Inserts.sql</w:t>
-      </w:r>
-    </w:p>
-    <w:p>
-      <w:pPr>
-        <w:pStyle w:val="ListParagraph"/>
-        <w:numPr>
-          <w:ilvl w:val="2"/>
-          <w:numId w:val="2"/>
-        </w:numPr>
-      </w:pPr>
+        <w:t>AwokenBadges-Inserts.sq</w:t>
+      </w:r>
       <w:r>
         <w:rPr>
           <w:rFonts w:ascii="Verdana" w:hAnsi="Verdana"/>
@@ -400,7 +372,31 @@
           <w:sz w:val="18"/>
           <w:szCs w:val="18"/>
         </w:rPr>
-        <w:t>AwokenBadges-Inserts.sq</w:t>
+        <w:t>l</w:t>
+      </w:r>
+    </w:p>
+    <w:p>
+      <w:pPr>
+        <w:pStyle w:val="ListParagraph"/>
+        <w:numPr>
+          <w:ilvl w:val="0"/>
+          <w:numId w:val="2"/>
+        </w:numPr>
+        <w:rPr>
+          <w:rFonts w:ascii="Verdana" w:hAnsi="Verdana"/>
+          <w:color w:val="000000"/>
+          <w:sz w:val="18"/>
+          <w:szCs w:val="18"/>
+        </w:rPr>
+      </w:pPr>
+      <w:r>
+        <w:rPr>
+          <w:rFonts w:ascii="Verdana" w:hAnsi="Verdana"/>
+          <w:color w:val="000000"/>
+          <w:sz w:val="18"/>
+          <w:szCs w:val="18"/>
+        </w:rPr>
+        <w:t>Drop_db.bat file</w:t>
       </w:r>
     </w:p>
     <w:p>
@@ -410,88 +406,45 @@
           <w:ilvl w:val="1"/>
           <w:numId w:val="2"/>
         </w:numPr>
-      </w:pPr>
-      <w:r>
-        <w:t>MS SQL Server sqlcmd.exe</w:t>
-      </w:r>
-    </w:p>
-    <w:p>
-      <w:pPr>
-        <w:pStyle w:val="ListParagraph"/>
-        <w:numPr>
-          <w:ilvl w:val="1"/>
+        <w:rPr>
+          <w:rFonts w:ascii="Verdana" w:hAnsi="Verdana"/>
+          <w:color w:val="000000"/>
+          <w:sz w:val="18"/>
+          <w:szCs w:val="18"/>
+        </w:rPr>
+      </w:pPr>
+      <w:r>
+        <w:rPr>
+          <w:rFonts w:ascii="Verdana" w:hAnsi="Verdana"/>
+          <w:color w:val="000000"/>
+          <w:sz w:val="18"/>
+          <w:szCs w:val="18"/>
+        </w:rPr>
+        <w:t>.sql file</w:t>
+      </w:r>
+    </w:p>
+    <w:p>
+      <w:pPr>
+        <w:pStyle w:val="ListParagraph"/>
+        <w:numPr>
+          <w:ilvl w:val="2"/>
           <w:numId w:val="2"/>
         </w:numPr>
-      </w:pPr>
-      <w:r>
-        <w:t>SQLCMD utilities installed</w:t>
-      </w:r>
-    </w:p>
-    <w:p>
-      <w:pPr>
-        <w:pStyle w:val="ListParagraph"/>
-        <w:numPr>
-          <w:ilvl w:val="1"/>
-          <w:numId w:val="2"/>
-        </w:numPr>
-      </w:pPr>
-      <w:r>
-        <w:t>Microsoft ODBC Driver installed</w:t>
-      </w:r>
-    </w:p>
-    <w:p>
-      <w:pPr>
-        <w:pStyle w:val="ListParagraph"/>
-        <w:numPr>
-          <w:ilvl w:val="1"/>
-          <w:numId w:val="2"/>
-        </w:numPr>
-      </w:pPr>
-      <w:r>
-        <w:t>M</w:t>
-      </w:r>
-      <w:r>
-        <w:t xml:space="preserve">S </w:t>
-      </w:r>
-      <w:r>
-        <w:t>SQL server management studio</w:t>
-      </w:r>
-    </w:p>
-    <w:p>
-      <w:pPr>
-        <w:pStyle w:val="ListParagraph"/>
-        <w:numPr>
-          <w:ilvl w:val="1"/>
-          <w:numId w:val="2"/>
-        </w:numPr>
-      </w:pPr>
-      <w:r>
-        <w:t>SQL server (MSSQLSERVER) must be running</w:t>
-      </w:r>
-    </w:p>
-    <w:p>
-      <w:pPr>
-        <w:rPr>
-          <w:b/>
-        </w:rPr>
-      </w:pPr>
-      <w:r>
-        <w:rPr>
-          <w:b/>
-        </w:rPr>
-        <w:t>Create</w:t>
-      </w:r>
-      <w:r>
-        <w:rPr>
-          <w:b/>
-        </w:rPr>
-        <w:t>/populate</w:t>
-      </w:r>
-      <w:r>
-        <w:rPr>
-          <w:b/>
-        </w:rPr>
-        <w:t xml:space="preserve"> the Database</w:t>
+        <w:rPr>
+          <w:rFonts w:ascii="Verdana" w:hAnsi="Verdana"/>
+          <w:color w:val="000000"/>
+          <w:sz w:val="18"/>
+          <w:szCs w:val="18"/>
+        </w:rPr>
+      </w:pPr>
+      <w:r>
+        <w:rPr>
+          <w:rFonts w:ascii="Verdana" w:hAnsi="Verdana"/>
+          <w:color w:val="000000"/>
+          <w:sz w:val="18"/>
+          <w:szCs w:val="18"/>
+        </w:rPr>
+        <w:t>Drop-PADification-DB.sql</w:t>
       </w:r>
     </w:p>
     <w:p>
@@ -503,13 +456,7 @@
         </w:numPr>
       </w:pPr>
       <w:r>
-        <w:t xml:space="preserve">Double click </w:t>
-      </w:r>
-      <w:r>
-        <w:t xml:space="preserve">the </w:t>
-      </w:r>
-      <w:r>
-        <w:t>.bat file to begin execution.</w:t>
+        <w:t>MS SQL Server sqlcmd.exe</w:t>
       </w:r>
     </w:p>
     <w:p>
@@ -521,10 +468,7 @@
         </w:numPr>
       </w:pPr>
       <w:r>
-        <w:t>Press the Return key to continue execution.</w:t>
-      </w:r>
-      <w:r>
-        <w:t xml:space="preserve"> </w:t>
+        <w:t>SQLCMD utilities installed</w:t>
       </w:r>
     </w:p>
     <w:p>
@@ -536,10 +480,7 @@
         </w:numPr>
       </w:pPr>
       <w:r>
-        <w:t>Creation and population process are completed automatically.</w:t>
-      </w:r>
-      <w:r>
-        <w:t xml:space="preserve"> </w:t>
+        <w:t>Microsoft ODBC Driver installed</w:t>
       </w:r>
     </w:p>
     <w:p>
@@ -549,28 +490,15 @@
           <w:ilvl w:val="0"/>
           <w:numId w:val="2"/>
         </w:numPr>
-        <w:rPr>
-          <w:highlight w:val="yellow"/>
-        </w:rPr>
-      </w:pPr>
-      <w:r>
-        <w:rPr>
-          <w:highlight w:val="yellow"/>
-        </w:rPr>
-        <w:t>Note regarding messages for success or failure of the process</w:t>
-      </w:r>
-    </w:p>
-    <w:p>
-      <w:pPr>
-        <w:rPr>
-          <w:b/>
-        </w:rPr>
-      </w:pPr>
-      <w:r>
-        <w:rPr>
-          <w:b/>
-        </w:rPr>
-        <w:t>Delete the Database</w:t>
+      </w:pPr>
+      <w:r>
+        <w:t>M</w:t>
+      </w:r>
+      <w:r>
+        <w:t xml:space="preserve">S </w:t>
+      </w:r>
+      <w:r>
+        <w:t>SQL server management studio</w:t>
       </w:r>
     </w:p>
     <w:p>
@@ -582,22 +510,32 @@
         </w:numPr>
       </w:pPr>
       <w:r>
-        <w:t>Be sure to refresh the database as well as close any and all .sql files associated with the</w:t>
-      </w:r>
-      <w:r>
-        <w:t xml:space="preserve"> PADification database aside from</w:t>
-      </w:r>
-      <w:r>
-        <w:t xml:space="preserve"> </w:t>
-      </w:r>
-      <w:r>
-        <w:rPr>
-          <w:i/>
-        </w:rPr>
-        <w:t>Generate-PADification-DB.sql</w:t>
-      </w:r>
-      <w:r>
-        <w:t xml:space="preserve"> file.</w:t>
+        <w:t>SQL server (MSSQLSERVER) must be running</w:t>
+      </w:r>
+    </w:p>
+    <w:p>
+      <w:pPr>
+        <w:rPr>
+          <w:b/>
+        </w:rPr>
+      </w:pPr>
+      <w:r>
+        <w:rPr>
+          <w:b/>
+        </w:rPr>
+        <w:t>Create</w:t>
+      </w:r>
+      <w:r>
+        <w:rPr>
+          <w:b/>
+        </w:rPr>
+        <w:t>/populate</w:t>
+      </w:r>
+      <w:r>
+        <w:rPr>
+          <w:b/>
+        </w:rPr>
+        <w:t xml:space="preserve"> the Database</w:t>
       </w:r>
     </w:p>
     <w:p>
@@ -609,58 +547,22 @@
         </w:numPr>
       </w:pPr>
       <w:r>
-        <w:t>To delete the database</w:t>
-      </w:r>
-      <w:r>
-        <w:t xml:space="preserve"> or tables in the database</w:t>
-      </w:r>
-      <w:r>
-        <w:t xml:space="preserve">, a user will have to manually delete the tables and Database by opening the </w:t>
-      </w:r>
-      <w:r>
-        <w:rPr>
-          <w:i/>
-        </w:rPr>
-        <w:t>Generate-PADification-DB</w:t>
-      </w:r>
-      <w:r>
-        <w:rPr>
-          <w:i/>
-        </w:rPr>
-        <w:t>.sql</w:t>
-      </w:r>
-      <w:r>
-        <w:t xml:space="preserve"> </w:t>
-      </w:r>
-      <w:r>
-        <w:t xml:space="preserve">or the </w:t>
-      </w:r>
-      <w:r>
-        <w:rPr>
-          <w:i/>
-        </w:rPr>
-        <w:t>Create-Table.sql</w:t>
-      </w:r>
-      <w:r>
-        <w:t xml:space="preserve"> </w:t>
-      </w:r>
-      <w:r>
-        <w:t>file</w:t>
-      </w:r>
-      <w:r>
-        <w:t xml:space="preserve"> and highlighting</w:t>
-      </w:r>
-      <w:r>
-        <w:t xml:space="preserve"> the d</w:t>
-      </w:r>
-      <w:r>
-        <w:t>rop Database query</w:t>
-      </w:r>
-      <w:r>
-        <w:t xml:space="preserve"> or the specific drops for individual tables</w:t>
-      </w:r>
-      <w:r>
-        <w:t xml:space="preserve">. </w:t>
+        <w:t xml:space="preserve">Double click </w:t>
+      </w:r>
+      <w:r>
+        <w:t xml:space="preserve">the </w:t>
+      </w:r>
+      <w:r>
+        <w:t>“create_db</w:t>
+      </w:r>
+      <w:r>
+        <w:t>.bat</w:t>
+      </w:r>
+      <w:r>
+        <w:t>”</w:t>
+      </w:r>
+      <w:r>
+        <w:t xml:space="preserve"> file to begin execution.</w:t>
       </w:r>
     </w:p>
     <w:p>
@@ -670,76 +572,12 @@
           <w:ilvl w:val="0"/>
           <w:numId w:val="2"/>
         </w:numPr>
-        <w:rPr>
-          <w:highlight w:val="yellow"/>
-        </w:rPr>
-      </w:pPr>
-      <w:r>
-        <w:rPr>
-          <w:highlight w:val="yellow"/>
-        </w:rPr>
-        <w:t>Note: add a 2</w:t>
-      </w:r>
-      <w:r>
-        <w:rPr>
-          <w:highlight w:val="yellow"/>
-          <w:vertAlign w:val="superscript"/>
-        </w:rPr>
-        <w:t>nd</w:t>
-      </w:r>
-      <w:r>
-        <w:rPr>
-          <w:highlight w:val="yellow"/>
-        </w:rPr>
-        <w:t xml:space="preserve"> .bat file (specific for deletion of the tables) and mention what the name of it is</w:t>
-      </w:r>
-    </w:p>
-    <w:p>
-      <w:pPr>
-        <w:rPr>
-          <w:b/>
-        </w:rPr>
-      </w:pPr>
-    </w:p>
-    <w:p>
-      <w:pPr>
-        <w:rPr>
-          <w:b/>
-        </w:rPr>
-      </w:pPr>
-    </w:p>
-    <w:p>
-      <w:pPr>
-        <w:rPr>
-          <w:b/>
-        </w:rPr>
-      </w:pPr>
-    </w:p>
-    <w:p>
-      <w:pPr>
-        <w:rPr>
-          <w:b/>
-        </w:rPr>
-      </w:pPr>
-    </w:p>
-    <w:p>
-      <w:pPr>
-        <w:rPr>
-          <w:b/>
-        </w:rPr>
-      </w:pPr>
-    </w:p>
-    <w:p>
-      <w:pPr>
-        <w:rPr>
-          <w:b/>
-        </w:rPr>
-      </w:pPr>
-      <w:r>
-        <w:rPr>
-          <w:b/>
-        </w:rPr>
-        <w:t>Utilise and update the database</w:t>
+      </w:pPr>
+      <w:r>
+        <w:t>Press the Return key to continue execution.</w:t>
+      </w:r>
+      <w:r>
+        <w:t xml:space="preserve"> </w:t>
       </w:r>
     </w:p>
     <w:p>
@@ -751,16 +589,23 @@
         </w:numPr>
       </w:pPr>
       <w:r>
-        <w:t>The PADification product is a combination of MSQL database and Python functionality. Users will use the functionality define</w:t>
-      </w:r>
-      <w:r>
-        <w:t>d</w:t>
-      </w:r>
-      <w:r>
-        <w:t xml:space="preserve"> by the Python source code in order to retrieve information and update existing information or implementing new data into the database.</w:t>
+        <w:t>Creation and population process are completed automatically.</w:t>
       </w:r>
       <w:r>
         <w:t xml:space="preserve"> </w:t>
+      </w:r>
+    </w:p>
+    <w:p>
+      <w:pPr>
+        <w:rPr>
+          <w:b/>
+        </w:rPr>
+      </w:pPr>
+      <w:r>
+        <w:rPr>
+          <w:b/>
+        </w:rPr>
+        <w:t>Delete the Database</w:t>
       </w:r>
     </w:p>
     <w:p>
@@ -772,6 +617,165 @@
         </w:numPr>
       </w:pPr>
       <w:r>
+        <w:t>Be sure to refresh the database as well as close any and all .sql files associated with the</w:t>
+      </w:r>
+      <w:r>
+        <w:t xml:space="preserve"> PADification database aside from</w:t>
+      </w:r>
+      <w:r>
+        <w:t xml:space="preserve"> </w:t>
+      </w:r>
+      <w:r>
+        <w:rPr>
+          <w:i/>
+        </w:rPr>
+        <w:t>Drop-PADification.sql.</w:t>
+      </w:r>
+      <w:r>
+        <w:rPr>
+          <w:i/>
+        </w:rPr>
+        <w:t xml:space="preserve"> </w:t>
+      </w:r>
+      <w:r>
+        <w:t>and</w:t>
+      </w:r>
+      <w:r>
+        <w:t xml:space="preserve"> make sure</w:t>
+      </w:r>
+      <w:r>
+        <w:t xml:space="preserve"> the PADification program</w:t>
+      </w:r>
+      <w:r>
+        <w:t>/application</w:t>
+      </w:r>
+      <w:r>
+        <w:t xml:space="preserve"> is closed as well.</w:t>
+      </w:r>
+    </w:p>
+    <w:p>
+      <w:pPr>
+        <w:pStyle w:val="ListParagraph"/>
+        <w:numPr>
+          <w:ilvl w:val="0"/>
+          <w:numId w:val="2"/>
+        </w:numPr>
+      </w:pPr>
+      <w:r>
+        <w:t>Double click on “drop_db.bat” file</w:t>
+      </w:r>
+      <w:r>
+        <w:t xml:space="preserve"> to begin the execution</w:t>
+      </w:r>
+      <w:bookmarkStart w:id="1" w:name="_GoBack"/>
+      <w:bookmarkEnd w:id="1"/>
+    </w:p>
+    <w:p>
+      <w:pPr>
+        <w:pStyle w:val="ListParagraph"/>
+        <w:numPr>
+          <w:ilvl w:val="0"/>
+          <w:numId w:val="2"/>
+        </w:numPr>
+      </w:pPr>
+      <w:r>
+        <w:t xml:space="preserve">Press the Return key to continue execution. </w:t>
+      </w:r>
+    </w:p>
+    <w:p>
+      <w:pPr>
+        <w:pStyle w:val="ListParagraph"/>
+        <w:numPr>
+          <w:ilvl w:val="0"/>
+          <w:numId w:val="2"/>
+        </w:numPr>
+      </w:pPr>
+      <w:r>
+        <w:t>Deletion process is</w:t>
+      </w:r>
+      <w:r>
+        <w:t xml:space="preserve"> completed automatically. </w:t>
+      </w:r>
+    </w:p>
+    <w:p>
+      <w:pPr>
+        <w:rPr>
+          <w:b/>
+        </w:rPr>
+      </w:pPr>
+    </w:p>
+    <w:p>
+      <w:pPr>
+        <w:rPr>
+          <w:b/>
+        </w:rPr>
+      </w:pPr>
+    </w:p>
+    <w:p>
+      <w:pPr>
+        <w:rPr>
+          <w:b/>
+        </w:rPr>
+      </w:pPr>
+    </w:p>
+    <w:p>
+      <w:pPr>
+        <w:rPr>
+          <w:b/>
+        </w:rPr>
+      </w:pPr>
+    </w:p>
+    <w:p>
+      <w:pPr>
+        <w:rPr>
+          <w:b/>
+        </w:rPr>
+      </w:pPr>
+    </w:p>
+    <w:p>
+      <w:pPr>
+        <w:rPr>
+          <w:b/>
+        </w:rPr>
+      </w:pPr>
+      <w:r>
+        <w:rPr>
+          <w:b/>
+        </w:rPr>
+        <w:lastRenderedPageBreak/>
+        <w:t>Utilise and update the database</w:t>
+      </w:r>
+    </w:p>
+    <w:p>
+      <w:pPr>
+        <w:pStyle w:val="ListParagraph"/>
+        <w:numPr>
+          <w:ilvl w:val="0"/>
+          <w:numId w:val="2"/>
+        </w:numPr>
+      </w:pPr>
+      <w:r>
+        <w:t>The PADification product is a combination of MSQL database and Python functionality. Users will use the functionality define</w:t>
+      </w:r>
+      <w:r>
+        <w:t>d</w:t>
+      </w:r>
+      <w:r>
+        <w:t xml:space="preserve"> by the Python source code in order to retrieve information and update existing information or implementing new data into the database.</w:t>
+      </w:r>
+      <w:r>
+        <w:t xml:space="preserve"> </w:t>
+      </w:r>
+    </w:p>
+    <w:p>
+      <w:pPr>
+        <w:pStyle w:val="ListParagraph"/>
+        <w:numPr>
+          <w:ilvl w:val="0"/>
+          <w:numId w:val="2"/>
+        </w:numPr>
+      </w:pPr>
+      <w:r>
         <w:t>Admin</w:t>
       </w:r>
       <w:r>
@@ -794,11 +798,11 @@
       <w:pPr>
         <w:pStyle w:val="Heading1"/>
       </w:pPr>
-      <w:bookmarkStart w:id="1" w:name="_Toc487023739"/>
+      <w:bookmarkStart w:id="2" w:name="_Toc487023739"/>
       <w:r>
         <w:t>PADification Database</w:t>
       </w:r>
-      <w:bookmarkEnd w:id="1"/>
+      <w:bookmarkEnd w:id="2"/>
     </w:p>
     <w:p>
       <w:pPr>
@@ -877,18 +881,10 @@
           <w:noProof/>
         </w:rPr>
         <w:drawing>
-          <wp:anchor distT="0" distB="0" distL="114300" distR="114300" simplePos="0" relativeHeight="251638783" behindDoc="0" locked="0" layoutInCell="1" allowOverlap="1">
-            <wp:simplePos x="0" y="0"/>
-            <wp:positionH relativeFrom="margin">
-              <wp:align>right</wp:align>
-            </wp:positionH>
-            <wp:positionV relativeFrom="paragraph">
-              <wp:posOffset>24130</wp:posOffset>
-            </wp:positionV>
-            <wp:extent cx="3234055" cy="4208145"/>
-            <wp:effectExtent l="19050" t="19050" r="23495" b="20955"/>
-            <wp:wrapSquare wrapText="bothSides"/>
-            <wp:docPr id="26" name="Picture 26"/>
+          <wp:inline distT="0" distB="0" distL="0" distR="0" wp14:anchorId="420CD0E5" wp14:editId="39169E66">
+            <wp:extent cx="2502000" cy="4061109"/>
+            <wp:effectExtent l="19050" t="19050" r="12700" b="15875"/>
+            <wp:docPr id="41" name="Picture 41"/>
             <wp:cNvGraphicFramePr>
               <a:graphicFrameLocks xmlns:a="http://schemas.openxmlformats.org/drawingml/2006/main" noChangeAspect="1"/>
             </wp:cNvGraphicFramePr>
@@ -900,13 +896,7 @@
                     <pic:cNvPicPr/>
                   </pic:nvPicPr>
                   <pic:blipFill>
-                    <a:blip r:embed="rId8">
-                      <a:extLst>
-                        <a:ext uri="{28A0092B-C50C-407E-A947-70E740481C1C}">
-                          <a14:useLocalDpi xmlns:a14="http://schemas.microsoft.com/office/drawing/2010/main" val="0"/>
-                        </a:ext>
-                      </a:extLst>
-                    </a:blip>
+                    <a:blip r:embed="rId8"/>
                     <a:stretch>
                       <a:fillRect/>
                     </a:stretch>
@@ -914,7 +904,7 @@
                   <pic:spPr>
                     <a:xfrm>
                       <a:off x="0" y="0"/>
-                      <a:ext cx="3234055" cy="4208145"/>
+                      <a:ext cx="2502000" cy="4061109"/>
                     </a:xfrm>
                     <a:prstGeom prst="rect">
                       <a:avLst/>
@@ -928,17 +918,31 @@
                 </pic:pic>
               </a:graphicData>
             </a:graphic>
-          </wp:anchor>
+          </wp:inline>
         </w:drawing>
       </w:r>
       <w:r>
         <w:rPr>
           <w:noProof/>
         </w:rPr>
+        <w:t xml:space="preserve"> </w:t>
+      </w:r>
+      <w:r>
+        <w:rPr>
+          <w:noProof/>
+        </w:rPr>
         <w:drawing>
-          <wp:inline distT="0" distB="0" distL="0" distR="0">
-            <wp:extent cx="2502535" cy="4209415"/>
-            <wp:effectExtent l="19050" t="19050" r="12065" b="19685"/>
+          <wp:anchor distT="0" distB="0" distL="114300" distR="114300" simplePos="0" relativeHeight="251734016" behindDoc="0" locked="0" layoutInCell="1" allowOverlap="1">
+            <wp:simplePos x="480060" y="480060"/>
+            <wp:positionH relativeFrom="margin">
+              <wp:align>right</wp:align>
+            </wp:positionH>
+            <wp:positionV relativeFrom="paragraph">
+              <wp:align>center</wp:align>
+            </wp:positionV>
+            <wp:extent cx="3219184" cy="4060800"/>
+            <wp:effectExtent l="19050" t="19050" r="19685" b="16510"/>
+            <wp:wrapSquare wrapText="bothSides"/>
             <wp:docPr id="1" name="Picture 1"/>
             <wp:cNvGraphicFramePr>
               <a:graphicFrameLocks xmlns:a="http://schemas.openxmlformats.org/drawingml/2006/main" noChangeAspect="1"/>
@@ -965,7 +969,7 @@
                   <pic:spPr>
                     <a:xfrm>
                       <a:off x="0" y="0"/>
-                      <a:ext cx="2502535" cy="4209415"/>
+                      <a:ext cx="3219184" cy="4060800"/>
                     </a:xfrm>
                     <a:prstGeom prst="rect">
                       <a:avLst/>
@@ -979,11 +983,22 @@
                 </pic:pic>
               </a:graphicData>
             </a:graphic>
-          </wp:inline>
+            <wp14:sizeRelH relativeFrom="margin">
+              <wp14:pctWidth>0</wp14:pctWidth>
+            </wp14:sizeRelH>
+            <wp14:sizeRelV relativeFrom="margin">
+              <wp14:pctHeight>0</wp14:pctHeight>
+            </wp14:sizeRelV>
+          </wp:anchor>
         </w:drawing>
       </w:r>
     </w:p>
     <w:p>
+      <w:pPr>
+        <w:tabs>
+          <w:tab w:val="left" w:pos="5076"/>
+        </w:tabs>
+      </w:pPr>
       <w:r>
         <w:rPr>
           <w:noProof/>
@@ -1087,6 +1102,9 @@
             </a:graphic>
           </wp:inline>
         </w:drawing>
+      </w:r>
+      <w:r>
+        <w:tab/>
       </w:r>
     </w:p>
     <w:p>
@@ -1531,65 +1549,6 @@
           <w:noProof/>
         </w:rPr>
         <w:drawing>
-          <wp:anchor distT="0" distB="0" distL="114300" distR="114300" simplePos="0" relativeHeight="251644928" behindDoc="0" locked="0" layoutInCell="1" allowOverlap="1">
-            <wp:simplePos x="0" y="0"/>
-            <wp:positionH relativeFrom="margin">
-              <wp:align>right</wp:align>
-            </wp:positionH>
-            <wp:positionV relativeFrom="paragraph">
-              <wp:posOffset>27940</wp:posOffset>
-            </wp:positionV>
-            <wp:extent cx="3714750" cy="1698625"/>
-            <wp:effectExtent l="19050" t="19050" r="19050" b="15875"/>
-            <wp:wrapSquare wrapText="bothSides"/>
-            <wp:docPr id="21" name="Picture 21"/>
-            <wp:cNvGraphicFramePr>
-              <a:graphicFrameLocks xmlns:a="http://schemas.openxmlformats.org/drawingml/2006/main" noChangeAspect="1"/>
-            </wp:cNvGraphicFramePr>
-            <a:graphic xmlns:a="http://schemas.openxmlformats.org/drawingml/2006/main">
-              <a:graphicData uri="http://schemas.openxmlformats.org/drawingml/2006/picture">
-                <pic:pic xmlns:pic="http://schemas.openxmlformats.org/drawingml/2006/picture">
-                  <pic:nvPicPr>
-                    <pic:cNvPr id="1" name=""/>
-                    <pic:cNvPicPr/>
-                  </pic:nvPicPr>
-                  <pic:blipFill>
-                    <a:blip r:embed="rId20">
-                      <a:extLst>
-                        <a:ext uri="{28A0092B-C50C-407E-A947-70E740481C1C}">
-                          <a14:useLocalDpi xmlns:a14="http://schemas.microsoft.com/office/drawing/2010/main" val="0"/>
-                        </a:ext>
-                      </a:extLst>
-                    </a:blip>
-                    <a:stretch>
-                      <a:fillRect/>
-                    </a:stretch>
-                  </pic:blipFill>
-                  <pic:spPr>
-                    <a:xfrm>
-                      <a:off x="0" y="0"/>
-                      <a:ext cx="3714750" cy="1698625"/>
-                    </a:xfrm>
-                    <a:prstGeom prst="rect">
-                      <a:avLst/>
-                    </a:prstGeom>
-                    <a:ln>
-                      <a:solidFill>
-                        <a:schemeClr val="tx1"/>
-                      </a:solidFill>
-                    </a:ln>
-                  </pic:spPr>
-                </pic:pic>
-              </a:graphicData>
-            </a:graphic>
-          </wp:anchor>
-        </w:drawing>
-      </w:r>
-      <w:r>
-        <w:rPr>
-          <w:noProof/>
-        </w:rPr>
-        <w:drawing>
           <wp:inline distT="0" distB="0" distL="0" distR="0" wp14:anchorId="0EC34CBA" wp14:editId="0A5255DD">
             <wp:extent cx="2502000" cy="1701030"/>
             <wp:effectExtent l="19050" t="19050" r="12700" b="13970"/>
@@ -1605,7 +1564,7 @@
                     <pic:cNvPicPr/>
                   </pic:nvPicPr>
                   <pic:blipFill>
-                    <a:blip r:embed="rId21"/>
+                    <a:blip r:embed="rId20"/>
                     <a:stretch>
                       <a:fillRect/>
                     </a:stretch>
@@ -1630,25 +1589,96 @@
           </wp:inline>
         </w:drawing>
       </w:r>
-    </w:p>
-    <w:p>
       <w:r>
         <w:rPr>
           <w:noProof/>
         </w:rPr>
+        <w:t xml:space="preserve"> </w:t>
+      </w:r>
+      <w:r>
+        <w:rPr>
+          <w:noProof/>
+        </w:rPr>
         <w:drawing>
-          <wp:anchor distT="0" distB="0" distL="114300" distR="114300" simplePos="0" relativeHeight="251653120" behindDoc="0" locked="0" layoutInCell="1" allowOverlap="1">
+          <wp:anchor distT="0" distB="0" distL="114300" distR="114300" simplePos="0" relativeHeight="251735040" behindDoc="0" locked="0" layoutInCell="1" allowOverlap="1">
+            <wp:simplePos x="480060" y="5791200"/>
+            <wp:positionH relativeFrom="margin">
+              <wp:align>right</wp:align>
+            </wp:positionH>
+            <wp:positionV relativeFrom="paragraph">
+              <wp:align>center</wp:align>
+            </wp:positionV>
+            <wp:extent cx="3728460" cy="1699200"/>
+            <wp:effectExtent l="19050" t="19050" r="24765" b="15875"/>
+            <wp:wrapSquare wrapText="bothSides"/>
+            <wp:docPr id="56" name="Picture 56"/>
+            <wp:cNvGraphicFramePr>
+              <a:graphicFrameLocks xmlns:a="http://schemas.openxmlformats.org/drawingml/2006/main" noChangeAspect="1"/>
+            </wp:cNvGraphicFramePr>
+            <a:graphic xmlns:a="http://schemas.openxmlformats.org/drawingml/2006/main">
+              <a:graphicData uri="http://schemas.openxmlformats.org/drawingml/2006/picture">
+                <pic:pic xmlns:pic="http://schemas.openxmlformats.org/drawingml/2006/picture">
+                  <pic:nvPicPr>
+                    <pic:cNvPr id="1" name=""/>
+                    <pic:cNvPicPr/>
+                  </pic:nvPicPr>
+                  <pic:blipFill>
+                    <a:blip r:embed="rId21">
+                      <a:extLst>
+                        <a:ext uri="{28A0092B-C50C-407E-A947-70E740481C1C}">
+                          <a14:useLocalDpi xmlns:a14="http://schemas.microsoft.com/office/drawing/2010/main" val="0"/>
+                        </a:ext>
+                      </a:extLst>
+                    </a:blip>
+                    <a:stretch>
+                      <a:fillRect/>
+                    </a:stretch>
+                  </pic:blipFill>
+                  <pic:spPr>
+                    <a:xfrm>
+                      <a:off x="0" y="0"/>
+                      <a:ext cx="3728460" cy="1699200"/>
+                    </a:xfrm>
+                    <a:prstGeom prst="rect">
+                      <a:avLst/>
+                    </a:prstGeom>
+                    <a:ln>
+                      <a:solidFill>
+                        <a:schemeClr val="tx1"/>
+                      </a:solidFill>
+                    </a:ln>
+                  </pic:spPr>
+                </pic:pic>
+              </a:graphicData>
+            </a:graphic>
+            <wp14:sizeRelH relativeFrom="margin">
+              <wp14:pctWidth>0</wp14:pctWidth>
+            </wp14:sizeRelH>
+            <wp14:sizeRelV relativeFrom="margin">
+              <wp14:pctHeight>0</wp14:pctHeight>
+            </wp14:sizeRelV>
+          </wp:anchor>
+        </w:drawing>
+      </w:r>
+    </w:p>
+    <w:p>
+      <w:r>
+        <w:rPr>
+          <w:noProof/>
+        </w:rPr>
+        <w:drawing>
+          <wp:anchor distT="0" distB="0" distL="114300" distR="114300" simplePos="0" relativeHeight="251736064" behindDoc="0" locked="0" layoutInCell="1" allowOverlap="1">
             <wp:simplePos x="0" y="0"/>
             <wp:positionH relativeFrom="margin">
               <wp:align>right</wp:align>
             </wp:positionH>
             <wp:positionV relativeFrom="paragraph">
-              <wp:posOffset>24130</wp:posOffset>
+              <wp:posOffset>26670</wp:posOffset>
             </wp:positionV>
-            <wp:extent cx="3991610" cy="1085215"/>
-            <wp:effectExtent l="19050" t="19050" r="27940" b="19685"/>
+            <wp:extent cx="3729600" cy="1029906"/>
+            <wp:effectExtent l="19050" t="19050" r="23495" b="18415"/>
             <wp:wrapSquare wrapText="bothSides"/>
-            <wp:docPr id="29" name="Picture 29"/>
+            <wp:docPr id="63" name="Picture 63"/>
             <wp:cNvGraphicFramePr>
               <a:graphicFrameLocks xmlns:a="http://schemas.openxmlformats.org/drawingml/2006/main" noChangeAspect="1"/>
             </wp:cNvGraphicFramePr>
@@ -1674,7 +1704,7 @@
                   <pic:spPr>
                     <a:xfrm>
                       <a:off x="0" y="0"/>
-                      <a:ext cx="3991610" cy="1085215"/>
+                      <a:ext cx="3729600" cy="1029906"/>
                     </a:xfrm>
                     <a:prstGeom prst="rect">
                       <a:avLst/>
@@ -1701,74 +1731,17 @@
         <w:rPr>
           <w:noProof/>
         </w:rPr>
+        <w:t xml:space="preserve"> </w:t>
+      </w:r>
+      <w:r>
+        <w:rPr>
+          <w:noProof/>
+        </w:rPr>
         <w:drawing>
-          <wp:inline distT="0" distB="0" distL="0" distR="0" wp14:anchorId="17F2D56E" wp14:editId="4B5C562F">
-            <wp:extent cx="2470150" cy="1275628"/>
-            <wp:effectExtent l="19050" t="19050" r="25400" b="20320"/>
-            <wp:docPr id="8" name="Picture 8"/>
-            <wp:cNvGraphicFramePr>
-              <a:graphicFrameLocks xmlns:a="http://schemas.openxmlformats.org/drawingml/2006/main" noChangeAspect="1"/>
-            </wp:cNvGraphicFramePr>
-            <a:graphic xmlns:a="http://schemas.openxmlformats.org/drawingml/2006/main">
-              <a:graphicData uri="http://schemas.openxmlformats.org/drawingml/2006/picture">
-                <pic:pic xmlns:pic="http://schemas.openxmlformats.org/drawingml/2006/picture">
-                  <pic:nvPicPr>
-                    <pic:cNvPr id="1" name=""/>
-                    <pic:cNvPicPr/>
-                  </pic:nvPicPr>
-                  <pic:blipFill rotWithShape="1">
-                    <a:blip r:embed="rId23"/>
-                    <a:srcRect t="2747" r="1221" b="2218"/>
-                    <a:stretch/>
-                  </pic:blipFill>
-                  <pic:spPr bwMode="auto">
-                    <a:xfrm>
-                      <a:off x="0" y="0"/>
-                      <a:ext cx="2471449" cy="1276299"/>
-                    </a:xfrm>
-                    <a:prstGeom prst="rect">
-                      <a:avLst/>
-                    </a:prstGeom>
-                    <a:ln w="9525" cap="flat" cmpd="sng" algn="ctr">
-                      <a:solidFill>
-                        <a:sysClr val="windowText" lastClr="000000"/>
-                      </a:solidFill>
-                      <a:prstDash val="solid"/>
-                      <a:round/>
-                      <a:headEnd type="none" w="med" len="med"/>
-                      <a:tailEnd type="none" w="med" len="med"/>
-                    </a:ln>
-                    <a:extLst>
-                      <a:ext uri="{53640926-AAD7-44D8-BBD7-CCE9431645EC}">
-                        <a14:shadowObscured xmlns:a14="http://schemas.microsoft.com/office/drawing/2010/main"/>
-                      </a:ext>
-                    </a:extLst>
-                  </pic:spPr>
-                </pic:pic>
-              </a:graphicData>
-            </a:graphic>
-          </wp:inline>
-        </w:drawing>
-      </w:r>
-    </w:p>
-    <w:p>
-      <w:r>
-        <w:rPr>
-          <w:noProof/>
-        </w:rPr>
-        <w:drawing>
-          <wp:anchor distT="0" distB="0" distL="114300" distR="114300" simplePos="0" relativeHeight="251645952" behindDoc="0" locked="0" layoutInCell="1" allowOverlap="1">
-            <wp:simplePos x="0" y="0"/>
-            <wp:positionH relativeFrom="margin">
-              <wp:align>right</wp:align>
-            </wp:positionH>
-            <wp:positionV relativeFrom="paragraph">
-              <wp:posOffset>26035</wp:posOffset>
-            </wp:positionV>
-            <wp:extent cx="3797935" cy="878205"/>
-            <wp:effectExtent l="19050" t="19050" r="12065" b="17145"/>
-            <wp:wrapSquare wrapText="bothSides"/>
-            <wp:docPr id="22" name="Picture 22"/>
+          <wp:inline distT="0" distB="0" distL="0" distR="0" wp14:anchorId="7F2B2DCC" wp14:editId="05636A19">
+            <wp:extent cx="2502000" cy="1319620"/>
+            <wp:effectExtent l="19050" t="19050" r="12700" b="13970"/>
+            <wp:docPr id="62" name="Picture 62"/>
             <wp:cNvGraphicFramePr>
               <a:graphicFrameLocks xmlns:a="http://schemas.openxmlformats.org/drawingml/2006/main" noChangeAspect="1"/>
             </wp:cNvGraphicFramePr>
@@ -1780,7 +1753,125 @@
                     <pic:cNvPicPr/>
                   </pic:nvPicPr>
                   <pic:blipFill>
-                    <a:blip r:embed="rId24">
+                    <a:blip r:embed="rId23"/>
+                    <a:stretch>
+                      <a:fillRect/>
+                    </a:stretch>
+                  </pic:blipFill>
+                  <pic:spPr>
+                    <a:xfrm>
+                      <a:off x="0" y="0"/>
+                      <a:ext cx="2502000" cy="1319620"/>
+                    </a:xfrm>
+                    <a:prstGeom prst="rect">
+                      <a:avLst/>
+                    </a:prstGeom>
+                    <a:ln>
+                      <a:solidFill>
+                        <a:schemeClr val="tx1"/>
+                      </a:solidFill>
+                    </a:ln>
+                  </pic:spPr>
+                </pic:pic>
+              </a:graphicData>
+            </a:graphic>
+          </wp:inline>
+        </w:drawing>
+      </w:r>
+      <w:r>
+        <w:rPr>
+          <w:noProof/>
+        </w:rPr>
+        <w:t xml:space="preserve"> </w:t>
+      </w:r>
+    </w:p>
+    <w:p>
+      <w:r>
+        <w:rPr>
+          <w:noProof/>
+        </w:rPr>
+        <w:t xml:space="preserve"> </w:t>
+      </w:r>
+      <w:r>
+        <w:rPr>
+          <w:noProof/>
+        </w:rPr>
+        <w:drawing>
+          <wp:inline distT="0" distB="0" distL="0" distR="0" wp14:anchorId="64319CC2" wp14:editId="5B2B853D">
+            <wp:extent cx="2502000" cy="926346"/>
+            <wp:effectExtent l="19050" t="19050" r="12700" b="26670"/>
+            <wp:docPr id="64" name="Picture 64"/>
+            <wp:cNvGraphicFramePr>
+              <a:graphicFrameLocks xmlns:a="http://schemas.openxmlformats.org/drawingml/2006/main" noChangeAspect="1"/>
+            </wp:cNvGraphicFramePr>
+            <a:graphic xmlns:a="http://schemas.openxmlformats.org/drawingml/2006/main">
+              <a:graphicData uri="http://schemas.openxmlformats.org/drawingml/2006/picture">
+                <pic:pic xmlns:pic="http://schemas.openxmlformats.org/drawingml/2006/picture">
+                  <pic:nvPicPr>
+                    <pic:cNvPr id="1" name=""/>
+                    <pic:cNvPicPr/>
+                  </pic:nvPicPr>
+                  <pic:blipFill>
+                    <a:blip r:embed="rId24"/>
+                    <a:stretch>
+                      <a:fillRect/>
+                    </a:stretch>
+                  </pic:blipFill>
+                  <pic:spPr>
+                    <a:xfrm>
+                      <a:off x="0" y="0"/>
+                      <a:ext cx="2502000" cy="926346"/>
+                    </a:xfrm>
+                    <a:prstGeom prst="rect">
+                      <a:avLst/>
+                    </a:prstGeom>
+                    <a:ln>
+                      <a:solidFill>
+                        <a:schemeClr val="tx1"/>
+                      </a:solidFill>
+                    </a:ln>
+                  </pic:spPr>
+                </pic:pic>
+              </a:graphicData>
+            </a:graphic>
+          </wp:inline>
+        </w:drawing>
+      </w:r>
+      <w:r>
+        <w:rPr>
+          <w:noProof/>
+        </w:rPr>
+        <w:t xml:space="preserve"> </w:t>
+      </w:r>
+      <w:r>
+        <w:rPr>
+          <w:noProof/>
+        </w:rPr>
+        <w:drawing>
+          <wp:anchor distT="0" distB="0" distL="114300" distR="114300" simplePos="0" relativeHeight="251737088" behindDoc="0" locked="0" layoutInCell="1" allowOverlap="1">
+            <wp:simplePos x="480060" y="1463040"/>
+            <wp:positionH relativeFrom="margin">
+              <wp:align>right</wp:align>
+            </wp:positionH>
+            <wp:positionV relativeFrom="paragraph">
+              <wp:align>center</wp:align>
+            </wp:positionV>
+            <wp:extent cx="4051054" cy="925200"/>
+            <wp:effectExtent l="19050" t="19050" r="26035" b="27305"/>
+            <wp:wrapSquare wrapText="bothSides"/>
+            <wp:docPr id="71" name="Picture 71"/>
+            <wp:cNvGraphicFramePr>
+              <a:graphicFrameLocks xmlns:a="http://schemas.openxmlformats.org/drawingml/2006/main" noChangeAspect="1"/>
+            </wp:cNvGraphicFramePr>
+            <a:graphic xmlns:a="http://schemas.openxmlformats.org/drawingml/2006/main">
+              <a:graphicData uri="http://schemas.openxmlformats.org/drawingml/2006/picture">
+                <pic:pic xmlns:pic="http://schemas.openxmlformats.org/drawingml/2006/picture">
+                  <pic:nvPicPr>
+                    <pic:cNvPr id="1" name=""/>
+                    <pic:cNvPicPr/>
+                  </pic:nvPicPr>
+                  <pic:blipFill>
+                    <a:blip r:embed="rId25">
                       <a:extLst>
                         <a:ext uri="{28A0092B-C50C-407E-A947-70E740481C1C}">
                           <a14:useLocalDpi xmlns:a14="http://schemas.microsoft.com/office/drawing/2010/main" val="0"/>
@@ -1794,7 +1885,7 @@
                   <pic:spPr>
                     <a:xfrm>
                       <a:off x="0" y="0"/>
-                      <a:ext cx="3797935" cy="878205"/>
+                      <a:ext cx="4051054" cy="925200"/>
                     </a:xfrm>
                     <a:prstGeom prst="rect">
                       <a:avLst/>
@@ -1808,60 +1899,13 @@
                 </pic:pic>
               </a:graphicData>
             </a:graphic>
+            <wp14:sizeRelH relativeFrom="margin">
+              <wp14:pctWidth>0</wp14:pctWidth>
+            </wp14:sizeRelH>
+            <wp14:sizeRelV relativeFrom="margin">
+              <wp14:pctHeight>0</wp14:pctHeight>
+            </wp14:sizeRelV>
           </wp:anchor>
-        </w:drawing>
-      </w:r>
-      <w:r>
-        <w:rPr>
-          <w:noProof/>
-        </w:rPr>
-        <w:drawing>
-          <wp:inline distT="0" distB="0" distL="0" distR="0" wp14:anchorId="7F6EB218" wp14:editId="7AFBB669">
-            <wp:extent cx="2501818" cy="877529"/>
-            <wp:effectExtent l="19050" t="19050" r="13335" b="18415"/>
-            <wp:docPr id="9" name="Picture 9"/>
-            <wp:cNvGraphicFramePr>
-              <a:graphicFrameLocks xmlns:a="http://schemas.openxmlformats.org/drawingml/2006/main" noChangeAspect="1"/>
-            </wp:cNvGraphicFramePr>
-            <a:graphic xmlns:a="http://schemas.openxmlformats.org/drawingml/2006/main">
-              <a:graphicData uri="http://schemas.openxmlformats.org/drawingml/2006/picture">
-                <pic:pic xmlns:pic="http://schemas.openxmlformats.org/drawingml/2006/picture">
-                  <pic:nvPicPr>
-                    <pic:cNvPr id="1" name=""/>
-                    <pic:cNvPicPr/>
-                  </pic:nvPicPr>
-                  <pic:blipFill rotWithShape="1">
-                    <a:blip r:embed="rId25"/>
-                    <a:srcRect b="4956"/>
-                    <a:stretch/>
-                  </pic:blipFill>
-                  <pic:spPr bwMode="auto">
-                    <a:xfrm>
-                      <a:off x="0" y="0"/>
-                      <a:ext cx="2502000" cy="877593"/>
-                    </a:xfrm>
-                    <a:prstGeom prst="rect">
-                      <a:avLst/>
-                    </a:prstGeom>
-                    <a:ln w="9525" cap="flat" cmpd="sng" algn="ctr">
-                      <a:solidFill>
-                        <a:sysClr val="windowText" lastClr="000000"/>
-                      </a:solidFill>
-                      <a:prstDash val="solid"/>
-                      <a:round/>
-                      <a:headEnd type="none" w="med" len="med"/>
-                      <a:tailEnd type="none" w="med" len="med"/>
-                    </a:ln>
-                    <a:extLst>
-                      <a:ext uri="{53640926-AAD7-44D8-BBD7-CCE9431645EC}">
-                        <a14:shadowObscured xmlns:a14="http://schemas.microsoft.com/office/drawing/2010/main"/>
-                      </a:ext>
-                    </a:extLst>
-                  </pic:spPr>
-                </pic:pic>
-              </a:graphicData>
-            </a:graphic>
-          </wp:inline>
         </w:drawing>
       </w:r>
     </w:p>
@@ -1976,70 +2020,17 @@
         <w:rPr>
           <w:noProof/>
         </w:rPr>
+        <w:t xml:space="preserve"> </w:t>
+      </w:r>
+      <w:r>
+        <w:rPr>
+          <w:noProof/>
+        </w:rPr>
         <w:drawing>
-          <wp:anchor distT="0" distB="0" distL="114300" distR="114300" simplePos="0" relativeHeight="251651072" behindDoc="0" locked="0" layoutInCell="1" allowOverlap="1">
-            <wp:simplePos x="0" y="0"/>
-            <wp:positionH relativeFrom="margin">
-              <wp:align>right</wp:align>
-            </wp:positionH>
-            <wp:positionV relativeFrom="paragraph">
-              <wp:align>top</wp:align>
-            </wp:positionV>
-            <wp:extent cx="3411855" cy="2325370"/>
-            <wp:effectExtent l="19050" t="19050" r="17145" b="17780"/>
-            <wp:wrapSquare wrapText="bothSides"/>
-            <wp:docPr id="27" name="Picture 27"/>
-            <wp:cNvGraphicFramePr>
-              <a:graphicFrameLocks xmlns:a="http://schemas.openxmlformats.org/drawingml/2006/main" noChangeAspect="1"/>
-            </wp:cNvGraphicFramePr>
-            <a:graphic xmlns:a="http://schemas.openxmlformats.org/drawingml/2006/main">
-              <a:graphicData uri="http://schemas.openxmlformats.org/drawingml/2006/picture">
-                <pic:pic xmlns:pic="http://schemas.openxmlformats.org/drawingml/2006/picture">
-                  <pic:nvPicPr>
-                    <pic:cNvPr id="1" name=""/>
-                    <pic:cNvPicPr/>
-                  </pic:nvPicPr>
-                  <pic:blipFill>
-                    <a:blip r:embed="rId28">
-                      <a:extLst>
-                        <a:ext uri="{28A0092B-C50C-407E-A947-70E740481C1C}">
-                          <a14:useLocalDpi xmlns:a14="http://schemas.microsoft.com/office/drawing/2010/main" val="0"/>
-                        </a:ext>
-                      </a:extLst>
-                    </a:blip>
-                    <a:stretch>
-                      <a:fillRect/>
-                    </a:stretch>
-                  </pic:blipFill>
-                  <pic:spPr>
-                    <a:xfrm>
-                      <a:off x="0" y="0"/>
-                      <a:ext cx="3411855" cy="2325370"/>
-                    </a:xfrm>
-                    <a:prstGeom prst="rect">
-                      <a:avLst/>
-                    </a:prstGeom>
-                    <a:ln>
-                      <a:solidFill>
-                        <a:schemeClr val="tx1"/>
-                      </a:solidFill>
-                    </a:ln>
-                  </pic:spPr>
-                </pic:pic>
-              </a:graphicData>
-            </a:graphic>
-          </wp:anchor>
-        </w:drawing>
-      </w:r>
-      <w:r>
-        <w:rPr>
-          <w:noProof/>
-        </w:rPr>
-        <w:drawing>
-          <wp:inline distT="0" distB="0" distL="0" distR="0" wp14:anchorId="5F414803" wp14:editId="57962441">
-            <wp:extent cx="2501382" cy="2326210"/>
-            <wp:effectExtent l="19050" t="19050" r="13335" b="17145"/>
-            <wp:docPr id="11" name="Picture 11"/>
+          <wp:inline distT="0" distB="0" distL="0" distR="0" wp14:anchorId="570DCAEF" wp14:editId="394F1F65">
+            <wp:extent cx="2502000" cy="2353897"/>
+            <wp:effectExtent l="19050" t="19050" r="12700" b="27940"/>
+            <wp:docPr id="73" name="Picture 73"/>
             <wp:cNvGraphicFramePr>
               <a:graphicFrameLocks xmlns:a="http://schemas.openxmlformats.org/drawingml/2006/main" noChangeAspect="1"/>
             </wp:cNvGraphicFramePr>
@@ -2051,14 +2042,14 @@
                     <pic:cNvPicPr/>
                   </pic:nvPicPr>
                   <pic:blipFill rotWithShape="1">
-                    <a:blip r:embed="rId29"/>
-                    <a:srcRect t="1866" b="-1"/>
+                    <a:blip r:embed="rId28"/>
+                    <a:srcRect l="1" t="1059" r="1059" b="1"/>
                     <a:stretch/>
                   </pic:blipFill>
                   <pic:spPr bwMode="auto">
                     <a:xfrm>
                       <a:off x="0" y="0"/>
-                      <a:ext cx="2502000" cy="2326785"/>
+                      <a:ext cx="2502000" cy="2353897"/>
                     </a:xfrm>
                     <a:prstGeom prst="rect">
                       <a:avLst/>
@@ -2084,25 +2075,29 @@
           </wp:inline>
         </w:drawing>
       </w:r>
-    </w:p>
-    <w:p>
       <w:r>
         <w:rPr>
           <w:noProof/>
         </w:rPr>
+        <w:t xml:space="preserve"> </w:t>
+      </w:r>
+      <w:r>
+        <w:rPr>
+          <w:noProof/>
+        </w:rPr>
         <w:drawing>
-          <wp:anchor distT="0" distB="0" distL="114300" distR="114300" simplePos="0" relativeHeight="251654144" behindDoc="0" locked="0" layoutInCell="1" allowOverlap="1">
-            <wp:simplePos x="0" y="0"/>
+          <wp:anchor distT="0" distB="0" distL="114300" distR="114300" simplePos="0" relativeHeight="251738112" behindDoc="0" locked="0" layoutInCell="1" allowOverlap="1">
+            <wp:simplePos x="480060" y="2895600"/>
             <wp:positionH relativeFrom="margin">
               <wp:align>right</wp:align>
             </wp:positionH>
             <wp:positionV relativeFrom="paragraph">
-              <wp:posOffset>19685</wp:posOffset>
+              <wp:align>center</wp:align>
             </wp:positionV>
-            <wp:extent cx="3437255" cy="1724025"/>
-            <wp:effectExtent l="19050" t="19050" r="10795" b="28575"/>
+            <wp:extent cx="3477443" cy="2354400"/>
+            <wp:effectExtent l="19050" t="19050" r="27940" b="27305"/>
             <wp:wrapSquare wrapText="bothSides"/>
-            <wp:docPr id="30" name="Picture 30"/>
+            <wp:docPr id="75" name="Picture 75"/>
             <wp:cNvGraphicFramePr>
               <a:graphicFrameLocks xmlns:a="http://schemas.openxmlformats.org/drawingml/2006/main" noChangeAspect="1"/>
             </wp:cNvGraphicFramePr>
@@ -2114,7 +2109,7 @@
                     <pic:cNvPicPr/>
                   </pic:nvPicPr>
                   <pic:blipFill>
-                    <a:blip r:embed="rId30">
+                    <a:blip r:embed="rId29">
                       <a:extLst>
                         <a:ext uri="{28A0092B-C50C-407E-A947-70E740481C1C}">
                           <a14:useLocalDpi xmlns:a14="http://schemas.microsoft.com/office/drawing/2010/main" val="0"/>
@@ -2128,7 +2123,7 @@
                   <pic:spPr>
                     <a:xfrm>
                       <a:off x="0" y="0"/>
-                      <a:ext cx="3437255" cy="1724025"/>
+                      <a:ext cx="3477443" cy="2354400"/>
                     </a:xfrm>
                     <a:prstGeom prst="rect">
                       <a:avLst/>
@@ -2142,18 +2137,32 @@
                 </pic:pic>
               </a:graphicData>
             </a:graphic>
+            <wp14:sizeRelH relativeFrom="margin">
+              <wp14:pctWidth>0</wp14:pctWidth>
+            </wp14:sizeRelH>
+            <wp14:sizeRelV relativeFrom="margin">
+              <wp14:pctHeight>0</wp14:pctHeight>
+            </wp14:sizeRelV>
           </wp:anchor>
         </w:drawing>
       </w:r>
+    </w:p>
+    <w:p>
       <w:r>
         <w:rPr>
           <w:noProof/>
         </w:rPr>
+        <w:t xml:space="preserve"> </w:t>
+      </w:r>
+      <w:r>
+        <w:rPr>
+          <w:noProof/>
+        </w:rPr>
         <w:drawing>
-          <wp:inline distT="0" distB="0" distL="0" distR="0" wp14:anchorId="359213BE" wp14:editId="564F02A8">
-            <wp:extent cx="2471605" cy="1724660"/>
-            <wp:effectExtent l="19050" t="19050" r="24130" b="27940"/>
-            <wp:docPr id="12" name="Picture 12"/>
+          <wp:inline distT="0" distB="0" distL="0" distR="0" wp14:anchorId="259435E7" wp14:editId="54E5A1B7">
+            <wp:extent cx="2502000" cy="1696141"/>
+            <wp:effectExtent l="19050" t="19050" r="12700" b="18415"/>
+            <wp:docPr id="81" name="Picture 81"/>
             <wp:cNvGraphicFramePr>
               <a:graphicFrameLocks xmlns:a="http://schemas.openxmlformats.org/drawingml/2006/main" noChangeAspect="1"/>
             </wp:cNvGraphicFramePr>
@@ -2164,38 +2173,95 @@
                     <pic:cNvPr id="1" name=""/>
                     <pic:cNvPicPr/>
                   </pic:nvPicPr>
-                  <pic:blipFill rotWithShape="1">
-                    <a:blip r:embed="rId31"/>
-                    <a:srcRect l="1179"/>
-                    <a:stretch/>
+                  <pic:blipFill>
+                    <a:blip r:embed="rId30"/>
+                    <a:stretch>
+                      <a:fillRect/>
+                    </a:stretch>
                   </pic:blipFill>
-                  <pic:spPr bwMode="auto">
+                  <pic:spPr>
                     <a:xfrm>
                       <a:off x="0" y="0"/>
-                      <a:ext cx="2472494" cy="1725280"/>
+                      <a:ext cx="2502000" cy="1696141"/>
                     </a:xfrm>
                     <a:prstGeom prst="rect">
                       <a:avLst/>
                     </a:prstGeom>
-                    <a:ln w="9525" cap="flat" cmpd="sng" algn="ctr">
+                    <a:ln>
                       <a:solidFill>
-                        <a:sysClr val="windowText" lastClr="000000"/>
+                        <a:schemeClr val="tx1"/>
                       </a:solidFill>
-                      <a:prstDash val="solid"/>
-                      <a:round/>
-                      <a:headEnd type="none" w="med" len="med"/>
-                      <a:tailEnd type="none" w="med" len="med"/>
                     </a:ln>
-                    <a:extLst>
-                      <a:ext uri="{53640926-AAD7-44D8-BBD7-CCE9431645EC}">
-                        <a14:shadowObscured xmlns:a14="http://schemas.microsoft.com/office/drawing/2010/main"/>
-                      </a:ext>
-                    </a:extLst>
                   </pic:spPr>
                 </pic:pic>
               </a:graphicData>
             </a:graphic>
           </wp:inline>
+        </w:drawing>
+      </w:r>
+      <w:r>
+        <w:rPr>
+          <w:noProof/>
+        </w:rPr>
+        <w:drawing>
+          <wp:anchor distT="0" distB="0" distL="114300" distR="114300" simplePos="0" relativeHeight="251739136" behindDoc="0" locked="0" layoutInCell="1" allowOverlap="1">
+            <wp:simplePos x="480060" y="4739640"/>
+            <wp:positionH relativeFrom="margin">
+              <wp:align>right</wp:align>
+            </wp:positionH>
+            <wp:positionV relativeFrom="paragraph">
+              <wp:align>center</wp:align>
+            </wp:positionV>
+            <wp:extent cx="3419088" cy="1695600"/>
+            <wp:effectExtent l="19050" t="19050" r="10160" b="19050"/>
+            <wp:wrapSquare wrapText="bothSides"/>
+            <wp:docPr id="84" name="Picture 84"/>
+            <wp:cNvGraphicFramePr>
+              <a:graphicFrameLocks xmlns:a="http://schemas.openxmlformats.org/drawingml/2006/main" noChangeAspect="1"/>
+            </wp:cNvGraphicFramePr>
+            <a:graphic xmlns:a="http://schemas.openxmlformats.org/drawingml/2006/main">
+              <a:graphicData uri="http://schemas.openxmlformats.org/drawingml/2006/picture">
+                <pic:pic xmlns:pic="http://schemas.openxmlformats.org/drawingml/2006/picture">
+                  <pic:nvPicPr>
+                    <pic:cNvPr id="1" name=""/>
+                    <pic:cNvPicPr/>
+                  </pic:nvPicPr>
+                  <pic:blipFill>
+                    <a:blip r:embed="rId31">
+                      <a:extLst>
+                        <a:ext uri="{28A0092B-C50C-407E-A947-70E740481C1C}">
+                          <a14:useLocalDpi xmlns:a14="http://schemas.microsoft.com/office/drawing/2010/main" val="0"/>
+                        </a:ext>
+                      </a:extLst>
+                    </a:blip>
+                    <a:stretch>
+                      <a:fillRect/>
+                    </a:stretch>
+                  </pic:blipFill>
+                  <pic:spPr>
+                    <a:xfrm>
+                      <a:off x="0" y="0"/>
+                      <a:ext cx="3419088" cy="1695600"/>
+                    </a:xfrm>
+                    <a:prstGeom prst="rect">
+                      <a:avLst/>
+                    </a:prstGeom>
+                    <a:ln>
+                      <a:solidFill>
+                        <a:schemeClr val="tx1"/>
+                      </a:solidFill>
+                    </a:ln>
+                  </pic:spPr>
+                </pic:pic>
+              </a:graphicData>
+            </a:graphic>
+            <wp14:sizeRelH relativeFrom="margin">
+              <wp14:pctWidth>0</wp14:pctWidth>
+            </wp14:sizeRelH>
+            <wp14:sizeRelV relativeFrom="margin">
+              <wp14:pctHeight>0</wp14:pctHeight>
+            </wp14:sizeRelV>
+          </wp:anchor>
         </w:drawing>
       </w:r>
     </w:p>
@@ -2265,8 +2331,8 @@
         </w:rPr>
         <w:drawing>
           <wp:inline distT="0" distB="0" distL="0" distR="0" wp14:anchorId="47AFF8CE" wp14:editId="5734A70B">
-            <wp:extent cx="2478587" cy="1609090"/>
-            <wp:effectExtent l="19050" t="19050" r="17145" b="10160"/>
+            <wp:extent cx="2502000" cy="1624290"/>
+            <wp:effectExtent l="19050" t="19050" r="12700" b="14605"/>
             <wp:docPr id="13" name="Picture 13"/>
             <wp:cNvGraphicFramePr>
               <a:graphicFrameLocks xmlns:a="http://schemas.openxmlformats.org/drawingml/2006/main" noChangeAspect="1"/>
@@ -2286,7 +2352,7 @@
                   <pic:spPr bwMode="auto">
                     <a:xfrm>
                       <a:off x="0" y="0"/>
-                      <a:ext cx="2479502" cy="1609684"/>
+                      <a:ext cx="2502000" cy="1624290"/>
                     </a:xfrm>
                     <a:prstGeom prst="rect">
                       <a:avLst/>
@@ -2542,14 +2608,14 @@
       <w:pPr>
         <w:pStyle w:val="Heading1"/>
       </w:pPr>
-      <w:bookmarkStart w:id="2" w:name="_Toc487023740"/>
+      <w:bookmarkStart w:id="3" w:name="_Toc487023740"/>
       <w:r>
         <w:t xml:space="preserve">Entity </w:t>
       </w:r>
       <w:r>
         <w:t>Relationships</w:t>
       </w:r>
-      <w:bookmarkEnd w:id="2"/>
+      <w:bookmarkEnd w:id="3"/>
     </w:p>
     <w:p>
       <w:pPr>
@@ -3177,8 +3243,6 @@
           <w:b/>
         </w:rPr>
       </w:pPr>
-      <w:bookmarkStart w:id="3" w:name="_GoBack"/>
-      <w:bookmarkEnd w:id="3"/>
     </w:p>
     <w:p>
       <w:pPr>
@@ -3221,6 +3285,65 @@
           <w:b/>
         </w:rPr>
       </w:pPr>
+      <w:r>
+        <w:rPr>
+          <w:noProof/>
+        </w:rPr>
+        <w:drawing>
+          <wp:anchor distT="0" distB="0" distL="114300" distR="114300" simplePos="0" relativeHeight="251740160" behindDoc="0" locked="0" layoutInCell="1" allowOverlap="1">
+            <wp:simplePos x="0" y="0"/>
+            <wp:positionH relativeFrom="margin">
+              <wp:posOffset>4724400</wp:posOffset>
+            </wp:positionH>
+            <wp:positionV relativeFrom="paragraph">
+              <wp:posOffset>19050</wp:posOffset>
+            </wp:positionV>
+            <wp:extent cx="2501900" cy="4060825"/>
+            <wp:effectExtent l="19050" t="19050" r="12700" b="15875"/>
+            <wp:wrapSquare wrapText="bothSides"/>
+            <wp:docPr id="96" name="Picture 96"/>
+            <wp:cNvGraphicFramePr>
+              <a:graphicFrameLocks xmlns:a="http://schemas.openxmlformats.org/drawingml/2006/main" noChangeAspect="1"/>
+            </wp:cNvGraphicFramePr>
+            <a:graphic xmlns:a="http://schemas.openxmlformats.org/drawingml/2006/main">
+              <a:graphicData uri="http://schemas.openxmlformats.org/drawingml/2006/picture">
+                <pic:pic xmlns:pic="http://schemas.openxmlformats.org/drawingml/2006/picture">
+                  <pic:nvPicPr>
+                    <pic:cNvPr id="1" name=""/>
+                    <pic:cNvPicPr/>
+                  </pic:nvPicPr>
+                  <pic:blipFill>
+                    <a:blip r:embed="rId8">
+                      <a:extLst>
+                        <a:ext uri="{28A0092B-C50C-407E-A947-70E740481C1C}">
+                          <a14:useLocalDpi xmlns:a14="http://schemas.microsoft.com/office/drawing/2010/main" val="0"/>
+                        </a:ext>
+                      </a:extLst>
+                    </a:blip>
+                    <a:stretch>
+                      <a:fillRect/>
+                    </a:stretch>
+                  </pic:blipFill>
+                  <pic:spPr>
+                    <a:xfrm>
+                      <a:off x="0" y="0"/>
+                      <a:ext cx="2501900" cy="4060825"/>
+                    </a:xfrm>
+                    <a:prstGeom prst="rect">
+                      <a:avLst/>
+                    </a:prstGeom>
+                    <a:ln>
+                      <a:solidFill>
+                        <a:schemeClr val="tx1"/>
+                      </a:solidFill>
+                    </a:ln>
+                  </pic:spPr>
+                </pic:pic>
+              </a:graphicData>
+            </a:graphic>
+          </wp:anchor>
+        </w:drawing>
+      </w:r>
       <w:r>
         <w:rPr>
           <w:b/>
@@ -3257,7 +3380,7 @@
                     <pic:cNvPicPr/>
                   </pic:nvPicPr>
                   <pic:blipFill>
-                    <a:blip r:embed="rId21">
+                    <a:blip r:embed="rId20">
                       <a:extLst>
                         <a:ext uri="{28A0092B-C50C-407E-A947-70E740481C1C}">
                           <a14:useLocalDpi xmlns:a14="http://schemas.microsoft.com/office/drawing/2010/main" val="0"/>
@@ -3373,65 +3496,6 @@
           <w:noProof/>
         </w:rPr>
         <w:drawing>
-          <wp:anchor distT="0" distB="0" distL="114300" distR="114300" simplePos="0" relativeHeight="251658240" behindDoc="0" locked="0" layoutInCell="1" allowOverlap="1">
-            <wp:simplePos x="0" y="0"/>
-            <wp:positionH relativeFrom="margin">
-              <wp:posOffset>4689270</wp:posOffset>
-            </wp:positionH>
-            <wp:positionV relativeFrom="paragraph">
-              <wp:posOffset>26035</wp:posOffset>
-            </wp:positionV>
-            <wp:extent cx="2502535" cy="4209415"/>
-            <wp:effectExtent l="19050" t="19050" r="12065" b="19685"/>
-            <wp:wrapSquare wrapText="bothSides"/>
-            <wp:docPr id="36" name="Picture 36"/>
-            <wp:cNvGraphicFramePr>
-              <a:graphicFrameLocks xmlns:a="http://schemas.openxmlformats.org/drawingml/2006/main" noChangeAspect="1"/>
-            </wp:cNvGraphicFramePr>
-            <a:graphic xmlns:a="http://schemas.openxmlformats.org/drawingml/2006/main">
-              <a:graphicData uri="http://schemas.openxmlformats.org/drawingml/2006/picture">
-                <pic:pic xmlns:pic="http://schemas.openxmlformats.org/drawingml/2006/picture">
-                  <pic:nvPicPr>
-                    <pic:cNvPr id="1" name=""/>
-                    <pic:cNvPicPr/>
-                  </pic:nvPicPr>
-                  <pic:blipFill>
-                    <a:blip r:embed="rId9">
-                      <a:extLst>
-                        <a:ext uri="{28A0092B-C50C-407E-A947-70E740481C1C}">
-                          <a14:useLocalDpi xmlns:a14="http://schemas.microsoft.com/office/drawing/2010/main" val="0"/>
-                        </a:ext>
-                      </a:extLst>
-                    </a:blip>
-                    <a:stretch>
-                      <a:fillRect/>
-                    </a:stretch>
-                  </pic:blipFill>
-                  <pic:spPr>
-                    <a:xfrm>
-                      <a:off x="0" y="0"/>
-                      <a:ext cx="2502535" cy="4209415"/>
-                    </a:xfrm>
-                    <a:prstGeom prst="rect">
-                      <a:avLst/>
-                    </a:prstGeom>
-                    <a:ln>
-                      <a:solidFill>
-                        <a:schemeClr val="tx1"/>
-                      </a:solidFill>
-                    </a:ln>
-                  </pic:spPr>
-                </pic:pic>
-              </a:graphicData>
-            </a:graphic>
-          </wp:anchor>
-        </w:drawing>
-      </w:r>
-      <w:r>
-        <w:rPr>
-          <w:noProof/>
-        </w:rPr>
-        <w:drawing>
           <wp:inline distT="0" distB="0" distL="0" distR="0" wp14:anchorId="4BF0542B" wp14:editId="3FBF97D6">
             <wp:extent cx="2372400" cy="2469691"/>
             <wp:effectExtent l="19050" t="19050" r="27940" b="26035"/>
@@ -3777,22 +3841,34 @@
           <w:ilvl w:val="2"/>
           <w:numId w:val="1"/>
         </w:numPr>
+      </w:pPr>
+      <w:r>
+        <w:t xml:space="preserve">E.g. </w:t>
+      </w:r>
+      <w:r>
+        <w:t>Refer to the PADification SRS 5.2.1.3.11 Evolutions.</w:t>
+      </w:r>
+    </w:p>
+    <w:p>
+      <w:pPr>
         <w:rPr>
           <w:highlight w:val="yellow"/>
         </w:rPr>
       </w:pPr>
-      <w:r>
+    </w:p>
+    <w:p>
+      <w:pPr>
         <w:rPr>
           <w:highlight w:val="yellow"/>
         </w:rPr>
-        <w:t xml:space="preserve">E.g. </w:t>
-      </w:r>
-      <w:r>
+      </w:pPr>
+    </w:p>
+    <w:p>
+      <w:pPr>
         <w:rPr>
           <w:highlight w:val="yellow"/>
         </w:rPr>
-        <w:t>Refer to the PADification SRS 5.2.1.3.11 Evolutions.</w:t>
-      </w:r>
+      </w:pPr>
     </w:p>
     <w:p>
       <w:pPr>
@@ -3839,38 +3915,185 @@
     <w:p>
       <w:pPr>
         <w:rPr>
-          <w:highlight w:val="yellow"/>
-        </w:rPr>
-      </w:pPr>
-    </w:p>
-    <w:p>
-      <w:pPr>
-        <w:rPr>
-          <w:highlight w:val="yellow"/>
-        </w:rPr>
-      </w:pPr>
-    </w:p>
-    <w:p>
-      <w:pPr>
-        <w:rPr>
-          <w:highlight w:val="yellow"/>
-        </w:rPr>
-      </w:pPr>
-    </w:p>
-    <w:p>
-      <w:pPr>
-        <w:rPr>
           <w:b/>
         </w:rPr>
       </w:pPr>
       <w:r>
         <w:rPr>
+          <w:noProof/>
+        </w:rPr>
+        <w:drawing>
+          <wp:anchor distT="0" distB="0" distL="114300" distR="114300" simplePos="0" relativeHeight="251741184" behindDoc="0" locked="0" layoutInCell="1" allowOverlap="1">
+            <wp:simplePos x="0" y="0"/>
+            <wp:positionH relativeFrom="margin">
+              <wp:posOffset>2394585</wp:posOffset>
+            </wp:positionH>
+            <wp:positionV relativeFrom="paragraph">
+              <wp:posOffset>251461</wp:posOffset>
+            </wp:positionV>
+            <wp:extent cx="2501900" cy="1319530"/>
+            <wp:effectExtent l="19050" t="19050" r="12700" b="13970"/>
+            <wp:wrapSquare wrapText="bothSides"/>
+            <wp:docPr id="97" name="Picture 97"/>
+            <wp:cNvGraphicFramePr>
+              <a:graphicFrameLocks xmlns:a="http://schemas.openxmlformats.org/drawingml/2006/main" noChangeAspect="1"/>
+            </wp:cNvGraphicFramePr>
+            <a:graphic xmlns:a="http://schemas.openxmlformats.org/drawingml/2006/main">
+              <a:graphicData uri="http://schemas.openxmlformats.org/drawingml/2006/picture">
+                <pic:pic xmlns:pic="http://schemas.openxmlformats.org/drawingml/2006/picture">
+                  <pic:nvPicPr>
+                    <pic:cNvPr id="1" name=""/>
+                    <pic:cNvPicPr/>
+                  </pic:nvPicPr>
+                  <pic:blipFill>
+                    <a:blip r:embed="rId23">
+                      <a:extLst>
+                        <a:ext uri="{28A0092B-C50C-407E-A947-70E740481C1C}">
+                          <a14:useLocalDpi xmlns:a14="http://schemas.microsoft.com/office/drawing/2010/main" val="0"/>
+                        </a:ext>
+                      </a:extLst>
+                    </a:blip>
+                    <a:stretch>
+                      <a:fillRect/>
+                    </a:stretch>
+                  </pic:blipFill>
+                  <pic:spPr>
+                    <a:xfrm>
+                      <a:off x="0" y="0"/>
+                      <a:ext cx="2501900" cy="1319530"/>
+                    </a:xfrm>
+                    <a:prstGeom prst="rect">
+                      <a:avLst/>
+                    </a:prstGeom>
+                    <a:ln>
+                      <a:solidFill>
+                        <a:schemeClr val="tx1"/>
+                      </a:solidFill>
+                    </a:ln>
+                  </pic:spPr>
+                </pic:pic>
+              </a:graphicData>
+            </a:graphic>
+          </wp:anchor>
+        </w:drawing>
+      </w:r>
+      <w:r>
+        <w:rPr>
           <w:b/>
         </w:rPr>
         <w:t>Follower</w:t>
       </w:r>
     </w:p>
     <w:p>
+      <w:pPr>
+        <w:rPr>
+          <w:b/>
+        </w:rPr>
+      </w:pPr>
+      <w:r>
+        <w:rPr>
+          <w:noProof/>
+        </w:rPr>
+        <w:drawing>
+          <wp:inline distT="0" distB="0" distL="0" distR="0" wp14:anchorId="03A11BB7" wp14:editId="5E149DB7">
+            <wp:extent cx="2143125" cy="2047875"/>
+            <wp:effectExtent l="19050" t="19050" r="28575" b="28575"/>
+            <wp:docPr id="106" name="Picture 106"/>
+            <wp:cNvGraphicFramePr>
+              <a:graphicFrameLocks xmlns:a="http://schemas.openxmlformats.org/drawingml/2006/main" noChangeAspect="1"/>
+            </wp:cNvGraphicFramePr>
+            <a:graphic xmlns:a="http://schemas.openxmlformats.org/drawingml/2006/main">
+              <a:graphicData uri="http://schemas.openxmlformats.org/drawingml/2006/picture">
+                <pic:pic xmlns:pic="http://schemas.openxmlformats.org/drawingml/2006/picture">
+                  <pic:nvPicPr>
+                    <pic:cNvPr id="1" name=""/>
+                    <pic:cNvPicPr/>
+                  </pic:nvPicPr>
+                  <pic:blipFill>
+                    <a:blip r:embed="rId41"/>
+                    <a:stretch>
+                      <a:fillRect/>
+                    </a:stretch>
+                  </pic:blipFill>
+                  <pic:spPr>
+                    <a:xfrm>
+                      <a:off x="0" y="0"/>
+                      <a:ext cx="2143125" cy="2047875"/>
+                    </a:xfrm>
+                    <a:prstGeom prst="rect">
+                      <a:avLst/>
+                    </a:prstGeom>
+                    <a:ln>
+                      <a:solidFill>
+                        <a:schemeClr val="tx1"/>
+                      </a:solidFill>
+                    </a:ln>
+                  </pic:spPr>
+                </pic:pic>
+              </a:graphicData>
+            </a:graphic>
+          </wp:inline>
+        </w:drawing>
+      </w:r>
+      <w:r>
+        <w:rPr>
+          <w:noProof/>
+        </w:rPr>
+        <w:drawing>
+          <wp:anchor distT="0" distB="0" distL="114300" distR="114300" simplePos="0" relativeHeight="251742208" behindDoc="0" locked="0" layoutInCell="1" allowOverlap="1">
+            <wp:simplePos x="0" y="0"/>
+            <wp:positionH relativeFrom="margin">
+              <wp:posOffset>4495800</wp:posOffset>
+            </wp:positionH>
+            <wp:positionV relativeFrom="paragraph">
+              <wp:posOffset>1375410</wp:posOffset>
+            </wp:positionV>
+            <wp:extent cx="2501900" cy="925830"/>
+            <wp:effectExtent l="19050" t="19050" r="12700" b="26670"/>
+            <wp:wrapSquare wrapText="bothSides"/>
+            <wp:docPr id="98" name="Picture 98"/>
+            <wp:cNvGraphicFramePr>
+              <a:graphicFrameLocks xmlns:a="http://schemas.openxmlformats.org/drawingml/2006/main" noChangeAspect="1"/>
+            </wp:cNvGraphicFramePr>
+            <a:graphic xmlns:a="http://schemas.openxmlformats.org/drawingml/2006/main">
+              <a:graphicData uri="http://schemas.openxmlformats.org/drawingml/2006/picture">
+                <pic:pic xmlns:pic="http://schemas.openxmlformats.org/drawingml/2006/picture">
+                  <pic:nvPicPr>
+                    <pic:cNvPr id="1" name=""/>
+                    <pic:cNvPicPr/>
+                  </pic:nvPicPr>
+                  <pic:blipFill>
+                    <a:blip r:embed="rId24">
+                      <a:extLst>
+                        <a:ext uri="{28A0092B-C50C-407E-A947-70E740481C1C}">
+                          <a14:useLocalDpi xmlns:a14="http://schemas.microsoft.com/office/drawing/2010/main" val="0"/>
+                        </a:ext>
+                      </a:extLst>
+                    </a:blip>
+                    <a:stretch>
+                      <a:fillRect/>
+                    </a:stretch>
+                  </pic:blipFill>
+                  <pic:spPr>
+                    <a:xfrm>
+                      <a:off x="0" y="0"/>
+                      <a:ext cx="2501900" cy="925830"/>
+                    </a:xfrm>
+                    <a:prstGeom prst="rect">
+                      <a:avLst/>
+                    </a:prstGeom>
+                    <a:ln>
+                      <a:solidFill>
+                        <a:schemeClr val="tx1"/>
+                      </a:solidFill>
+                    </a:ln>
+                  </pic:spPr>
+                </pic:pic>
+              </a:graphicData>
+            </a:graphic>
+          </wp:anchor>
+        </w:drawing>
+      </w:r>
       <w:r>
         <w:rPr>
           <w:noProof/>
@@ -3881,10 +4104,10 @@
               <wp:anchor distT="0" distB="0" distL="114300" distR="114300" simplePos="0" relativeHeight="251665408" behindDoc="0" locked="0" layoutInCell="1" allowOverlap="1" wp14:anchorId="1495A96E" wp14:editId="4C91A585">
                 <wp:simplePos x="0" y="0"/>
                 <wp:positionH relativeFrom="column">
-                  <wp:posOffset>4811969</wp:posOffset>
+                  <wp:posOffset>4994275</wp:posOffset>
                 </wp:positionH>
                 <wp:positionV relativeFrom="paragraph">
-                  <wp:posOffset>709930</wp:posOffset>
+                  <wp:posOffset>656590</wp:posOffset>
                 </wp:positionV>
                 <wp:extent cx="664210" cy="633730"/>
                 <wp:effectExtent l="0" t="0" r="40640" b="33020"/>
@@ -3940,7 +4163,7 @@
           </mc:Choice>
           <mc:Fallback>
             <w:pict>
-              <v:shape w14:anchorId="5DA47ED4" id="Arrow: Bent-Up 43" o:spid="_x0000_s1026" style="position:absolute;margin-left:378.9pt;margin-top:55.9pt;width:52.3pt;height:49.9pt;rotation:180;flip:x;z-index:251665408;visibility:visible;mso-wrap-style:square;mso-width-percent:0;mso-height-percent:0;mso-wrap-distance-left:9pt;mso-wrap-distance-top:0;mso-wrap-distance-right:9pt;mso-wrap-distance-bottom:0;mso-position-horizontal:absolute;mso-position-horizontal-relative:text;mso-position-vertical:absolute;mso-position-vertical-relative:text;mso-width-percent:0;mso-height-percent:0;mso-width-relative:margin;mso-height-relative:margin;v-text-anchor:middle" coordsize="664210,633730" o:gfxdata="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" path="m,475298r426561,l426561,158433r-79216,l505778,,664210,158433r-79216,l584994,633730,,633730,,475298xe" fillcolor="#4472c4 [3204]" strokecolor="#1f3763 [1604]" strokeweight="1pt">
+              <v:shape w14:anchorId="6BBEE97E" id="Arrow: Bent-Up 43" o:spid="_x0000_s1026" style="position:absolute;margin-left:393.25pt;margin-top:51.7pt;width:52.3pt;height:49.9pt;rotation:180;flip:x;z-index:251665408;visibility:visible;mso-wrap-style:square;mso-width-percent:0;mso-height-percent:0;mso-wrap-distance-left:9pt;mso-wrap-distance-top:0;mso-wrap-distance-right:9pt;mso-wrap-distance-bottom:0;mso-position-horizontal:absolute;mso-position-horizontal-relative:text;mso-position-vertical:absolute;mso-position-vertical-relative:text;mso-width-percent:0;mso-height-percent:0;mso-width-relative:margin;mso-height-relative:margin;v-text-anchor:middle" coordsize="664210,633730" o:gfxdata="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" path="m,475298r426561,l426561,158433r-79216,l505778,,664210,158433r-79216,l584994,633730,,633730,,475298xe" fillcolor="#4472c4 [3204]" strokecolor="#1f3763 [1604]" strokeweight="1pt">
                 <v:stroke joinstyle="miter"/>
                 <v:path arrowok="t" o:connecttype="custom" o:connectlocs="0,475298;426561,475298;426561,158433;347345,158433;505778,0;664210,158433;584994,158433;584994,633730;0,633730;0,475298" o:connectangles="0,0,0,0,0,0,0,0,0,0"/>
               </v:shape>
@@ -3948,185 +4171,6 @@
           </mc:Fallback>
         </mc:AlternateContent>
       </w:r>
-      <w:r>
-        <w:rPr>
-          <w:noProof/>
-        </w:rPr>
-        <w:drawing>
-          <wp:anchor distT="0" distB="0" distL="114300" distR="114300" simplePos="0" relativeHeight="251663360" behindDoc="0" locked="0" layoutInCell="1" allowOverlap="1">
-            <wp:simplePos x="0" y="0"/>
-            <wp:positionH relativeFrom="margin">
-              <wp:posOffset>4416569</wp:posOffset>
-            </wp:positionH>
-            <wp:positionV relativeFrom="paragraph">
-              <wp:posOffset>1375615</wp:posOffset>
-            </wp:positionV>
-            <wp:extent cx="2501265" cy="876935"/>
-            <wp:effectExtent l="19050" t="19050" r="13335" b="18415"/>
-            <wp:wrapSquare wrapText="bothSides"/>
-            <wp:docPr id="42" name="Picture 42"/>
-            <wp:cNvGraphicFramePr>
-              <a:graphicFrameLocks xmlns:a="http://schemas.openxmlformats.org/drawingml/2006/main" noChangeAspect="1"/>
-            </wp:cNvGraphicFramePr>
-            <a:graphic xmlns:a="http://schemas.openxmlformats.org/drawingml/2006/main">
-              <a:graphicData uri="http://schemas.openxmlformats.org/drawingml/2006/picture">
-                <pic:pic xmlns:pic="http://schemas.openxmlformats.org/drawingml/2006/picture">
-                  <pic:nvPicPr>
-                    <pic:cNvPr id="1" name=""/>
-                    <pic:cNvPicPr/>
-                  </pic:nvPicPr>
-                  <pic:blipFill rotWithShape="1">
-                    <a:blip r:embed="rId25">
-                      <a:extLst>
-                        <a:ext uri="{28A0092B-C50C-407E-A947-70E740481C1C}">
-                          <a14:useLocalDpi xmlns:a14="http://schemas.microsoft.com/office/drawing/2010/main" val="0"/>
-                        </a:ext>
-                      </a:extLst>
-                    </a:blip>
-                    <a:srcRect b="4956"/>
-                    <a:stretch/>
-                  </pic:blipFill>
-                  <pic:spPr bwMode="auto">
-                    <a:xfrm>
-                      <a:off x="0" y="0"/>
-                      <a:ext cx="2501265" cy="876935"/>
-                    </a:xfrm>
-                    <a:prstGeom prst="rect">
-                      <a:avLst/>
-                    </a:prstGeom>
-                    <a:ln w="9525" cap="flat" cmpd="sng" algn="ctr">
-                      <a:solidFill>
-                        <a:sysClr val="windowText" lastClr="000000"/>
-                      </a:solidFill>
-                      <a:prstDash val="solid"/>
-                      <a:round/>
-                      <a:headEnd type="none" w="med" len="med"/>
-                      <a:tailEnd type="none" w="med" len="med"/>
-                    </a:ln>
-                    <a:extLst>
-                      <a:ext uri="{53640926-AAD7-44D8-BBD7-CCE9431645EC}">
-                        <a14:shadowObscured xmlns:a14="http://schemas.microsoft.com/office/drawing/2010/main"/>
-                      </a:ext>
-                    </a:extLst>
-                  </pic:spPr>
-                </pic:pic>
-              </a:graphicData>
-            </a:graphic>
-          </wp:anchor>
-        </w:drawing>
-      </w:r>
-      <w:r>
-        <w:rPr>
-          <w:noProof/>
-        </w:rPr>
-        <w:drawing>
-          <wp:anchor distT="0" distB="0" distL="114300" distR="114300" simplePos="0" relativeHeight="251662336" behindDoc="0" locked="0" layoutInCell="1" allowOverlap="1">
-            <wp:simplePos x="0" y="0"/>
-            <wp:positionH relativeFrom="margin">
-              <wp:posOffset>2245913</wp:posOffset>
-            </wp:positionH>
-            <wp:positionV relativeFrom="paragraph">
-              <wp:posOffset>26035</wp:posOffset>
-            </wp:positionV>
-            <wp:extent cx="2470150" cy="1275080"/>
-            <wp:effectExtent l="19050" t="19050" r="25400" b="20320"/>
-            <wp:wrapSquare wrapText="bothSides"/>
-            <wp:docPr id="40" name="Picture 40"/>
-            <wp:cNvGraphicFramePr>
-              <a:graphicFrameLocks xmlns:a="http://schemas.openxmlformats.org/drawingml/2006/main" noChangeAspect="1"/>
-            </wp:cNvGraphicFramePr>
-            <a:graphic xmlns:a="http://schemas.openxmlformats.org/drawingml/2006/main">
-              <a:graphicData uri="http://schemas.openxmlformats.org/drawingml/2006/picture">
-                <pic:pic xmlns:pic="http://schemas.openxmlformats.org/drawingml/2006/picture">
-                  <pic:nvPicPr>
-                    <pic:cNvPr id="1" name=""/>
-                    <pic:cNvPicPr/>
-                  </pic:nvPicPr>
-                  <pic:blipFill rotWithShape="1">
-                    <a:blip r:embed="rId23">
-                      <a:extLst>
-                        <a:ext uri="{28A0092B-C50C-407E-A947-70E740481C1C}">
-                          <a14:useLocalDpi xmlns:a14="http://schemas.microsoft.com/office/drawing/2010/main" val="0"/>
-                        </a:ext>
-                      </a:extLst>
-                    </a:blip>
-                    <a:srcRect t="2747" r="1221" b="2218"/>
-                    <a:stretch/>
-                  </pic:blipFill>
-                  <pic:spPr bwMode="auto">
-                    <a:xfrm>
-                      <a:off x="0" y="0"/>
-                      <a:ext cx="2470150" cy="1275080"/>
-                    </a:xfrm>
-                    <a:prstGeom prst="rect">
-                      <a:avLst/>
-                    </a:prstGeom>
-                    <a:ln w="9525" cap="flat" cmpd="sng" algn="ctr">
-                      <a:solidFill>
-                        <a:sysClr val="windowText" lastClr="000000"/>
-                      </a:solidFill>
-                      <a:prstDash val="solid"/>
-                      <a:round/>
-                      <a:headEnd type="none" w="med" len="med"/>
-                      <a:tailEnd type="none" w="med" len="med"/>
-                    </a:ln>
-                    <a:extLst>
-                      <a:ext uri="{53640926-AAD7-44D8-BBD7-CCE9431645EC}">
-                        <a14:shadowObscured xmlns:a14="http://schemas.microsoft.com/office/drawing/2010/main"/>
-                      </a:ext>
-                    </a:extLst>
-                  </pic:spPr>
-                </pic:pic>
-              </a:graphicData>
-            </a:graphic>
-          </wp:anchor>
-        </w:drawing>
-      </w:r>
-      <w:r>
-        <w:rPr>
-          <w:noProof/>
-        </w:rPr>
-        <w:drawing>
-          <wp:inline distT="0" distB="0" distL="0" distR="0" wp14:anchorId="6A933762" wp14:editId="219C8358">
-            <wp:extent cx="2028825" cy="1895475"/>
-            <wp:effectExtent l="19050" t="19050" r="28575" b="28575"/>
-            <wp:docPr id="39" name="Picture 39"/>
-            <wp:cNvGraphicFramePr>
-              <a:graphicFrameLocks xmlns:a="http://schemas.openxmlformats.org/drawingml/2006/main" noChangeAspect="1"/>
-            </wp:cNvGraphicFramePr>
-            <a:graphic xmlns:a="http://schemas.openxmlformats.org/drawingml/2006/main">
-              <a:graphicData uri="http://schemas.openxmlformats.org/drawingml/2006/picture">
-                <pic:pic xmlns:pic="http://schemas.openxmlformats.org/drawingml/2006/picture">
-                  <pic:nvPicPr>
-                    <pic:cNvPr id="1" name=""/>
-                    <pic:cNvPicPr/>
-                  </pic:nvPicPr>
-                  <pic:blipFill>
-                    <a:blip r:embed="rId41"/>
-                    <a:stretch>
-                      <a:fillRect/>
-                    </a:stretch>
-                  </pic:blipFill>
-                  <pic:spPr>
-                    <a:xfrm>
-                      <a:off x="0" y="0"/>
-                      <a:ext cx="2028825" cy="1895475"/>
-                    </a:xfrm>
-                    <a:prstGeom prst="rect">
-                      <a:avLst/>
-                    </a:prstGeom>
-                    <a:ln>
-                      <a:solidFill>
-                        <a:schemeClr val="tx1"/>
-                      </a:solidFill>
-                    </a:ln>
-                  </pic:spPr>
-                </pic:pic>
-              </a:graphicData>
-            </a:graphic>
-          </wp:inline>
-        </w:drawing>
-      </w:r>
     </w:p>
     <w:p>
       <w:r>
@@ -4189,7 +4233,7 @@
         </w:numPr>
       </w:pPr>
       <w:r>
-        <w:t>Username</w:t>
+        <w:t>Email</w:t>
       </w:r>
       <w:r>
         <w:t xml:space="preserve"> – (</w:t>
@@ -4213,10 +4257,13 @@
         </w:numPr>
       </w:pPr>
       <w:r>
-        <w:t>FollowerName</w:t>
-      </w:r>
-      <w:r>
-        <w:t xml:space="preserve"> – (</w:t>
+        <w:t>Follower</w:t>
+      </w:r>
+      <w:r>
+        <w:t xml:space="preserve">Email </w:t>
+      </w:r>
+      <w:r>
+        <w:t>– (</w:t>
       </w:r>
       <w:r>
         <w:rPr>
@@ -4249,7 +4296,13 @@
         <w:t xml:space="preserve">: </w:t>
       </w:r>
       <w:r>
-        <w:t>Followers are players associated to another player by interaction. As all players are identified by their Username, this field is mandatory in order to link the two accounts.</w:t>
+        <w:t xml:space="preserve">Followers are players associated to another player by interaction. As all players are identified by their </w:t>
+      </w:r>
+      <w:r>
+        <w:t>Email</w:t>
+      </w:r>
+      <w:r>
+        <w:t>, this field is mandatory in order to link the two accounts.</w:t>
       </w:r>
     </w:p>
     <w:p>
@@ -5430,15 +5483,17 @@
           </wp:inline>
         </w:drawing>
       </w:r>
+    </w:p>
+    <w:p>
       <w:r>
         <w:rPr>
           <w:noProof/>
         </w:rPr>
         <w:drawing>
           <wp:inline distT="0" distB="0" distL="0" distR="0">
-            <wp:extent cx="2502535" cy="4209415"/>
-            <wp:effectExtent l="19050" t="19050" r="12065" b="19685"/>
-            <wp:docPr id="49" name="Picture 49"/>
+            <wp:extent cx="2501900" cy="4060825"/>
+            <wp:effectExtent l="19050" t="19050" r="12700" b="15875"/>
+            <wp:docPr id="99" name="Picture 99"/>
             <wp:cNvGraphicFramePr>
               <a:graphicFrameLocks xmlns:a="http://schemas.openxmlformats.org/drawingml/2006/main" noChangeAspect="1"/>
             </wp:cNvGraphicFramePr>
@@ -5450,7 +5505,7 @@
                     <pic:cNvPicPr/>
                   </pic:nvPicPr>
                   <pic:blipFill>
-                    <a:blip r:embed="rId9">
+                    <a:blip r:embed="rId8">
                       <a:extLst>
                         <a:ext uri="{28A0092B-C50C-407E-A947-70E740481C1C}">
                           <a14:useLocalDpi xmlns:a14="http://schemas.microsoft.com/office/drawing/2010/main" val="0"/>
@@ -5464,7 +5519,7 @@
                   <pic:spPr>
                     <a:xfrm>
                       <a:off x="0" y="0"/>
-                      <a:ext cx="2502535" cy="4209415"/>
+                      <a:ext cx="2501900" cy="4060825"/>
                     </a:xfrm>
                     <a:prstGeom prst="rect">
                       <a:avLst/>
@@ -6068,23 +6123,20 @@
       </w:r>
     </w:p>
     <w:p>
+      <w:pPr>
+        <w:rPr>
+          <w:b/>
+        </w:rPr>
+      </w:pPr>
       <w:r>
         <w:rPr>
           <w:noProof/>
         </w:rPr>
         <w:drawing>
-          <wp:anchor distT="0" distB="0" distL="114300" distR="114300" simplePos="0" relativeHeight="251703296" behindDoc="0" locked="0" layoutInCell="1" allowOverlap="1" wp14:anchorId="3F7C56C8" wp14:editId="201A107F">
-            <wp:simplePos x="0" y="0"/>
-            <wp:positionH relativeFrom="margin">
-              <wp:align>right</wp:align>
-            </wp:positionH>
-            <wp:positionV relativeFrom="paragraph">
-              <wp:posOffset>1580986</wp:posOffset>
-            </wp:positionV>
-            <wp:extent cx="2470150" cy="1275080"/>
-            <wp:effectExtent l="19050" t="19050" r="25400" b="20320"/>
-            <wp:wrapSquare wrapText="bothSides"/>
-            <wp:docPr id="70" name="Picture 70"/>
+          <wp:inline distT="0" distB="0" distL="0" distR="0" wp14:anchorId="715CB869" wp14:editId="03E30066">
+            <wp:extent cx="2372400" cy="1913688"/>
+            <wp:effectExtent l="19050" t="19050" r="27940" b="10795"/>
+            <wp:docPr id="107" name="Picture 107"/>
             <wp:cNvGraphicFramePr>
               <a:graphicFrameLocks xmlns:a="http://schemas.openxmlformats.org/drawingml/2006/main" noChangeAspect="1"/>
             </wp:cNvGraphicFramePr>
@@ -6095,7 +6147,60 @@
                     <pic:cNvPr id="1" name=""/>
                     <pic:cNvPicPr/>
                   </pic:nvPicPr>
-                  <pic:blipFill rotWithShape="1">
+                  <pic:blipFill>
+                    <a:blip r:embed="rId44"/>
+                    <a:stretch>
+                      <a:fillRect/>
+                    </a:stretch>
+                  </pic:blipFill>
+                  <pic:spPr>
+                    <a:xfrm>
+                      <a:off x="0" y="0"/>
+                      <a:ext cx="2372400" cy="1913688"/>
+                    </a:xfrm>
+                    <a:prstGeom prst="rect">
+                      <a:avLst/>
+                    </a:prstGeom>
+                    <a:ln>
+                      <a:solidFill>
+                        <a:schemeClr val="tx1"/>
+                      </a:solidFill>
+                    </a:ln>
+                  </pic:spPr>
+                </pic:pic>
+              </a:graphicData>
+            </a:graphic>
+          </wp:inline>
+        </w:drawing>
+      </w:r>
+      <w:r>
+        <w:rPr>
+          <w:noProof/>
+        </w:rPr>
+        <w:drawing>
+          <wp:anchor distT="0" distB="0" distL="114300" distR="114300" simplePos="0" relativeHeight="251744256" behindDoc="0" locked="0" layoutInCell="1" allowOverlap="1" wp14:anchorId="2F29EF3D" wp14:editId="76CBBF3D">
+            <wp:simplePos x="0" y="0"/>
+            <wp:positionH relativeFrom="margin">
+              <wp:align>right</wp:align>
+            </wp:positionH>
+            <wp:positionV relativeFrom="paragraph">
+              <wp:posOffset>1458595</wp:posOffset>
+            </wp:positionV>
+            <wp:extent cx="2501900" cy="1319530"/>
+            <wp:effectExtent l="19050" t="19050" r="12700" b="13970"/>
+            <wp:wrapSquare wrapText="bothSides"/>
+            <wp:docPr id="101" name="Picture 101"/>
+            <wp:cNvGraphicFramePr>
+              <a:graphicFrameLocks xmlns:a="http://schemas.openxmlformats.org/drawingml/2006/main" noChangeAspect="1"/>
+            </wp:cNvGraphicFramePr>
+            <a:graphic xmlns:a="http://schemas.openxmlformats.org/drawingml/2006/main">
+              <a:graphicData uri="http://schemas.openxmlformats.org/drawingml/2006/picture">
+                <pic:pic xmlns:pic="http://schemas.openxmlformats.org/drawingml/2006/picture">
+                  <pic:nvPicPr>
+                    <pic:cNvPr id="1" name=""/>
+                    <pic:cNvPicPr/>
+                  </pic:nvPicPr>
+                  <pic:blipFill>
                     <a:blip r:embed="rId23">
                       <a:extLst>
                         <a:ext uri="{28A0092B-C50C-407E-A947-70E740481C1C}">
@@ -6103,31 +6208,23 @@
                         </a:ext>
                       </a:extLst>
                     </a:blip>
-                    <a:srcRect t="2747" r="1221" b="2218"/>
-                    <a:stretch/>
+                    <a:stretch>
+                      <a:fillRect/>
+                    </a:stretch>
                   </pic:blipFill>
-                  <pic:spPr bwMode="auto">
+                  <pic:spPr>
                     <a:xfrm>
                       <a:off x="0" y="0"/>
-                      <a:ext cx="2470150" cy="1275080"/>
+                      <a:ext cx="2501900" cy="1319530"/>
                     </a:xfrm>
                     <a:prstGeom prst="rect">
                       <a:avLst/>
                     </a:prstGeom>
-                    <a:ln w="9525" cap="flat" cmpd="sng" algn="ctr">
+                    <a:ln>
                       <a:solidFill>
-                        <a:sysClr val="windowText" lastClr="000000"/>
+                        <a:schemeClr val="tx1"/>
                       </a:solidFill>
-                      <a:prstDash val="solid"/>
-                      <a:round/>
-                      <a:headEnd type="none" w="med" len="med"/>
-                      <a:tailEnd type="none" w="med" len="med"/>
                     </a:ln>
-                    <a:extLst>
-                      <a:ext uri="{53640926-AAD7-44D8-BBD7-CCE9431645EC}">
-                        <a14:shadowObscured xmlns:a14="http://schemas.microsoft.com/office/drawing/2010/main"/>
-                      </a:ext>
-                    </a:extLst>
                   </pic:spPr>
                 </pic:pic>
               </a:graphicData>
@@ -6272,7 +6369,18 @@
           </mc:Choice>
           <mc:Fallback>
             <w:pict>
-              <v:group w14:anchorId="1C3AA0BB" id="Group 77" o:spid="_x0000_s1026" style="position:absolute;margin-left:202.05pt;margin-top:53.4pt;width:133.45pt;height:278.65pt;z-index:251711488" coordsize="16948,35390" o:gfxdata="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">
+              <v:group w14:anchorId="38B55E1E" id="Group 77" o:spid="_x0000_s1026" style="position:absolute;margin-left:202.05pt;margin-top:53.4pt;width:133.45pt;height:278.65pt;z-index:251711488" coordsize="16948,35390" o:gfxdata="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">
+                <v:shapetype id="_x0000_t34" coordsize="21600,21600" o:spt="34" o:oned="t" adj="10800" path="m,l@0,0@0,21600,21600,21600e" filled="f">
+                  <v:stroke joinstyle="miter"/>
+                  <v:formulas>
+                    <v:f eqn="val #0"/>
+                  </v:formulas>
+                  <v:path arrowok="t" fillok="f" o:connecttype="none"/>
+                  <v:handles>
+                    <v:h position="#0,center"/>
+                  </v:handles>
+                  <o:lock v:ext="edit" shapetype="t"/>
+                </v:shapetype>
                 <v:shape id="Connector: Elbow 72" o:spid="_x0000_s1027" type="#_x0000_t34" style="position:absolute;width:16366;height:18650;flip:x;visibility:visible;mso-wrap-style:square" o:connectortype="elbow" o:gfxdata="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" strokecolor="#4472c4 [3204]" strokeweight="6pt">
                   <v:stroke endarrow="block"/>
                 </v:shape>
@@ -6287,23 +6395,25 @@
           </mc:Fallback>
         </mc:AlternateContent>
       </w:r>
+    </w:p>
+    <w:p>
       <w:r>
         <w:rPr>
           <w:noProof/>
         </w:rPr>
         <w:drawing>
-          <wp:anchor distT="0" distB="0" distL="114300" distR="114300" simplePos="0" relativeHeight="251701248" behindDoc="0" locked="0" layoutInCell="1" allowOverlap="1">
+          <wp:anchor distT="0" distB="0" distL="114300" distR="114300" simplePos="0" relativeHeight="251745280" behindDoc="0" locked="0" layoutInCell="1" allowOverlap="1">
             <wp:simplePos x="0" y="0"/>
             <wp:positionH relativeFrom="margin">
               <wp:align>right</wp:align>
             </wp:positionH>
             <wp:positionV relativeFrom="paragraph">
-              <wp:posOffset>3078930</wp:posOffset>
+              <wp:posOffset>974725</wp:posOffset>
             </wp:positionV>
-            <wp:extent cx="2502535" cy="4209415"/>
-            <wp:effectExtent l="19050" t="19050" r="12065" b="19685"/>
+            <wp:extent cx="2501900" cy="4060825"/>
+            <wp:effectExtent l="19050" t="19050" r="12700" b="15875"/>
             <wp:wrapSquare wrapText="bothSides"/>
-            <wp:docPr id="69" name="Picture 69"/>
+            <wp:docPr id="102" name="Picture 102"/>
             <wp:cNvGraphicFramePr>
               <a:graphicFrameLocks xmlns:a="http://schemas.openxmlformats.org/drawingml/2006/main" noChangeAspect="1"/>
             </wp:cNvGraphicFramePr>
@@ -6315,7 +6425,7 @@
                     <pic:cNvPicPr/>
                   </pic:nvPicPr>
                   <pic:blipFill>
-                    <a:blip r:embed="rId9">
+                    <a:blip r:embed="rId8">
                       <a:extLst>
                         <a:ext uri="{28A0092B-C50C-407E-A947-70E740481C1C}">
                           <a14:useLocalDpi xmlns:a14="http://schemas.microsoft.com/office/drawing/2010/main" val="0"/>
@@ -6329,7 +6439,7 @@
                   <pic:spPr>
                     <a:xfrm>
                       <a:off x="0" y="0"/>
-                      <a:ext cx="2502535" cy="4209415"/>
+                      <a:ext cx="2501900" cy="4060825"/>
                     </a:xfrm>
                     <a:prstGeom prst="rect">
                       <a:avLst/>
@@ -6351,55 +6461,10 @@
           <w:noProof/>
         </w:rPr>
         <w:drawing>
-          <wp:inline distT="0" distB="0" distL="0" distR="0" wp14:anchorId="7215A5A1" wp14:editId="3D8E81A3">
-            <wp:extent cx="2372400" cy="1773757"/>
-            <wp:effectExtent l="19050" t="19050" r="27940" b="17145"/>
-            <wp:docPr id="65" name="Picture 65"/>
-            <wp:cNvGraphicFramePr>
-              <a:graphicFrameLocks xmlns:a="http://schemas.openxmlformats.org/drawingml/2006/main" noChangeAspect="1"/>
-            </wp:cNvGraphicFramePr>
-            <a:graphic xmlns:a="http://schemas.openxmlformats.org/drawingml/2006/main">
-              <a:graphicData uri="http://schemas.openxmlformats.org/drawingml/2006/picture">
-                <pic:pic xmlns:pic="http://schemas.openxmlformats.org/drawingml/2006/picture">
-                  <pic:nvPicPr>
-                    <pic:cNvPr id="1" name=""/>
-                    <pic:cNvPicPr/>
-                  </pic:nvPicPr>
-                  <pic:blipFill>
-                    <a:blip r:embed="rId44"/>
-                    <a:stretch>
-                      <a:fillRect/>
-                    </a:stretch>
-                  </pic:blipFill>
-                  <pic:spPr>
-                    <a:xfrm>
-                      <a:off x="0" y="0"/>
-                      <a:ext cx="2372400" cy="1773757"/>
-                    </a:xfrm>
-                    <a:prstGeom prst="rect">
-                      <a:avLst/>
-                    </a:prstGeom>
-                    <a:ln>
-                      <a:solidFill>
-                        <a:schemeClr val="tx1"/>
-                      </a:solidFill>
-                    </a:ln>
-                  </pic:spPr>
-                </pic:pic>
-              </a:graphicData>
-            </a:graphic>
-          </wp:inline>
-        </w:drawing>
-      </w:r>
-      <w:r>
-        <w:rPr>
-          <w:noProof/>
-        </w:rPr>
-        <w:drawing>
-          <wp:inline distT="0" distB="0" distL="0" distR="0" wp14:anchorId="1C83E308" wp14:editId="0AA975E3">
-            <wp:extent cx="2501265" cy="2326005"/>
-            <wp:effectExtent l="19050" t="19050" r="13335" b="17145"/>
-            <wp:docPr id="66" name="Picture 66"/>
+          <wp:inline distT="0" distB="0" distL="0" distR="0" wp14:anchorId="01973BAD" wp14:editId="21D8FCBE">
+            <wp:extent cx="2502000" cy="2353897"/>
+            <wp:effectExtent l="19050" t="19050" r="12700" b="27940"/>
+            <wp:docPr id="100" name="Picture 100"/>
             <wp:cNvGraphicFramePr>
               <a:graphicFrameLocks xmlns:a="http://schemas.openxmlformats.org/drawingml/2006/main" noChangeAspect="1"/>
             </wp:cNvGraphicFramePr>
@@ -6411,20 +6476,14 @@
                     <pic:cNvPicPr/>
                   </pic:nvPicPr>
                   <pic:blipFill rotWithShape="1">
-                    <a:blip r:embed="rId29">
-                      <a:extLst>
-                        <a:ext uri="{28A0092B-C50C-407E-A947-70E740481C1C}">
-                          <a14:useLocalDpi xmlns:a14="http://schemas.microsoft.com/office/drawing/2010/main" val="0"/>
-                        </a:ext>
-                      </a:extLst>
-                    </a:blip>
-                    <a:srcRect t="1866" b="-1"/>
+                    <a:blip r:embed="rId28"/>
+                    <a:srcRect l="1" t="1059" r="1059" b="1"/>
                     <a:stretch/>
                   </pic:blipFill>
                   <pic:spPr bwMode="auto">
                     <a:xfrm>
                       <a:off x="0" y="0"/>
-                      <a:ext cx="2501265" cy="2326005"/>
+                      <a:ext cx="2502000" cy="2353897"/>
                     </a:xfrm>
                     <a:prstGeom prst="rect">
                       <a:avLst/>
@@ -6455,6 +6514,9 @@
       <w:r>
         <w:t>Parent table(s): LatentSkillList, MonsterClass, Player</w:t>
       </w:r>
+      <w:r>
+        <w:t>, MonsterInstance</w:t>
+      </w:r>
     </w:p>
     <w:p>
       <w:r>
@@ -6663,7 +6725,7 @@
         </w:numPr>
       </w:pPr>
       <w:r>
-        <w:t>Username</w:t>
+        <w:t>Email</w:t>
       </w:r>
       <w:r>
         <w:t xml:space="preserve"> – (</w:t>
@@ -6712,6 +6774,71 @@
       </w:r>
     </w:p>
     <w:p>
+      <w:r>
+        <w:t xml:space="preserve">MonsterInstance field: </w:t>
+      </w:r>
+      <w:r>
+        <w:rPr>
+          <w:color w:val="00B050"/>
+        </w:rPr>
+        <w:t>AssistMonsterID</w:t>
+      </w:r>
+      <w:r>
+        <w:t xml:space="preserve">. Foreign key relationship with </w:t>
+      </w:r>
+      <w:r>
+        <w:rPr>
+          <w:color w:val="FF0000"/>
+        </w:rPr>
+        <w:t>MonsterInstance</w:t>
+      </w:r>
+      <w:r>
+        <w:t xml:space="preserve"> field(s):</w:t>
+      </w:r>
+    </w:p>
+    <w:p>
+      <w:pPr>
+        <w:pStyle w:val="ListParagraph"/>
+        <w:numPr>
+          <w:ilvl w:val="0"/>
+          <w:numId w:val="1"/>
+        </w:numPr>
+      </w:pPr>
+      <w:r>
+        <w:t>InstanceID – (</w:t>
+      </w:r>
+      <w:r>
+        <w:rPr>
+          <w:color w:val="ED7D31" w:themeColor="accent2"/>
+        </w:rPr>
+        <w:t>NOT NULL</w:t>
+      </w:r>
+      <w:r>
+        <w:t>)</w:t>
+      </w:r>
+    </w:p>
+    <w:p>
+      <w:pPr>
+        <w:pStyle w:val="ListParagraph"/>
+        <w:numPr>
+          <w:ilvl w:val="1"/>
+          <w:numId w:val="1"/>
+        </w:numPr>
+      </w:pPr>
+      <w:r>
+        <w:rPr>
+          <w:u w:val="single"/>
+        </w:rPr>
+        <w:t>Purpose &amp; Utility</w:t>
+      </w:r>
+      <w:r>
+        <w:t xml:space="preserve">: </w:t>
+      </w:r>
+      <w:r>
+        <w:t>The act of assisting monsters requires to monsters owned by a user and so, the InstanceID is required to identify which specific monster is used as assist monster.</w:t>
+      </w:r>
+    </w:p>
+    <w:p>
       <w:pPr>
         <w:rPr>
           <w:b/>
@@ -6725,6 +6852,65 @@
       </w:r>
     </w:p>
     <w:p>
+      <w:r>
+        <w:rPr>
+          <w:noProof/>
+        </w:rPr>
+        <w:drawing>
+          <wp:anchor distT="0" distB="0" distL="114300" distR="114300" simplePos="0" relativeHeight="251747328" behindDoc="0" locked="0" layoutInCell="1" allowOverlap="1" wp14:anchorId="360B221C" wp14:editId="642857C6">
+            <wp:simplePos x="0" y="0"/>
+            <wp:positionH relativeFrom="margin">
+              <wp:align>right</wp:align>
+            </wp:positionH>
+            <wp:positionV relativeFrom="paragraph">
+              <wp:posOffset>2548890</wp:posOffset>
+            </wp:positionV>
+            <wp:extent cx="2501900" cy="1319530"/>
+            <wp:effectExtent l="19050" t="19050" r="12700" b="13970"/>
+            <wp:wrapSquare wrapText="bothSides"/>
+            <wp:docPr id="104" name="Picture 104"/>
+            <wp:cNvGraphicFramePr>
+              <a:graphicFrameLocks xmlns:a="http://schemas.openxmlformats.org/drawingml/2006/main" noChangeAspect="1"/>
+            </wp:cNvGraphicFramePr>
+            <a:graphic xmlns:a="http://schemas.openxmlformats.org/drawingml/2006/main">
+              <a:graphicData uri="http://schemas.openxmlformats.org/drawingml/2006/picture">
+                <pic:pic xmlns:pic="http://schemas.openxmlformats.org/drawingml/2006/picture">
+                  <pic:nvPicPr>
+                    <pic:cNvPr id="1" name=""/>
+                    <pic:cNvPicPr/>
+                  </pic:nvPicPr>
+                  <pic:blipFill>
+                    <a:blip r:embed="rId23">
+                      <a:extLst>
+                        <a:ext uri="{28A0092B-C50C-407E-A947-70E740481C1C}">
+                          <a14:useLocalDpi xmlns:a14="http://schemas.microsoft.com/office/drawing/2010/main" val="0"/>
+                        </a:ext>
+                      </a:extLst>
+                    </a:blip>
+                    <a:stretch>
+                      <a:fillRect/>
+                    </a:stretch>
+                  </pic:blipFill>
+                  <pic:spPr>
+                    <a:xfrm>
+                      <a:off x="0" y="0"/>
+                      <a:ext cx="2501900" cy="1319530"/>
+                    </a:xfrm>
+                    <a:prstGeom prst="rect">
+                      <a:avLst/>
+                    </a:prstGeom>
+                    <a:ln>
+                      <a:solidFill>
+                        <a:schemeClr val="tx1"/>
+                      </a:solidFill>
+                    </a:ln>
+                  </pic:spPr>
+                </pic:pic>
+              </a:graphicData>
+            </a:graphic>
+          </wp:anchor>
+        </w:drawing>
+      </w:r>
       <w:r>
         <w:rPr>
           <w:noProof/>
@@ -6882,140 +7068,6 @@
           <w:noProof/>
         </w:rPr>
         <w:drawing>
-          <wp:anchor distT="0" distB="0" distL="114300" distR="114300" simplePos="0" relativeHeight="251717632" behindDoc="0" locked="0" layoutInCell="1" allowOverlap="1" wp14:anchorId="320ADB82" wp14:editId="6593DFF1">
-            <wp:simplePos x="0" y="0"/>
-            <wp:positionH relativeFrom="margin">
-              <wp:align>right</wp:align>
-            </wp:positionH>
-            <wp:positionV relativeFrom="paragraph">
-              <wp:posOffset>2614766</wp:posOffset>
-            </wp:positionV>
-            <wp:extent cx="2470150" cy="1275080"/>
-            <wp:effectExtent l="19050" t="19050" r="25400" b="20320"/>
-            <wp:wrapSquare wrapText="bothSides"/>
-            <wp:docPr id="82" name="Picture 82"/>
-            <wp:cNvGraphicFramePr>
-              <a:graphicFrameLocks xmlns:a="http://schemas.openxmlformats.org/drawingml/2006/main" noChangeAspect="1"/>
-            </wp:cNvGraphicFramePr>
-            <a:graphic xmlns:a="http://schemas.openxmlformats.org/drawingml/2006/main">
-              <a:graphicData uri="http://schemas.openxmlformats.org/drawingml/2006/picture">
-                <pic:pic xmlns:pic="http://schemas.openxmlformats.org/drawingml/2006/picture">
-                  <pic:nvPicPr>
-                    <pic:cNvPr id="1" name=""/>
-                    <pic:cNvPicPr/>
-                  </pic:nvPicPr>
-                  <pic:blipFill rotWithShape="1">
-                    <a:blip r:embed="rId23">
-                      <a:extLst>
-                        <a:ext uri="{28A0092B-C50C-407E-A947-70E740481C1C}">
-                          <a14:useLocalDpi xmlns:a14="http://schemas.microsoft.com/office/drawing/2010/main" val="0"/>
-                        </a:ext>
-                      </a:extLst>
-                    </a:blip>
-                    <a:srcRect t="2747" r="1221" b="2218"/>
-                    <a:stretch/>
-                  </pic:blipFill>
-                  <pic:spPr bwMode="auto">
-                    <a:xfrm>
-                      <a:off x="0" y="0"/>
-                      <a:ext cx="2470150" cy="1275080"/>
-                    </a:xfrm>
-                    <a:prstGeom prst="rect">
-                      <a:avLst/>
-                    </a:prstGeom>
-                    <a:ln w="9525" cap="flat" cmpd="sng" algn="ctr">
-                      <a:solidFill>
-                        <a:sysClr val="windowText" lastClr="000000"/>
-                      </a:solidFill>
-                      <a:prstDash val="solid"/>
-                      <a:round/>
-                      <a:headEnd type="none" w="med" len="med"/>
-                      <a:tailEnd type="none" w="med" len="med"/>
-                    </a:ln>
-                    <a:extLst>
-                      <a:ext uri="{53640926-AAD7-44D8-BBD7-CCE9431645EC}">
-                        <a14:shadowObscured xmlns:a14="http://schemas.microsoft.com/office/drawing/2010/main"/>
-                      </a:ext>
-                    </a:extLst>
-                  </pic:spPr>
-                </pic:pic>
-              </a:graphicData>
-            </a:graphic>
-          </wp:anchor>
-        </w:drawing>
-      </w:r>
-      <w:r>
-        <w:rPr>
-          <w:noProof/>
-        </w:rPr>
-        <w:drawing>
-          <wp:anchor distT="0" distB="0" distL="114300" distR="114300" simplePos="0" relativeHeight="251713536" behindDoc="0" locked="0" layoutInCell="1" allowOverlap="1">
-            <wp:simplePos x="0" y="0"/>
-            <wp:positionH relativeFrom="margin">
-              <wp:align>right</wp:align>
-            </wp:positionH>
-            <wp:positionV relativeFrom="paragraph">
-              <wp:posOffset>180320</wp:posOffset>
-            </wp:positionV>
-            <wp:extent cx="2501265" cy="2326005"/>
-            <wp:effectExtent l="19050" t="19050" r="13335" b="17145"/>
-            <wp:wrapSquare wrapText="bothSides"/>
-            <wp:docPr id="80" name="Picture 80"/>
-            <wp:cNvGraphicFramePr>
-              <a:graphicFrameLocks xmlns:a="http://schemas.openxmlformats.org/drawingml/2006/main" noChangeAspect="1"/>
-            </wp:cNvGraphicFramePr>
-            <a:graphic xmlns:a="http://schemas.openxmlformats.org/drawingml/2006/main">
-              <a:graphicData uri="http://schemas.openxmlformats.org/drawingml/2006/picture">
-                <pic:pic xmlns:pic="http://schemas.openxmlformats.org/drawingml/2006/picture">
-                  <pic:nvPicPr>
-                    <pic:cNvPr id="1" name=""/>
-                    <pic:cNvPicPr/>
-                  </pic:nvPicPr>
-                  <pic:blipFill rotWithShape="1">
-                    <a:blip r:embed="rId29">
-                      <a:extLst>
-                        <a:ext uri="{28A0092B-C50C-407E-A947-70E740481C1C}">
-                          <a14:useLocalDpi xmlns:a14="http://schemas.microsoft.com/office/drawing/2010/main" val="0"/>
-                        </a:ext>
-                      </a:extLst>
-                    </a:blip>
-                    <a:srcRect t="1866" b="-1"/>
-                    <a:stretch/>
-                  </pic:blipFill>
-                  <pic:spPr bwMode="auto">
-                    <a:xfrm>
-                      <a:off x="0" y="0"/>
-                      <a:ext cx="2501265" cy="2326005"/>
-                    </a:xfrm>
-                    <a:prstGeom prst="rect">
-                      <a:avLst/>
-                    </a:prstGeom>
-                    <a:ln w="9525" cap="flat" cmpd="sng" algn="ctr">
-                      <a:solidFill>
-                        <a:sysClr val="windowText" lastClr="000000"/>
-                      </a:solidFill>
-                      <a:prstDash val="solid"/>
-                      <a:round/>
-                      <a:headEnd type="none" w="med" len="med"/>
-                      <a:tailEnd type="none" w="med" len="med"/>
-                    </a:ln>
-                    <a:extLst>
-                      <a:ext uri="{53640926-AAD7-44D8-BBD7-CCE9431645EC}">
-                        <a14:shadowObscured xmlns:a14="http://schemas.microsoft.com/office/drawing/2010/main"/>
-                      </a:ext>
-                    </a:extLst>
-                  </pic:spPr>
-                </pic:pic>
-              </a:graphicData>
-            </a:graphic>
-          </wp:anchor>
-        </w:drawing>
-      </w:r>
-      <w:r>
-        <w:rPr>
-          <w:noProof/>
-        </w:rPr>
-        <w:drawing>
           <wp:inline distT="0" distB="0" distL="0" distR="0" wp14:anchorId="38BE9044" wp14:editId="099B32D0">
             <wp:extent cx="2372400" cy="2751325"/>
             <wp:effectExtent l="19050" t="19050" r="27940" b="11430"/>
@@ -7056,6 +7108,73 @@
           </wp:inline>
         </w:drawing>
       </w:r>
+      <w:r>
+        <w:rPr>
+          <w:noProof/>
+        </w:rPr>
+        <w:drawing>
+          <wp:anchor distT="0" distB="0" distL="114300" distR="114300" simplePos="0" relativeHeight="251748352" behindDoc="0" locked="0" layoutInCell="1" allowOverlap="1">
+            <wp:simplePos x="480060" y="4030980"/>
+            <wp:positionH relativeFrom="margin">
+              <wp:align>right</wp:align>
+            </wp:positionH>
+            <wp:positionV relativeFrom="paragraph">
+              <wp:align>center</wp:align>
+            </wp:positionV>
+            <wp:extent cx="2501900" cy="2353310"/>
+            <wp:effectExtent l="19050" t="19050" r="12700" b="27940"/>
+            <wp:wrapSquare wrapText="bothSides"/>
+            <wp:docPr id="105" name="Picture 105"/>
+            <wp:cNvGraphicFramePr>
+              <a:graphicFrameLocks xmlns:a="http://schemas.openxmlformats.org/drawingml/2006/main" noChangeAspect="1"/>
+            </wp:cNvGraphicFramePr>
+            <a:graphic xmlns:a="http://schemas.openxmlformats.org/drawingml/2006/main">
+              <a:graphicData uri="http://schemas.openxmlformats.org/drawingml/2006/picture">
+                <pic:pic xmlns:pic="http://schemas.openxmlformats.org/drawingml/2006/picture">
+                  <pic:nvPicPr>
+                    <pic:cNvPr id="1" name=""/>
+                    <pic:cNvPicPr/>
+                  </pic:nvPicPr>
+                  <pic:blipFill rotWithShape="1">
+                    <a:blip r:embed="rId28">
+                      <a:extLst>
+                        <a:ext uri="{28A0092B-C50C-407E-A947-70E740481C1C}">
+                          <a14:useLocalDpi xmlns:a14="http://schemas.microsoft.com/office/drawing/2010/main" val="0"/>
+                        </a:ext>
+                      </a:extLst>
+                    </a:blip>
+                    <a:srcRect l="1" t="1059" r="1059" b="1"/>
+                    <a:stretch/>
+                  </pic:blipFill>
+                  <pic:spPr bwMode="auto">
+                    <a:xfrm>
+                      <a:off x="0" y="0"/>
+                      <a:ext cx="2501900" cy="2353310"/>
+                    </a:xfrm>
+                    <a:prstGeom prst="rect">
+                      <a:avLst/>
+                    </a:prstGeom>
+                    <a:ln w="9525" cap="flat" cmpd="sng" algn="ctr">
+                      <a:solidFill>
+                        <a:sysClr val="windowText" lastClr="000000"/>
+                      </a:solidFill>
+                      <a:prstDash val="solid"/>
+                      <a:round/>
+                      <a:headEnd type="none" w="med" len="med"/>
+                      <a:tailEnd type="none" w="med" len="med"/>
+                    </a:ln>
+                    <a:extLst>
+                      <a:ext uri="{53640926-AAD7-44D8-BBD7-CCE9431645EC}">
+                        <a14:shadowObscured xmlns:a14="http://schemas.microsoft.com/office/drawing/2010/main"/>
+                      </a:ext>
+                    </a:extLst>
+                  </pic:spPr>
+                </pic:pic>
+              </a:graphicData>
+            </a:graphic>
+          </wp:anchor>
+        </w:drawing>
+      </w:r>
     </w:p>
     <w:p>
       <w:r>
@@ -7069,7 +7188,7 @@
               <wp:align>right</wp:align>
             </wp:positionH>
             <wp:positionV relativeFrom="paragraph">
-              <wp:posOffset>1119628</wp:posOffset>
+              <wp:posOffset>1108710</wp:posOffset>
             </wp:positionV>
             <wp:extent cx="2501900" cy="737235"/>
             <wp:effectExtent l="19050" t="19050" r="12700" b="24765"/>
@@ -7122,10 +7241,10 @@
           <w:noProof/>
         </w:rPr>
         <w:drawing>
-          <wp:inline distT="0" distB="0" distL="0" distR="0" wp14:anchorId="2585C268" wp14:editId="177FC4C2">
-            <wp:extent cx="2471420" cy="1724660"/>
-            <wp:effectExtent l="19050" t="19050" r="24130" b="27940"/>
-            <wp:docPr id="79" name="Picture 79"/>
+          <wp:inline distT="0" distB="0" distL="0" distR="0" wp14:anchorId="12C62FB6" wp14:editId="5821132F">
+            <wp:extent cx="2502000" cy="1696141"/>
+            <wp:effectExtent l="19050" t="19050" r="12700" b="18415"/>
+            <wp:docPr id="103" name="Picture 103"/>
             <wp:cNvGraphicFramePr>
               <a:graphicFrameLocks xmlns:a="http://schemas.openxmlformats.org/drawingml/2006/main" noChangeAspect="1"/>
             </wp:cNvGraphicFramePr>
@@ -7136,39 +7255,25 @@
                     <pic:cNvPr id="1" name=""/>
                     <pic:cNvPicPr/>
                   </pic:nvPicPr>
-                  <pic:blipFill rotWithShape="1">
-                    <a:blip r:embed="rId31">
-                      <a:extLst>
-                        <a:ext uri="{28A0092B-C50C-407E-A947-70E740481C1C}">
-                          <a14:useLocalDpi xmlns:a14="http://schemas.microsoft.com/office/drawing/2010/main" val="0"/>
-                        </a:ext>
-                      </a:extLst>
-                    </a:blip>
-                    <a:srcRect l="1179"/>
-                    <a:stretch/>
+                  <pic:blipFill>
+                    <a:blip r:embed="rId30"/>
+                    <a:stretch>
+                      <a:fillRect/>
+                    </a:stretch>
                   </pic:blipFill>
-                  <pic:spPr bwMode="auto">
+                  <pic:spPr>
                     <a:xfrm>
                       <a:off x="0" y="0"/>
-                      <a:ext cx="2471420" cy="1724660"/>
+                      <a:ext cx="2502000" cy="1696141"/>
                     </a:xfrm>
                     <a:prstGeom prst="rect">
                       <a:avLst/>
                     </a:prstGeom>
-                    <a:ln w="9525" cap="flat" cmpd="sng" algn="ctr">
+                    <a:ln>
                       <a:solidFill>
-                        <a:sysClr val="windowText" lastClr="000000"/>
+                        <a:schemeClr val="tx1"/>
                       </a:solidFill>
-                      <a:prstDash val="solid"/>
-                      <a:round/>
-                      <a:headEnd type="none" w="med" len="med"/>
-                      <a:tailEnd type="none" w="med" len="med"/>
                     </a:ln>
-                    <a:extLst>
-                      <a:ext uri="{53640926-AAD7-44D8-BBD7-CCE9431645EC}">
-                        <a14:shadowObscured xmlns:a14="http://schemas.microsoft.com/office/drawing/2010/main"/>
-                      </a:ext>
-                    </a:extLst>
                   </pic:spPr>
                 </pic:pic>
               </a:graphicData>
@@ -7177,6 +7282,7 @@
         </w:drawing>
       </w:r>
     </w:p>
+    <w:p/>
     <w:p>
       <w:r>
         <w:t>Parent table(s):</w:t>
@@ -7574,17 +7680,17 @@
       <w:r>
         <w:t xml:space="preserve"> this field can be NULL.</w:t>
       </w:r>
-    </w:p>
-    <w:p>
-      <w:r>
-        <w:br w:type="page"/>
-      </w:r>
+      <w:bookmarkStart w:id="4" w:name="_Toc487023741"/>
     </w:p>
     <w:p>
       <w:pPr>
         <w:pStyle w:val="Heading1"/>
       </w:pPr>
-      <w:bookmarkStart w:id="4" w:name="_Toc487023741"/>
+    </w:p>
+    <w:p>
+      <w:pPr>
+        <w:pStyle w:val="Heading1"/>
+      </w:pPr>
       <w:r>
         <w:t xml:space="preserve">Field </w:t>
       </w:r>
@@ -7595,102 +7701,6 @@
         <w:t>properties</w:t>
       </w:r>
       <w:bookmarkEnd w:id="4"/>
-    </w:p>
-    <w:p>
-      <w:r>
-        <w:t>MonsterClass</w:t>
-      </w:r>
-    </w:p>
-    <w:p>
-      <w:r>
-        <w:rPr>
-          <w:noProof/>
-        </w:rPr>
-        <w:drawing>
-          <wp:anchor distT="0" distB="0" distL="114300" distR="114300" simplePos="0" relativeHeight="251725824" behindDoc="0" locked="0" layoutInCell="1" allowOverlap="1">
-            <wp:simplePos x="0" y="0"/>
-            <wp:positionH relativeFrom="margin">
-              <wp:align>left</wp:align>
-            </wp:positionH>
-            <wp:positionV relativeFrom="paragraph">
-              <wp:align>center</wp:align>
-            </wp:positionV>
-            <wp:extent cx="4318000" cy="699770"/>
-            <wp:effectExtent l="19050" t="19050" r="25400" b="24130"/>
-            <wp:wrapSquare wrapText="bothSides"/>
-            <wp:docPr id="89" name="Picture 89"/>
-            <wp:cNvGraphicFramePr>
-              <a:graphicFrameLocks xmlns:a="http://schemas.openxmlformats.org/drawingml/2006/main" noChangeAspect="1"/>
-            </wp:cNvGraphicFramePr>
-            <a:graphic xmlns:a="http://schemas.openxmlformats.org/drawingml/2006/main">
-              <a:graphicData uri="http://schemas.openxmlformats.org/drawingml/2006/picture">
-                <pic:pic xmlns:pic="http://schemas.openxmlformats.org/drawingml/2006/picture">
-                  <pic:nvPicPr>
-                    <pic:cNvPr id="1" name=""/>
-                    <pic:cNvPicPr/>
-                  </pic:nvPicPr>
-                  <pic:blipFill rotWithShape="1">
-                    <a:blip r:embed="rId46">
-                      <a:extLst>
-                        <a:ext uri="{28A0092B-C50C-407E-A947-70E740481C1C}">
-                          <a14:useLocalDpi xmlns:a14="http://schemas.microsoft.com/office/drawing/2010/main" val="0"/>
-                        </a:ext>
-                      </a:extLst>
-                    </a:blip>
-                    <a:srcRect t="19846" b="27798"/>
-                    <a:stretch/>
-                  </pic:blipFill>
-                  <pic:spPr bwMode="auto">
-                    <a:xfrm>
-                      <a:off x="0" y="0"/>
-                      <a:ext cx="4318000" cy="699770"/>
-                    </a:xfrm>
-                    <a:prstGeom prst="rect">
-                      <a:avLst/>
-                    </a:prstGeom>
-                    <a:ln w="9525" cap="flat" cmpd="sng" algn="ctr">
-                      <a:solidFill>
-                        <a:sysClr val="windowText" lastClr="000000"/>
-                      </a:solidFill>
-                      <a:prstDash val="solid"/>
-                      <a:round/>
-                      <a:headEnd type="none" w="med" len="med"/>
-                      <a:tailEnd type="none" w="med" len="med"/>
-                    </a:ln>
-                    <a:extLst>
-                      <a:ext uri="{53640926-AAD7-44D8-BBD7-CCE9431645EC}">
-                        <a14:shadowObscured xmlns:a14="http://schemas.microsoft.com/office/drawing/2010/main"/>
-                      </a:ext>
-                    </a:extLst>
-                  </pic:spPr>
-                </pic:pic>
-              </a:graphicData>
-            </a:graphic>
-            <wp14:sizeRelH relativeFrom="margin">
-              <wp14:pctWidth>0</wp14:pctWidth>
-            </wp14:sizeRelH>
-            <wp14:sizeRelV relativeFrom="margin">
-              <wp14:pctHeight>0</wp14:pctHeight>
-            </wp14:sizeRelV>
-          </wp:anchor>
-        </w:drawing>
-      </w:r>
-      <w:r>
-        <w:t>Field: LSSlots</w:t>
-      </w:r>
-    </w:p>
-    <w:p>
-      <w:r>
-        <w:t>Default: 5</w:t>
-      </w:r>
-    </w:p>
-    <w:p>
-      <w:pPr>
-        <w:rPr>
-          <w:b/>
-          <w:sz w:val="28"/>
-        </w:rPr>
-      </w:pPr>
     </w:p>
     <w:p>
       <w:r>
@@ -7727,7 +7737,7 @@
                     <pic:cNvPicPr/>
                   </pic:nvPicPr>
                   <pic:blipFill rotWithShape="1">
-                    <a:blip r:embed="rId47">
+                    <a:blip r:embed="rId46">
                       <a:extLst>
                         <a:ext uri="{28A0092B-C50C-407E-A947-70E740481C1C}">
                           <a14:useLocalDpi xmlns:a14="http://schemas.microsoft.com/office/drawing/2010/main" val="0"/>
@@ -7812,7 +7822,7 @@
                     <pic:cNvPicPr/>
                   </pic:nvPicPr>
                   <pic:blipFill>
-                    <a:blip r:embed="rId48">
+                    <a:blip r:embed="rId47">
                       <a:extLst>
                         <a:ext uri="{28A0092B-C50C-407E-A947-70E740481C1C}">
                           <a14:useLocalDpi xmlns:a14="http://schemas.microsoft.com/office/drawing/2010/main" val="0"/>
@@ -7881,7 +7891,7 @@
                     <pic:cNvPicPr/>
                   </pic:nvPicPr>
                   <pic:blipFill>
-                    <a:blip r:embed="rId49">
+                    <a:blip r:embed="rId48">
                       <a:extLst>
                         <a:ext uri="{28A0092B-C50C-407E-A947-70E740481C1C}">
                           <a14:useLocalDpi xmlns:a14="http://schemas.microsoft.com/office/drawing/2010/main" val="0"/>
@@ -7955,7 +7965,7 @@
                     <pic:cNvPicPr/>
                   </pic:nvPicPr>
                   <pic:blipFill>
-                    <a:blip r:embed="rId50">
+                    <a:blip r:embed="rId49">
                       <a:extLst>
                         <a:ext uri="{28A0092B-C50C-407E-A947-70E740481C1C}">
                           <a14:useLocalDpi xmlns:a14="http://schemas.microsoft.com/office/drawing/2010/main" val="0"/>
@@ -8049,7 +8059,7 @@
                     <pic:cNvPicPr/>
                   </pic:nvPicPr>
                   <pic:blipFill>
-                    <a:blip r:embed="rId51">
+                    <a:blip r:embed="rId50">
                       <a:extLst>
                         <a:ext uri="{28A0092B-C50C-407E-A947-70E740481C1C}">
                           <a14:useLocalDpi xmlns:a14="http://schemas.microsoft.com/office/drawing/2010/main" val="0"/>
@@ -8123,7 +8133,7 @@
                     <pic:cNvPicPr/>
                   </pic:nvPicPr>
                   <pic:blipFill>
-                    <a:blip r:embed="rId52">
+                    <a:blip r:embed="rId51">
                       <a:extLst>
                         <a:ext uri="{28A0092B-C50C-407E-A947-70E740481C1C}">
                           <a14:useLocalDpi xmlns:a14="http://schemas.microsoft.com/office/drawing/2010/main" val="0"/>
@@ -9455,7 +9465,7 @@
 </file>
 
 <file path=customXml/itemProps1.xml><?xml version="1.0" encoding="utf-8"?>
-<ds:datastoreItem xmlns:ds="http://schemas.openxmlformats.org/officeDocument/2006/customXml" ds:itemID="{1E3856C7-6D8A-4413-BE6E-E0E18184BC2A}">
+<ds:datastoreItem xmlns:ds="http://schemas.openxmlformats.org/officeDocument/2006/customXml" ds:itemID="{9B08BC41-EC3B-475C-A43B-30FF3C483499}">
   <ds:schemaRefs>
     <ds:schemaRef ds:uri="http://schemas.openxmlformats.org/officeDocument/2006/bibliography"/>
   </ds:schemaRefs>

</xml_diff>

<commit_message>
July 13th 2017 - Updated database documents. Updated SDD tools and database creation steps. Added Interface viewpoint ssection.
</commit_message>
<xml_diff>
--- a/Docs/Database/Review for the PADification database.docx
+++ b/Docs/Database/Review for the PADification database.docx
@@ -667,8 +667,6 @@
       <w:r>
         <w:t xml:space="preserve"> to begin the execution</w:t>
       </w:r>
-      <w:bookmarkStart w:id="1" w:name="_GoBack"/>
-      <w:bookmarkEnd w:id="1"/>
     </w:p>
     <w:p>
       <w:pPr>
@@ -798,11 +796,11 @@
       <w:pPr>
         <w:pStyle w:val="Heading1"/>
       </w:pPr>
-      <w:bookmarkStart w:id="2" w:name="_Toc487023739"/>
+      <w:bookmarkStart w:id="1" w:name="_Toc487023739"/>
       <w:r>
         <w:t>PADification Database</w:t>
       </w:r>
-      <w:bookmarkEnd w:id="2"/>
+      <w:bookmarkEnd w:id="1"/>
     </w:p>
     <w:p>
       <w:pPr>
@@ -1549,6 +1547,79 @@
           <w:noProof/>
         </w:rPr>
         <w:drawing>
+          <wp:anchor distT="0" distB="0" distL="114300" distR="114300" simplePos="0" relativeHeight="251749376" behindDoc="0" locked="0" layoutInCell="1" allowOverlap="1">
+            <wp:simplePos x="0" y="0"/>
+            <wp:positionH relativeFrom="margin">
+              <wp:align>right</wp:align>
+            </wp:positionH>
+            <wp:positionV relativeFrom="paragraph">
+              <wp:posOffset>1875790</wp:posOffset>
+            </wp:positionV>
+            <wp:extent cx="3960000" cy="1165158"/>
+            <wp:effectExtent l="19050" t="19050" r="21590" b="16510"/>
+            <wp:wrapSquare wrapText="bothSides"/>
+            <wp:docPr id="9" name="Picture 9"/>
+            <wp:cNvGraphicFramePr>
+              <a:graphicFrameLocks xmlns:a="http://schemas.openxmlformats.org/drawingml/2006/main" noChangeAspect="1"/>
+            </wp:cNvGraphicFramePr>
+            <a:graphic xmlns:a="http://schemas.openxmlformats.org/drawingml/2006/main">
+              <a:graphicData uri="http://schemas.openxmlformats.org/drawingml/2006/picture">
+                <pic:pic xmlns:pic="http://schemas.openxmlformats.org/drawingml/2006/picture">
+                  <pic:nvPicPr>
+                    <pic:cNvPr id="1" name=""/>
+                    <pic:cNvPicPr/>
+                  </pic:nvPicPr>
+                  <pic:blipFill rotWithShape="1">
+                    <a:blip r:embed="rId20">
+                      <a:extLst>
+                        <a:ext uri="{28A0092B-C50C-407E-A947-70E740481C1C}">
+                          <a14:useLocalDpi xmlns:a14="http://schemas.microsoft.com/office/drawing/2010/main" val="0"/>
+                        </a:ext>
+                      </a:extLst>
+                    </a:blip>
+                    <a:srcRect t="1231"/>
+                    <a:stretch/>
+                  </pic:blipFill>
+                  <pic:spPr bwMode="auto">
+                    <a:xfrm>
+                      <a:off x="0" y="0"/>
+                      <a:ext cx="3960000" cy="1165158"/>
+                    </a:xfrm>
+                    <a:prstGeom prst="rect">
+                      <a:avLst/>
+                    </a:prstGeom>
+                    <a:ln w="9525" cap="flat" cmpd="sng" algn="ctr">
+                      <a:solidFill>
+                        <a:sysClr val="windowText" lastClr="000000"/>
+                      </a:solidFill>
+                      <a:prstDash val="solid"/>
+                      <a:round/>
+                      <a:headEnd type="none" w="med" len="med"/>
+                      <a:tailEnd type="none" w="med" len="med"/>
+                    </a:ln>
+                    <a:extLst>
+                      <a:ext uri="{53640926-AAD7-44D8-BBD7-CCE9431645EC}">
+                        <a14:shadowObscured xmlns:a14="http://schemas.microsoft.com/office/drawing/2010/main"/>
+                      </a:ext>
+                    </a:extLst>
+                  </pic:spPr>
+                </pic:pic>
+              </a:graphicData>
+            </a:graphic>
+            <wp14:sizeRelH relativeFrom="margin">
+              <wp14:pctWidth>0</wp14:pctWidth>
+            </wp14:sizeRelH>
+            <wp14:sizeRelV relativeFrom="margin">
+              <wp14:pctHeight>0</wp14:pctHeight>
+            </wp14:sizeRelV>
+          </wp:anchor>
+        </w:drawing>
+      </w:r>
+      <w:r>
+        <w:rPr>
+          <w:noProof/>
+        </w:rPr>
+        <w:drawing>
           <wp:inline distT="0" distB="0" distL="0" distR="0" wp14:anchorId="0EC34CBA" wp14:editId="0A5255DD">
             <wp:extent cx="2502000" cy="1701030"/>
             <wp:effectExtent l="19050" t="19050" r="12700" b="13970"/>
@@ -1564,7 +1635,7 @@
                     <pic:cNvPicPr/>
                   </pic:nvPicPr>
                   <pic:blipFill>
-                    <a:blip r:embed="rId20"/>
+                    <a:blip r:embed="rId21"/>
                     <a:stretch>
                       <a:fillRect/>
                     </a:stretch>
@@ -1623,7 +1694,7 @@
                     <pic:cNvPicPr/>
                   </pic:nvPicPr>
                   <pic:blipFill>
-                    <a:blip r:embed="rId21">
+                    <a:blip r:embed="rId22">
                       <a:extLst>
                         <a:ext uri="{28A0092B-C50C-407E-A947-70E740481C1C}">
                           <a14:useLocalDpi xmlns:a14="http://schemas.microsoft.com/office/drawing/2010/main" val="0"/>
@@ -1667,81 +1738,10 @@
           <w:noProof/>
         </w:rPr>
         <w:drawing>
-          <wp:anchor distT="0" distB="0" distL="114300" distR="114300" simplePos="0" relativeHeight="251736064" behindDoc="0" locked="0" layoutInCell="1" allowOverlap="1">
-            <wp:simplePos x="0" y="0"/>
-            <wp:positionH relativeFrom="margin">
-              <wp:align>right</wp:align>
-            </wp:positionH>
-            <wp:positionV relativeFrom="paragraph">
-              <wp:posOffset>26670</wp:posOffset>
-            </wp:positionV>
-            <wp:extent cx="3729600" cy="1029906"/>
-            <wp:effectExtent l="19050" t="19050" r="23495" b="18415"/>
-            <wp:wrapSquare wrapText="bothSides"/>
-            <wp:docPr id="63" name="Picture 63"/>
-            <wp:cNvGraphicFramePr>
-              <a:graphicFrameLocks xmlns:a="http://schemas.openxmlformats.org/drawingml/2006/main" noChangeAspect="1"/>
-            </wp:cNvGraphicFramePr>
-            <a:graphic xmlns:a="http://schemas.openxmlformats.org/drawingml/2006/main">
-              <a:graphicData uri="http://schemas.openxmlformats.org/drawingml/2006/picture">
-                <pic:pic xmlns:pic="http://schemas.openxmlformats.org/drawingml/2006/picture">
-                  <pic:nvPicPr>
-                    <pic:cNvPr id="1" name=""/>
-                    <pic:cNvPicPr/>
-                  </pic:nvPicPr>
-                  <pic:blipFill>
-                    <a:blip r:embed="rId22">
-                      <a:extLst>
-                        <a:ext uri="{28A0092B-C50C-407E-A947-70E740481C1C}">
-                          <a14:useLocalDpi xmlns:a14="http://schemas.microsoft.com/office/drawing/2010/main" val="0"/>
-                        </a:ext>
-                      </a:extLst>
-                    </a:blip>
-                    <a:stretch>
-                      <a:fillRect/>
-                    </a:stretch>
-                  </pic:blipFill>
-                  <pic:spPr>
-                    <a:xfrm>
-                      <a:off x="0" y="0"/>
-                      <a:ext cx="3729600" cy="1029906"/>
-                    </a:xfrm>
-                    <a:prstGeom prst="rect">
-                      <a:avLst/>
-                    </a:prstGeom>
-                    <a:ln>
-                      <a:solidFill>
-                        <a:schemeClr val="tx1"/>
-                      </a:solidFill>
-                    </a:ln>
-                  </pic:spPr>
-                </pic:pic>
-              </a:graphicData>
-            </a:graphic>
-            <wp14:sizeRelH relativeFrom="margin">
-              <wp14:pctWidth>0</wp14:pctWidth>
-            </wp14:sizeRelH>
-            <wp14:sizeRelV relativeFrom="margin">
-              <wp14:pctHeight>0</wp14:pctHeight>
-            </wp14:sizeRelV>
-          </wp:anchor>
-        </w:drawing>
-      </w:r>
-      <w:r>
-        <w:rPr>
-          <w:noProof/>
-        </w:rPr>
-        <w:t xml:space="preserve"> </w:t>
-      </w:r>
-      <w:r>
-        <w:rPr>
-          <w:noProof/>
-        </w:rPr>
-        <w:drawing>
-          <wp:inline distT="0" distB="0" distL="0" distR="0" wp14:anchorId="7F2B2DCC" wp14:editId="05636A19">
-            <wp:extent cx="2502000" cy="1319620"/>
-            <wp:effectExtent l="19050" t="19050" r="12700" b="13970"/>
-            <wp:docPr id="62" name="Picture 62"/>
+          <wp:inline distT="0" distB="0" distL="0" distR="0" wp14:anchorId="206EF32C" wp14:editId="7CE8DD79">
+            <wp:extent cx="2502000" cy="1278495"/>
+            <wp:effectExtent l="19050" t="19050" r="12700" b="17145"/>
+            <wp:docPr id="8" name="Picture 8"/>
             <wp:cNvGraphicFramePr>
               <a:graphicFrameLocks xmlns:a="http://schemas.openxmlformats.org/drawingml/2006/main" noChangeAspect="1"/>
             </wp:cNvGraphicFramePr>
@@ -1761,7 +1761,7 @@
                   <pic:spPr>
                     <a:xfrm>
                       <a:off x="0" y="0"/>
-                      <a:ext cx="2502000" cy="1319620"/>
+                      <a:ext cx="2502000" cy="1278495"/>
                     </a:xfrm>
                     <a:prstGeom prst="rect">
                       <a:avLst/>
@@ -2608,14 +2608,14 @@
       <w:pPr>
         <w:pStyle w:val="Heading1"/>
       </w:pPr>
-      <w:bookmarkStart w:id="3" w:name="_Toc487023740"/>
+      <w:bookmarkStart w:id="2" w:name="_Toc487023740"/>
       <w:r>
         <w:t xml:space="preserve">Entity </w:t>
       </w:r>
       <w:r>
         <w:t>Relationships</w:t>
       </w:r>
-      <w:bookmarkEnd w:id="3"/>
+      <w:bookmarkEnd w:id="2"/>
     </w:p>
     <w:p>
       <w:pPr>
@@ -3380,7 +3380,7 @@
                     <pic:cNvPicPr/>
                   </pic:nvPicPr>
                   <pic:blipFill>
-                    <a:blip r:embed="rId20">
+                    <a:blip r:embed="rId21">
                       <a:extLst>
                         <a:ext uri="{28A0092B-C50C-407E-A947-70E740481C1C}">
                           <a14:useLocalDpi xmlns:a14="http://schemas.microsoft.com/office/drawing/2010/main" val="0"/>
@@ -3946,7 +3946,7 @@
                     <pic:cNvPicPr/>
                   </pic:nvPicPr>
                   <pic:blipFill>
-                    <a:blip r:embed="rId23">
+                    <a:blip r:embed="rId41">
                       <a:extLst>
                         <a:ext uri="{28A0092B-C50C-407E-A947-70E740481C1C}">
                           <a14:useLocalDpi xmlns:a14="http://schemas.microsoft.com/office/drawing/2010/main" val="0"/>
@@ -4010,7 +4010,7 @@
                     <pic:cNvPicPr/>
                   </pic:nvPicPr>
                   <pic:blipFill>
-                    <a:blip r:embed="rId41"/>
+                    <a:blip r:embed="rId42"/>
                     <a:stretch>
                       <a:fillRect/>
                     </a:stretch>
@@ -4579,7 +4579,7 @@
                     <pic:cNvPicPr/>
                   </pic:nvPicPr>
                   <pic:blipFill>
-                    <a:blip r:embed="rId42"/>
+                    <a:blip r:embed="rId43"/>
                     <a:stretch>
                       <a:fillRect/>
                     </a:stretch>
@@ -5458,7 +5458,7 @@
                     <pic:cNvPicPr/>
                   </pic:nvPicPr>
                   <pic:blipFill>
-                    <a:blip r:embed="rId43"/>
+                    <a:blip r:embed="rId44"/>
                     <a:stretch>
                       <a:fillRect/>
                     </a:stretch>
@@ -6148,7 +6148,7 @@
                     <pic:cNvPicPr/>
                   </pic:nvPicPr>
                   <pic:blipFill>
-                    <a:blip r:embed="rId44"/>
+                    <a:blip r:embed="rId45"/>
                     <a:stretch>
                       <a:fillRect/>
                     </a:stretch>
@@ -6201,7 +6201,7 @@
                     <pic:cNvPicPr/>
                   </pic:nvPicPr>
                   <pic:blipFill>
-                    <a:blip r:embed="rId23">
+                    <a:blip r:embed="rId41">
                       <a:extLst>
                         <a:ext uri="{28A0092B-C50C-407E-A947-70E740481C1C}">
                           <a14:useLocalDpi xmlns:a14="http://schemas.microsoft.com/office/drawing/2010/main" val="0"/>
@@ -6880,7 +6880,7 @@
                     <pic:cNvPicPr/>
                   </pic:nvPicPr>
                   <pic:blipFill>
-                    <a:blip r:embed="rId23">
+                    <a:blip r:embed="rId41">
                       <a:extLst>
                         <a:ext uri="{28A0092B-C50C-407E-A947-70E740481C1C}">
                           <a14:useLocalDpi xmlns:a14="http://schemas.microsoft.com/office/drawing/2010/main" val="0"/>
@@ -7083,7 +7083,7 @@
                     <pic:cNvPicPr/>
                   </pic:nvPicPr>
                   <pic:blipFill>
-                    <a:blip r:embed="rId45"/>
+                    <a:blip r:embed="rId46"/>
                     <a:stretch>
                       <a:fillRect/>
                     </a:stretch>
@@ -7680,17 +7680,366 @@
       <w:r>
         <w:t xml:space="preserve"> this field can be NULL.</w:t>
       </w:r>
-      <w:bookmarkStart w:id="4" w:name="_Toc487023741"/>
+      <w:bookmarkStart w:id="3" w:name="_Toc487023741"/>
+    </w:p>
+    <w:p>
+      <w:pPr>
+        <w:rPr>
+          <w:b/>
+        </w:rPr>
+      </w:pPr>
+      <w:r>
+        <w:rPr>
+          <w:noProof/>
+        </w:rPr>
+        <w:drawing>
+          <wp:anchor distT="0" distB="0" distL="114300" distR="114300" simplePos="0" relativeHeight="251752448" behindDoc="0" locked="0" layoutInCell="1" allowOverlap="1" wp14:anchorId="2A8D9BF2" wp14:editId="15A45AA0">
+            <wp:simplePos x="0" y="0"/>
+            <wp:positionH relativeFrom="margin">
+              <wp:posOffset>4724400</wp:posOffset>
+            </wp:positionH>
+            <wp:positionV relativeFrom="paragraph">
+              <wp:posOffset>22860</wp:posOffset>
+            </wp:positionV>
+            <wp:extent cx="2501900" cy="4060825"/>
+            <wp:effectExtent l="19050" t="19050" r="12700" b="15875"/>
+            <wp:wrapSquare wrapText="bothSides"/>
+            <wp:docPr id="21" name="Picture 21"/>
+            <wp:cNvGraphicFramePr>
+              <a:graphicFrameLocks xmlns:a="http://schemas.openxmlformats.org/drawingml/2006/main" noChangeAspect="1"/>
+            </wp:cNvGraphicFramePr>
+            <a:graphic xmlns:a="http://schemas.openxmlformats.org/drawingml/2006/main">
+              <a:graphicData uri="http://schemas.openxmlformats.org/drawingml/2006/picture">
+                <pic:pic xmlns:pic="http://schemas.openxmlformats.org/drawingml/2006/picture">
+                  <pic:nvPicPr>
+                    <pic:cNvPr id="1" name=""/>
+                    <pic:cNvPicPr/>
+                  </pic:nvPicPr>
+                  <pic:blipFill>
+                    <a:blip r:embed="rId8">
+                      <a:extLst>
+                        <a:ext uri="{28A0092B-C50C-407E-A947-70E740481C1C}">
+                          <a14:useLocalDpi xmlns:a14="http://schemas.microsoft.com/office/drawing/2010/main" val="0"/>
+                        </a:ext>
+                      </a:extLst>
+                    </a:blip>
+                    <a:stretch>
+                      <a:fillRect/>
+                    </a:stretch>
+                  </pic:blipFill>
+                  <pic:spPr>
+                    <a:xfrm>
+                      <a:off x="0" y="0"/>
+                      <a:ext cx="2501900" cy="4060825"/>
+                    </a:xfrm>
+                    <a:prstGeom prst="rect">
+                      <a:avLst/>
+                    </a:prstGeom>
+                    <a:ln>
+                      <a:solidFill>
+                        <a:schemeClr val="tx1"/>
+                      </a:solidFill>
+                    </a:ln>
+                  </pic:spPr>
+                </pic:pic>
+              </a:graphicData>
+            </a:graphic>
+          </wp:anchor>
+        </w:drawing>
+      </w:r>
+      <w:r>
+        <w:rPr>
+          <w:b/>
+        </w:rPr>
+        <w:t>Player</w:t>
+      </w:r>
+    </w:p>
+    <w:p>
+      <w:r>
+        <w:rPr>
+          <w:noProof/>
+        </w:rPr>
+        <mc:AlternateContent>
+          <mc:Choice Requires="wps">
+            <w:drawing>
+              <wp:anchor distT="0" distB="0" distL="114300" distR="114300" simplePos="0" relativeHeight="251754496" behindDoc="0" locked="0" layoutInCell="1" allowOverlap="1" wp14:anchorId="146E01C4" wp14:editId="5B4687F4">
+                <wp:simplePos x="0" y="0"/>
+                <wp:positionH relativeFrom="column">
+                  <wp:posOffset>3910330</wp:posOffset>
+                </wp:positionH>
+                <wp:positionV relativeFrom="paragraph">
+                  <wp:posOffset>1411605</wp:posOffset>
+                </wp:positionV>
+                <wp:extent cx="759542" cy="633730"/>
+                <wp:effectExtent l="19050" t="0" r="21590" b="33020"/>
+                <wp:wrapNone/>
+                <wp:docPr id="22" name="Arrow: Bent-Up 22"/>
+                <wp:cNvGraphicFramePr/>
+                <a:graphic xmlns:a="http://schemas.openxmlformats.org/drawingml/2006/main">
+                  <a:graphicData uri="http://schemas.microsoft.com/office/word/2010/wordprocessingShape">
+                    <wps:wsp>
+                      <wps:cNvSpPr/>
+                      <wps:spPr>
+                        <a:xfrm rot="10800000">
+                          <a:off x="0" y="0"/>
+                          <a:ext cx="759542" cy="633730"/>
+                        </a:xfrm>
+                        <a:prstGeom prst="bentUpArrow">
+                          <a:avLst/>
+                        </a:prstGeom>
+                      </wps:spPr>
+                      <wps:style>
+                        <a:lnRef idx="2">
+                          <a:schemeClr val="accent1">
+                            <a:shade val="50000"/>
+                          </a:schemeClr>
+                        </a:lnRef>
+                        <a:fillRef idx="1">
+                          <a:schemeClr val="accent1"/>
+                        </a:fillRef>
+                        <a:effectRef idx="0">
+                          <a:schemeClr val="accent1"/>
+                        </a:effectRef>
+                        <a:fontRef idx="minor">
+                          <a:schemeClr val="lt1"/>
+                        </a:fontRef>
+                      </wps:style>
+                      <wps:bodyPr rot="0" spcFirstLastPara="0" vertOverflow="overflow" horzOverflow="overflow" vert="horz" wrap="square" lIns="91440" tIns="45720" rIns="91440" bIns="45720" numCol="1" spcCol="0" rtlCol="0" fromWordArt="0" anchor="ctr" anchorCtr="0" forceAA="0" compatLnSpc="1">
+                        <a:prstTxWarp prst="textNoShape">
+                          <a:avLst/>
+                        </a:prstTxWarp>
+                        <a:noAutofit/>
+                      </wps:bodyPr>
+                    </wps:wsp>
+                  </a:graphicData>
+                </a:graphic>
+                <wp14:sizeRelH relativeFrom="margin">
+                  <wp14:pctWidth>0</wp14:pctWidth>
+                </wp14:sizeRelH>
+                <wp14:sizeRelV relativeFrom="margin">
+                  <wp14:pctHeight>0</wp14:pctHeight>
+                </wp14:sizeRelV>
+              </wp:anchor>
+            </w:drawing>
+          </mc:Choice>
+          <mc:Fallback>
+            <w:pict>
+              <v:shape w14:anchorId="23C006C9" id="Arrow: Bent-Up 22" o:spid="_x0000_s1026" style="position:absolute;margin-left:307.9pt;margin-top:111.15pt;width:59.8pt;height:49.9pt;rotation:180;z-index:251754496;visibility:visible;mso-wrap-style:square;mso-width-percent:0;mso-height-percent:0;mso-wrap-distance-left:9pt;mso-wrap-distance-top:0;mso-wrap-distance-right:9pt;mso-wrap-distance-bottom:0;mso-position-horizontal:absolute;mso-position-horizontal-relative:text;mso-position-vertical:absolute;mso-position-vertical-relative:text;mso-width-percent:0;mso-height-percent:0;mso-width-relative:margin;mso-height-relative:margin;v-text-anchor:middle" coordsize="759542,633730" o:gfxdata="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" path="m,475298r521893,l521893,158433r-79216,l601110,,759542,158433r-79216,l680326,633730,,633730,,475298xe" fillcolor="#4472c4 [3204]" strokecolor="#1f3763 [1604]" strokeweight="1pt">
+                <v:stroke joinstyle="miter"/>
+                <v:path arrowok="t" o:connecttype="custom" o:connectlocs="0,475298;521893,475298;521893,158433;442677,158433;601110,0;759542,158433;680326,158433;680326,633730;0,633730;0,475298" o:connectangles="0,0,0,0,0,0,0,0,0,0"/>
+              </v:shape>
+            </w:pict>
+          </mc:Fallback>
+        </mc:AlternateContent>
+      </w:r>
+      <w:r>
+        <w:rPr>
+          <w:noProof/>
+        </w:rPr>
+        <w:drawing>
+          <wp:inline distT="0" distB="0" distL="0" distR="0" wp14:anchorId="59A2A6BC" wp14:editId="76ED9C0F">
+            <wp:extent cx="2372400" cy="1846263"/>
+            <wp:effectExtent l="19050" t="19050" r="27940" b="20955"/>
+            <wp:docPr id="12" name="Picture 12"/>
+            <wp:cNvGraphicFramePr>
+              <a:graphicFrameLocks xmlns:a="http://schemas.openxmlformats.org/drawingml/2006/main" noChangeAspect="1"/>
+            </wp:cNvGraphicFramePr>
+            <a:graphic xmlns:a="http://schemas.openxmlformats.org/drawingml/2006/main">
+              <a:graphicData uri="http://schemas.openxmlformats.org/drawingml/2006/picture">
+                <pic:pic xmlns:pic="http://schemas.openxmlformats.org/drawingml/2006/picture">
+                  <pic:nvPicPr>
+                    <pic:cNvPr id="1" name=""/>
+                    <pic:cNvPicPr/>
+                  </pic:nvPicPr>
+                  <pic:blipFill>
+                    <a:blip r:embed="rId47"/>
+                    <a:stretch>
+                      <a:fillRect/>
+                    </a:stretch>
+                  </pic:blipFill>
+                  <pic:spPr>
+                    <a:xfrm>
+                      <a:off x="0" y="0"/>
+                      <a:ext cx="2372400" cy="1846263"/>
+                    </a:xfrm>
+                    <a:prstGeom prst="rect">
+                      <a:avLst/>
+                    </a:prstGeom>
+                    <a:ln>
+                      <a:solidFill>
+                        <a:schemeClr val="tx1"/>
+                      </a:solidFill>
+                    </a:ln>
+                  </pic:spPr>
+                </pic:pic>
+              </a:graphicData>
+            </a:graphic>
+          </wp:inline>
+        </w:drawing>
+      </w:r>
+    </w:p>
+    <w:p>
+      <w:r>
+        <w:rPr>
+          <w:noProof/>
+        </w:rPr>
+        <w:drawing>
+          <wp:anchor distT="0" distB="0" distL="114300" distR="114300" simplePos="0" relativeHeight="251750400" behindDoc="0" locked="0" layoutInCell="1" allowOverlap="1">
+            <wp:simplePos x="0" y="0"/>
+            <wp:positionH relativeFrom="margin">
+              <wp:align>center</wp:align>
+            </wp:positionH>
+            <wp:positionV relativeFrom="paragraph">
+              <wp:posOffset>78740</wp:posOffset>
+            </wp:positionV>
+            <wp:extent cx="2501900" cy="1278255"/>
+            <wp:effectExtent l="19050" t="19050" r="12700" b="17145"/>
+            <wp:wrapSquare wrapText="bothSides"/>
+            <wp:docPr id="11" name="Picture 11"/>
+            <wp:cNvGraphicFramePr>
+              <a:graphicFrameLocks xmlns:a="http://schemas.openxmlformats.org/drawingml/2006/main" noChangeAspect="1"/>
+            </wp:cNvGraphicFramePr>
+            <a:graphic xmlns:a="http://schemas.openxmlformats.org/drawingml/2006/main">
+              <a:graphicData uri="http://schemas.openxmlformats.org/drawingml/2006/picture">
+                <pic:pic xmlns:pic="http://schemas.openxmlformats.org/drawingml/2006/picture">
+                  <pic:nvPicPr>
+                    <pic:cNvPr id="1" name=""/>
+                    <pic:cNvPicPr/>
+                  </pic:nvPicPr>
+                  <pic:blipFill>
+                    <a:blip r:embed="rId23">
+                      <a:extLst>
+                        <a:ext uri="{28A0092B-C50C-407E-A947-70E740481C1C}">
+                          <a14:useLocalDpi xmlns:a14="http://schemas.microsoft.com/office/drawing/2010/main" val="0"/>
+                        </a:ext>
+                      </a:extLst>
+                    </a:blip>
+                    <a:stretch>
+                      <a:fillRect/>
+                    </a:stretch>
+                  </pic:blipFill>
+                  <pic:spPr>
+                    <a:xfrm>
+                      <a:off x="0" y="0"/>
+                      <a:ext cx="2501900" cy="1278255"/>
+                    </a:xfrm>
+                    <a:prstGeom prst="rect">
+                      <a:avLst/>
+                    </a:prstGeom>
+                    <a:ln>
+                      <a:solidFill>
+                        <a:schemeClr val="tx1"/>
+                      </a:solidFill>
+                    </a:ln>
+                  </pic:spPr>
+                </pic:pic>
+              </a:graphicData>
+            </a:graphic>
+          </wp:anchor>
+        </w:drawing>
+      </w:r>
+      <w:r>
+        <w:t>Parent table(s): Mons</w:t>
+      </w:r>
+      <w:r>
+        <w:t>terClass.</w:t>
+      </w:r>
+    </w:p>
+    <w:p>
+      <w:r>
+        <w:t>MonsterClass</w:t>
+      </w:r>
+      <w:r>
+        <w:t xml:space="preserve"> field</w:t>
+      </w:r>
+      <w:r>
+        <w:rPr>
+          <w:color w:val="00B050"/>
+        </w:rPr>
+        <w:t xml:space="preserve">: </w:t>
+      </w:r>
+      <w:r>
+        <w:rPr>
+          <w:color w:val="00B050"/>
+        </w:rPr>
+        <w:t>MonsterClass</w:t>
+      </w:r>
+      <w:r>
+        <w:rPr>
+          <w:color w:val="00B050"/>
+        </w:rPr>
+        <w:t>ID</w:t>
+      </w:r>
+      <w:r>
+        <w:t xml:space="preserve">. Foreign key relationship with </w:t>
+      </w:r>
+      <w:r>
+        <w:rPr>
+          <w:color w:val="FF0000"/>
+        </w:rPr>
+        <w:t>Player</w:t>
+      </w:r>
+      <w:r>
+        <w:rPr>
+          <w:color w:val="FF0000"/>
+        </w:rPr>
+        <w:t xml:space="preserve"> </w:t>
+      </w:r>
+      <w:r>
+        <w:t>field(s):</w:t>
+      </w:r>
+    </w:p>
+    <w:p>
+      <w:pPr>
+        <w:pStyle w:val="ListParagraph"/>
+        <w:numPr>
+          <w:ilvl w:val="0"/>
+          <w:numId w:val="1"/>
+        </w:numPr>
+      </w:pPr>
+      <w:r>
+        <w:t>ProfileImage – (</w:t>
+      </w:r>
+      <w:r>
+        <w:rPr>
+          <w:color w:val="4472C4" w:themeColor="accent1"/>
+        </w:rPr>
+        <w:t>NULL</w:t>
+      </w:r>
+      <w:r>
+        <w:t>)</w:t>
+      </w:r>
+    </w:p>
+    <w:p>
+      <w:pPr>
+        <w:pStyle w:val="ListParagraph"/>
+        <w:numPr>
+          <w:ilvl w:val="1"/>
+          <w:numId w:val="1"/>
+        </w:numPr>
+      </w:pPr>
+      <w:r>
+        <w:rPr>
+          <w:u w:val="single"/>
+        </w:rPr>
+        <w:t>Purpose &amp; Utility</w:t>
+      </w:r>
+      <w:r>
+        <w:t xml:space="preserve">: </w:t>
+      </w:r>
+      <w:r>
+        <w:t xml:space="preserve">Optional </w:t>
+      </w:r>
+      <w:r>
+        <w:t>personalisation for users.</w:t>
+      </w:r>
+      <w:bookmarkStart w:id="4" w:name="_GoBack"/>
+      <w:bookmarkEnd w:id="4"/>
     </w:p>
     <w:p>
       <w:pPr>
         <w:pStyle w:val="Heading1"/>
       </w:pPr>
-    </w:p>
-    <w:p>
-      <w:pPr>
-        <w:pStyle w:val="Heading1"/>
-      </w:pPr>
       <w:r>
         <w:t xml:space="preserve">Field </w:t>
       </w:r>
@@ -7700,7 +8049,7 @@
       <w:r>
         <w:t>properties</w:t>
       </w:r>
-      <w:bookmarkEnd w:id="4"/>
+      <w:bookmarkEnd w:id="3"/>
     </w:p>
     <w:p>
       <w:r>
@@ -7737,7 +8086,7 @@
                     <pic:cNvPicPr/>
                   </pic:nvPicPr>
                   <pic:blipFill rotWithShape="1">
-                    <a:blip r:embed="rId46">
+                    <a:blip r:embed="rId48">
                       <a:extLst>
                         <a:ext uri="{28A0092B-C50C-407E-A947-70E740481C1C}">
                           <a14:useLocalDpi xmlns:a14="http://schemas.microsoft.com/office/drawing/2010/main" val="0"/>
@@ -7822,7 +8171,7 @@
                     <pic:cNvPicPr/>
                   </pic:nvPicPr>
                   <pic:blipFill>
-                    <a:blip r:embed="rId47">
+                    <a:blip r:embed="rId49">
                       <a:extLst>
                         <a:ext uri="{28A0092B-C50C-407E-A947-70E740481C1C}">
                           <a14:useLocalDpi xmlns:a14="http://schemas.microsoft.com/office/drawing/2010/main" val="0"/>
@@ -7891,7 +8240,7 @@
                     <pic:cNvPicPr/>
                   </pic:nvPicPr>
                   <pic:blipFill>
-                    <a:blip r:embed="rId48">
+                    <a:blip r:embed="rId50">
                       <a:extLst>
                         <a:ext uri="{28A0092B-C50C-407E-A947-70E740481C1C}">
                           <a14:useLocalDpi xmlns:a14="http://schemas.microsoft.com/office/drawing/2010/main" val="0"/>
@@ -7965,7 +8314,7 @@
                     <pic:cNvPicPr/>
                   </pic:nvPicPr>
                   <pic:blipFill>
-                    <a:blip r:embed="rId49">
+                    <a:blip r:embed="rId51">
                       <a:extLst>
                         <a:ext uri="{28A0092B-C50C-407E-A947-70E740481C1C}">
                           <a14:useLocalDpi xmlns:a14="http://schemas.microsoft.com/office/drawing/2010/main" val="0"/>
@@ -8059,7 +8408,7 @@
                     <pic:cNvPicPr/>
                   </pic:nvPicPr>
                   <pic:blipFill>
-                    <a:blip r:embed="rId50">
+                    <a:blip r:embed="rId52">
                       <a:extLst>
                         <a:ext uri="{28A0092B-C50C-407E-A947-70E740481C1C}">
                           <a14:useLocalDpi xmlns:a14="http://schemas.microsoft.com/office/drawing/2010/main" val="0"/>
@@ -8133,7 +8482,7 @@
                     <pic:cNvPicPr/>
                   </pic:nvPicPr>
                   <pic:blipFill>
-                    <a:blip r:embed="rId51">
+                    <a:blip r:embed="rId53">
                       <a:extLst>
                         <a:ext uri="{28A0092B-C50C-407E-A947-70E740481C1C}">
                           <a14:useLocalDpi xmlns:a14="http://schemas.microsoft.com/office/drawing/2010/main" val="0"/>
@@ -9465,7 +9814,7 @@
 </file>
 
 <file path=customXml/itemProps1.xml><?xml version="1.0" encoding="utf-8"?>
-<ds:datastoreItem xmlns:ds="http://schemas.openxmlformats.org/officeDocument/2006/customXml" ds:itemID="{9B08BC41-EC3B-475C-A43B-30FF3C483499}">
+<ds:datastoreItem xmlns:ds="http://schemas.openxmlformats.org/officeDocument/2006/customXml" ds:itemID="{11751D80-113B-4171-9B69-2E7DF9FFF938}">
   <ds:schemaRefs>
     <ds:schemaRef ds:uri="http://schemas.openxmlformats.org/officeDocument/2006/bibliography"/>
   </ds:schemaRefs>

</xml_diff>

<commit_message>
July 17th 2017 - Updated the test case focus doc. Added a default of 1 to the ProfileImage field in Player table.
</commit_message>
<xml_diff>
--- a/Docs/Database/Review for the PADification database.docx
+++ b/Docs/Database/Review for the PADification database.docx
@@ -7939,18 +7939,12 @@
         </w:drawing>
       </w:r>
       <w:r>
-        <w:t>Parent table(s): Mons</w:t>
-      </w:r>
-      <w:r>
-        <w:t>terClass.</w:t>
-      </w:r>
-    </w:p>
-    <w:p>
-      <w:r>
-        <w:t>MonsterClass</w:t>
-      </w:r>
-      <w:r>
-        <w:t xml:space="preserve"> field</w:t>
+        <w:t>Parent table(s): MonsterClass.</w:t>
+      </w:r>
+    </w:p>
+    <w:p>
+      <w:r>
+        <w:t>MonsterClass field</w:t>
       </w:r>
       <w:r>
         <w:rPr>
@@ -8033,8 +8027,6 @@
       <w:r>
         <w:t>personalisation for users.</w:t>
       </w:r>
-      <w:bookmarkStart w:id="4" w:name="_GoBack"/>
-      <w:bookmarkEnd w:id="4"/>
     </w:p>
     <w:p>
       <w:pPr>
@@ -8280,6 +8272,10 @@
         <w:t>Default: 0</w:t>
       </w:r>
     </w:p>
+    <w:p/>
+    <w:p/>
+    <w:p/>
+    <w:p/>
     <w:p>
       <w:r>
         <w:t>Team</w:t>
@@ -8528,12 +8524,92 @@
       </w:r>
     </w:p>
     <w:p>
+      <w:r>
+        <w:t>Player</w:t>
+      </w:r>
+    </w:p>
+    <w:p>
+      <w:r>
+        <w:rPr>
+          <w:noProof/>
+        </w:rPr>
+        <w:drawing>
+          <wp:anchor distT="0" distB="0" distL="114300" distR="114300" simplePos="0" relativeHeight="251755520" behindDoc="0" locked="0" layoutInCell="1" allowOverlap="1">
+            <wp:simplePos x="476250" y="3905250"/>
+            <wp:positionH relativeFrom="margin">
+              <wp:align>left</wp:align>
+            </wp:positionH>
+            <wp:positionV relativeFrom="paragraph">
+              <wp:align>center</wp:align>
+            </wp:positionV>
+            <wp:extent cx="4319905" cy="775335"/>
+            <wp:effectExtent l="19050" t="19050" r="23495" b="24765"/>
+            <wp:wrapSquare wrapText="bothSides"/>
+            <wp:docPr id="26" name="Picture 26"/>
+            <wp:cNvGraphicFramePr>
+              <a:graphicFrameLocks xmlns:a="http://schemas.openxmlformats.org/drawingml/2006/main" noChangeAspect="1"/>
+            </wp:cNvGraphicFramePr>
+            <a:graphic xmlns:a="http://schemas.openxmlformats.org/drawingml/2006/main">
+              <a:graphicData uri="http://schemas.openxmlformats.org/drawingml/2006/picture">
+                <pic:pic xmlns:pic="http://schemas.openxmlformats.org/drawingml/2006/picture">
+                  <pic:nvPicPr>
+                    <pic:cNvPr id="1" name=""/>
+                    <pic:cNvPicPr/>
+                  </pic:nvPicPr>
+                  <pic:blipFill rotWithShape="1">
+                    <a:blip r:embed="rId54">
+                      <a:extLst>
+                        <a:ext uri="{28A0092B-C50C-407E-A947-70E740481C1C}">
+                          <a14:useLocalDpi xmlns:a14="http://schemas.microsoft.com/office/drawing/2010/main" val="0"/>
+                        </a:ext>
+                      </a:extLst>
+                    </a:blip>
+                    <a:srcRect t="4204" b="1"/>
+                    <a:stretch/>
+                  </pic:blipFill>
+                  <pic:spPr bwMode="auto">
+                    <a:xfrm>
+                      <a:off x="0" y="0"/>
+                      <a:ext cx="4319905" cy="775335"/>
+                    </a:xfrm>
+                    <a:prstGeom prst="rect">
+                      <a:avLst/>
+                    </a:prstGeom>
+                    <a:ln>
+                      <a:solidFill>
+                        <a:schemeClr val="tx1"/>
+                      </a:solidFill>
+                    </a:ln>
+                    <a:extLst>
+                      <a:ext uri="{53640926-AAD7-44D8-BBD7-CCE9431645EC}">
+                        <a14:shadowObscured xmlns:a14="http://schemas.microsoft.com/office/drawing/2010/main"/>
+                      </a:ext>
+                    </a:extLst>
+                  </pic:spPr>
+                </pic:pic>
+              </a:graphicData>
+            </a:graphic>
+          </wp:anchor>
+        </w:drawing>
+      </w:r>
+      <w:r>
+        <w:t>Field: ProfileImage</w:t>
+      </w:r>
+    </w:p>
+    <w:p>
+      <w:r>
+        <w:t>Default: 1</w:t>
+      </w:r>
+    </w:p>
+    <w:p>
       <w:pPr>
         <w:rPr>
           <w:b/>
           <w:sz w:val="28"/>
         </w:rPr>
       </w:pPr>
+      <w:bookmarkStart w:id="4" w:name="_GoBack"/>
+      <w:bookmarkEnd w:id="4"/>
     </w:p>
     <w:sectPr>
       <w:type w:val="continuous"/>
@@ -9814,7 +9890,7 @@
 </file>
 
 <file path=customXml/itemProps1.xml><?xml version="1.0" encoding="utf-8"?>
-<ds:datastoreItem xmlns:ds="http://schemas.openxmlformats.org/officeDocument/2006/customXml" ds:itemID="{11751D80-113B-4171-9B69-2E7DF9FFF938}">
+<ds:datastoreItem xmlns:ds="http://schemas.openxmlformats.org/officeDocument/2006/customXml" ds:itemID="{F60DE90B-9192-486E-AB0B-0917F59AD062}">
   <ds:schemaRefs>
     <ds:schemaRef ds:uri="http://schemas.openxmlformats.org/officeDocument/2006/bibliography"/>
   </ds:schemaRefs>

</xml_diff>

<commit_message>
July 19th 2017 - updated the database review document.
</commit_message>
<xml_diff>
--- a/Docs/Database/Review for the PADification database.docx
+++ b/Docs/Database/Review for the PADification database.docx
@@ -1790,17 +1790,11 @@
         <w:rPr>
           <w:noProof/>
         </w:rPr>
-        <w:t xml:space="preserve"> </w:t>
-      </w:r>
-      <w:r>
-        <w:rPr>
-          <w:noProof/>
-        </w:rPr>
         <w:drawing>
-          <wp:inline distT="0" distB="0" distL="0" distR="0" wp14:anchorId="64319CC2" wp14:editId="5B2B853D">
-            <wp:extent cx="2502000" cy="926346"/>
-            <wp:effectExtent l="19050" t="19050" r="12700" b="26670"/>
-            <wp:docPr id="64" name="Picture 64"/>
+          <wp:inline distT="0" distB="0" distL="0" distR="0" wp14:anchorId="52D01455" wp14:editId="513486FF">
+            <wp:extent cx="2502000" cy="926667"/>
+            <wp:effectExtent l="19050" t="19050" r="12700" b="26035"/>
+            <wp:docPr id="27" name="Picture 27"/>
             <wp:cNvGraphicFramePr>
               <a:graphicFrameLocks xmlns:a="http://schemas.openxmlformats.org/drawingml/2006/main" noChangeAspect="1"/>
             </wp:cNvGraphicFramePr>
@@ -1820,7 +1814,7 @@
                   <pic:spPr>
                     <a:xfrm>
                       <a:off x="0" y="0"/>
-                      <a:ext cx="2502000" cy="926346"/>
+                      <a:ext cx="2502000" cy="926667"/>
                     </a:xfrm>
                     <a:prstGeom prst="rect">
                       <a:avLst/>
@@ -1848,18 +1842,18 @@
           <w:noProof/>
         </w:rPr>
         <w:drawing>
-          <wp:anchor distT="0" distB="0" distL="114300" distR="114300" simplePos="0" relativeHeight="251737088" behindDoc="0" locked="0" layoutInCell="1" allowOverlap="1">
-            <wp:simplePos x="480060" y="1463040"/>
+          <wp:anchor distT="0" distB="0" distL="114300" distR="114300" simplePos="0" relativeHeight="251756544" behindDoc="0" locked="0" layoutInCell="1" allowOverlap="1">
+            <wp:simplePos x="3041650" y="7321550"/>
             <wp:positionH relativeFrom="margin">
               <wp:align>right</wp:align>
             </wp:positionH>
             <wp:positionV relativeFrom="paragraph">
               <wp:align>center</wp:align>
             </wp:positionV>
-            <wp:extent cx="4051054" cy="925200"/>
-            <wp:effectExtent l="19050" t="19050" r="26035" b="27305"/>
+            <wp:extent cx="3907790" cy="925195"/>
+            <wp:effectExtent l="19050" t="19050" r="16510" b="27305"/>
             <wp:wrapSquare wrapText="bothSides"/>
-            <wp:docPr id="71" name="Picture 71"/>
+            <wp:docPr id="29" name="Picture 29"/>
             <wp:cNvGraphicFramePr>
               <a:graphicFrameLocks xmlns:a="http://schemas.openxmlformats.org/drawingml/2006/main" noChangeAspect="1"/>
             </wp:cNvGraphicFramePr>
@@ -1885,7 +1879,7 @@
                   <pic:spPr>
                     <a:xfrm>
                       <a:off x="0" y="0"/>
-                      <a:ext cx="4051054" cy="925200"/>
+                      <a:ext cx="3907790" cy="925195"/>
                     </a:xfrm>
                     <a:prstGeom prst="rect">
                       <a:avLst/>
@@ -1899,12 +1893,6 @@
                 </pic:pic>
               </a:graphicData>
             </a:graphic>
-            <wp14:sizeRelH relativeFrom="margin">
-              <wp14:pctWidth>0</wp14:pctWidth>
-            </wp14:sizeRelH>
-            <wp14:sizeRelV relativeFrom="margin">
-              <wp14:pctHeight>0</wp14:pctHeight>
-            </wp14:sizeRelV>
           </wp:anchor>
         </w:drawing>
       </w:r>
@@ -3995,6 +3983,65 @@
           <w:noProof/>
         </w:rPr>
         <w:drawing>
+          <wp:anchor distT="0" distB="0" distL="114300" distR="114300" simplePos="0" relativeHeight="251757568" behindDoc="0" locked="0" layoutInCell="1" allowOverlap="1">
+            <wp:simplePos x="0" y="0"/>
+            <wp:positionH relativeFrom="margin">
+              <wp:posOffset>4421505</wp:posOffset>
+            </wp:positionH>
+            <wp:positionV relativeFrom="paragraph">
+              <wp:posOffset>1416685</wp:posOffset>
+            </wp:positionV>
+            <wp:extent cx="2501900" cy="926465"/>
+            <wp:effectExtent l="19050" t="19050" r="12700" b="26035"/>
+            <wp:wrapSquare wrapText="bothSides"/>
+            <wp:docPr id="30" name="Picture 30"/>
+            <wp:cNvGraphicFramePr>
+              <a:graphicFrameLocks xmlns:a="http://schemas.openxmlformats.org/drawingml/2006/main" noChangeAspect="1"/>
+            </wp:cNvGraphicFramePr>
+            <a:graphic xmlns:a="http://schemas.openxmlformats.org/drawingml/2006/main">
+              <a:graphicData uri="http://schemas.openxmlformats.org/drawingml/2006/picture">
+                <pic:pic xmlns:pic="http://schemas.openxmlformats.org/drawingml/2006/picture">
+                  <pic:nvPicPr>
+                    <pic:cNvPr id="1" name=""/>
+                    <pic:cNvPicPr/>
+                  </pic:nvPicPr>
+                  <pic:blipFill>
+                    <a:blip r:embed="rId24">
+                      <a:extLst>
+                        <a:ext uri="{28A0092B-C50C-407E-A947-70E740481C1C}">
+                          <a14:useLocalDpi xmlns:a14="http://schemas.microsoft.com/office/drawing/2010/main" val="0"/>
+                        </a:ext>
+                      </a:extLst>
+                    </a:blip>
+                    <a:stretch>
+                      <a:fillRect/>
+                    </a:stretch>
+                  </pic:blipFill>
+                  <pic:spPr>
+                    <a:xfrm>
+                      <a:off x="0" y="0"/>
+                      <a:ext cx="2501900" cy="926465"/>
+                    </a:xfrm>
+                    <a:prstGeom prst="rect">
+                      <a:avLst/>
+                    </a:prstGeom>
+                    <a:ln>
+                      <a:solidFill>
+                        <a:schemeClr val="tx1"/>
+                      </a:solidFill>
+                    </a:ln>
+                  </pic:spPr>
+                </pic:pic>
+              </a:graphicData>
+            </a:graphic>
+          </wp:anchor>
+        </w:drawing>
+      </w:r>
+      <w:r>
+        <w:rPr>
+          <w:noProof/>
+        </w:rPr>
+        <w:drawing>
           <wp:inline distT="0" distB="0" distL="0" distR="0" wp14:anchorId="03A11BB7" wp14:editId="5E149DB7">
             <wp:extent cx="2143125" cy="2047875"/>
             <wp:effectExtent l="19050" t="19050" r="28575" b="28575"/>
@@ -4033,65 +4080,6 @@
               </a:graphicData>
             </a:graphic>
           </wp:inline>
-        </w:drawing>
-      </w:r>
-      <w:r>
-        <w:rPr>
-          <w:noProof/>
-        </w:rPr>
-        <w:drawing>
-          <wp:anchor distT="0" distB="0" distL="114300" distR="114300" simplePos="0" relativeHeight="251742208" behindDoc="0" locked="0" layoutInCell="1" allowOverlap="1">
-            <wp:simplePos x="0" y="0"/>
-            <wp:positionH relativeFrom="margin">
-              <wp:posOffset>4495800</wp:posOffset>
-            </wp:positionH>
-            <wp:positionV relativeFrom="paragraph">
-              <wp:posOffset>1375410</wp:posOffset>
-            </wp:positionV>
-            <wp:extent cx="2501900" cy="925830"/>
-            <wp:effectExtent l="19050" t="19050" r="12700" b="26670"/>
-            <wp:wrapSquare wrapText="bothSides"/>
-            <wp:docPr id="98" name="Picture 98"/>
-            <wp:cNvGraphicFramePr>
-              <a:graphicFrameLocks xmlns:a="http://schemas.openxmlformats.org/drawingml/2006/main" noChangeAspect="1"/>
-            </wp:cNvGraphicFramePr>
-            <a:graphic xmlns:a="http://schemas.openxmlformats.org/drawingml/2006/main">
-              <a:graphicData uri="http://schemas.openxmlformats.org/drawingml/2006/picture">
-                <pic:pic xmlns:pic="http://schemas.openxmlformats.org/drawingml/2006/picture">
-                  <pic:nvPicPr>
-                    <pic:cNvPr id="1" name=""/>
-                    <pic:cNvPicPr/>
-                  </pic:nvPicPr>
-                  <pic:blipFill>
-                    <a:blip r:embed="rId24">
-                      <a:extLst>
-                        <a:ext uri="{28A0092B-C50C-407E-A947-70E740481C1C}">
-                          <a14:useLocalDpi xmlns:a14="http://schemas.microsoft.com/office/drawing/2010/main" val="0"/>
-                        </a:ext>
-                      </a:extLst>
-                    </a:blip>
-                    <a:stretch>
-                      <a:fillRect/>
-                    </a:stretch>
-                  </pic:blipFill>
-                  <pic:spPr>
-                    <a:xfrm>
-                      <a:off x="0" y="0"/>
-                      <a:ext cx="2501900" cy="925830"/>
-                    </a:xfrm>
-                    <a:prstGeom prst="rect">
-                      <a:avLst/>
-                    </a:prstGeom>
-                    <a:ln>
-                      <a:solidFill>
-                        <a:schemeClr val="tx1"/>
-                      </a:solidFill>
-                    </a:ln>
-                  </pic:spPr>
-                </pic:pic>
-              </a:graphicData>
-            </a:graphic>
-          </wp:anchor>
         </w:drawing>
       </w:r>
       <w:r>
@@ -4163,7 +4151,7 @@
           </mc:Choice>
           <mc:Fallback>
             <w:pict>
-              <v:shape w14:anchorId="6BBEE97E" id="Arrow: Bent-Up 43" o:spid="_x0000_s1026" style="position:absolute;margin-left:393.25pt;margin-top:51.7pt;width:52.3pt;height:49.9pt;rotation:180;flip:x;z-index:251665408;visibility:visible;mso-wrap-style:square;mso-width-percent:0;mso-height-percent:0;mso-wrap-distance-left:9pt;mso-wrap-distance-top:0;mso-wrap-distance-right:9pt;mso-wrap-distance-bottom:0;mso-position-horizontal:absolute;mso-position-horizontal-relative:text;mso-position-vertical:absolute;mso-position-vertical-relative:text;mso-width-percent:0;mso-height-percent:0;mso-width-relative:margin;mso-height-relative:margin;v-text-anchor:middle" coordsize="664210,633730" o:gfxdata="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" path="m,475298r426561,l426561,158433r-79216,l505778,,664210,158433r-79216,l584994,633730,,633730,,475298xe" fillcolor="#4472c4 [3204]" strokecolor="#1f3763 [1604]" strokeweight="1pt">
+              <v:shape w14:anchorId="0298F9DC" id="Arrow: Bent-Up 43" o:spid="_x0000_s1026" style="position:absolute;margin-left:393.25pt;margin-top:51.7pt;width:52.3pt;height:49.9pt;rotation:180;flip:x;z-index:251665408;visibility:visible;mso-wrap-style:square;mso-width-percent:0;mso-height-percent:0;mso-wrap-distance-left:9pt;mso-wrap-distance-top:0;mso-wrap-distance-right:9pt;mso-wrap-distance-bottom:0;mso-position-horizontal:absolute;mso-position-horizontal-relative:text;mso-position-vertical:absolute;mso-position-vertical-relative:text;mso-width-percent:0;mso-height-percent:0;mso-width-relative:margin;mso-height-relative:margin;v-text-anchor:middle" coordsize="664210,633730" o:gfxdata="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" path="m,475298r426561,l426561,158433r-79216,l505778,,664210,158433r-79216,l584994,633730,,633730,,475298xe" fillcolor="#4472c4 [3204]" strokecolor="#1f3763 [1604]" strokeweight="1pt">
                 <v:stroke joinstyle="miter"/>
                 <v:path arrowok="t" o:connecttype="custom" o:connectlocs="0,475298;426561,475298;426561,158433;347345,158433;505778,0;664210,158433;584994,158433;584994,633730;0,633730;0,475298" o:connectangles="0,0,0,0,0,0,0,0,0,0"/>
               </v:shape>
@@ -4257,10 +4245,10 @@
         </w:numPr>
       </w:pPr>
       <w:r>
-        <w:t>Follower</w:t>
-      </w:r>
-      <w:r>
-        <w:t xml:space="preserve">Email </w:t>
+        <w:t>FollowingEmail</w:t>
+      </w:r>
+      <w:r>
+        <w:t xml:space="preserve"> </w:t>
       </w:r>
       <w:r>
         <w:t>– (</w:t>
@@ -4296,7 +4284,12 @@
         <w:t xml:space="preserve">: </w:t>
       </w:r>
       <w:r>
-        <w:t xml:space="preserve">Followers are players associated to another player by interaction. As all players are identified by their </w:t>
+        <w:t>Followers</w:t>
+      </w:r>
+      <w:bookmarkStart w:id="3" w:name="_GoBack"/>
+      <w:bookmarkEnd w:id="3"/>
+      <w:r>
+        <w:t xml:space="preserve"> are players associated to another player by interaction. As all players are identified by their </w:t>
       </w:r>
       <w:r>
         <w:t>Email</w:t>
@@ -7680,7 +7673,7 @@
       <w:r>
         <w:t xml:space="preserve"> this field can be NULL.</w:t>
       </w:r>
-      <w:bookmarkStart w:id="3" w:name="_Toc487023741"/>
+      <w:bookmarkStart w:id="4" w:name="_Toc487023741"/>
     </w:p>
     <w:p>
       <w:pPr>
@@ -8041,7 +8034,7 @@
       <w:r>
         <w:t>properties</w:t>
       </w:r>
-      <w:bookmarkEnd w:id="3"/>
+      <w:bookmarkEnd w:id="4"/>
     </w:p>
     <w:p>
       <w:r>
@@ -8608,8 +8601,6 @@
           <w:sz w:val="28"/>
         </w:rPr>
       </w:pPr>
-      <w:bookmarkStart w:id="4" w:name="_GoBack"/>
-      <w:bookmarkEnd w:id="4"/>
     </w:p>
     <w:sectPr>
       <w:type w:val="continuous"/>
@@ -9890,7 +9881,7 @@
 </file>
 
 <file path=customXml/itemProps1.xml><?xml version="1.0" encoding="utf-8"?>
-<ds:datastoreItem xmlns:ds="http://schemas.openxmlformats.org/officeDocument/2006/customXml" ds:itemID="{F60DE90B-9192-486E-AB0B-0917F59AD062}">
+<ds:datastoreItem xmlns:ds="http://schemas.openxmlformats.org/officeDocument/2006/customXml" ds:itemID="{EDE9AAFF-BCA4-43BF-A290-0ECBB65B2A2F}">
   <ds:schemaRefs>
     <ds:schemaRef ds:uri="http://schemas.openxmlformats.org/officeDocument/2006/bibliography"/>
   </ds:schemaRefs>

</xml_diff>